<commit_message>
Updated Cost Estimate Analysis.xlsx & Cost Management Plan_MLNSD.docx
</commit_message>
<xml_diff>
--- a/documentation/projman/Cost Management Plan_MLNSD.docx
+++ b/documentation/projman/Cost Management Plan_MLNSD.docx
@@ -129,7 +129,6 @@
           <w:szCs w:val="32"/>
         </w:rPr>
       </w:pPr>
-      <w:proofErr w:type="spellStart"/>
       <w:r>
         <w:rPr>
           <w:rFonts w:ascii="Arial" w:eastAsia="Arial" w:hAnsi="Arial" w:cs="Arial"/>
@@ -140,20 +139,7 @@
           <w:szCs w:val="32"/>
           <w:lang w:val="en-PH"/>
         </w:rPr>
-        <w:t>Villamin</w:t>
-      </w:r>
-      <w:proofErr w:type="spellEnd"/>
-      <w:r>
-        <w:rPr>
-          <w:rFonts w:ascii="Arial" w:eastAsia="Arial" w:hAnsi="Arial" w:cs="Arial"/>
-          <w:i/>
-          <w:iCs/>
-          <w:color w:val="000000" w:themeColor="text1"/>
-          <w:sz w:val="32"/>
-          <w:szCs w:val="32"/>
-          <w:lang w:val="en-PH"/>
-        </w:rPr>
-        <w:t xml:space="preserve"> Wood and Iron Works System</w:t>
+        <w:t>Villamin Wood and Iron Works System</w:t>
       </w:r>
     </w:p>
     <w:p>
@@ -275,7 +261,6 @@
           <w:szCs w:val="32"/>
         </w:rPr>
       </w:pPr>
-      <w:proofErr w:type="spellStart"/>
       <w:r>
         <w:rPr>
           <w:rFonts w:ascii="Arial" w:eastAsia="Arial" w:hAnsi="Arial" w:cs="Arial"/>
@@ -284,18 +269,7 @@
           <w:szCs w:val="32"/>
           <w:lang w:val="en-PH"/>
         </w:rPr>
-        <w:t>Villamin</w:t>
-      </w:r>
-      <w:proofErr w:type="spellEnd"/>
-      <w:r>
-        <w:rPr>
-          <w:rFonts w:ascii="Arial" w:eastAsia="Arial" w:hAnsi="Arial" w:cs="Arial"/>
-          <w:color w:val="000000" w:themeColor="text1"/>
-          <w:sz w:val="32"/>
-          <w:szCs w:val="32"/>
-          <w:lang w:val="en-PH"/>
-        </w:rPr>
-        <w:t xml:space="preserve"> Wood and Iron Works</w:t>
+        <w:t>Villamin Wood and Iron Works</w:t>
       </w:r>
     </w:p>
     <w:p>
@@ -1270,23 +1244,7 @@
           <w:sz w:val="24"/>
           <w:szCs w:val="24"/>
         </w:rPr>
-        <w:t xml:space="preserve"> schedule, </w:t>
-      </w:r>
-      <w:proofErr w:type="gramStart"/>
-      <w:r>
-        <w:rPr>
-          <w:sz w:val="24"/>
-          <w:szCs w:val="24"/>
-        </w:rPr>
-        <w:t>scope</w:t>
-      </w:r>
-      <w:proofErr w:type="gramEnd"/>
-      <w:r>
-        <w:rPr>
-          <w:sz w:val="24"/>
-          <w:szCs w:val="24"/>
-        </w:rPr>
-        <w:t xml:space="preserve"> and costs to measure project success. The Project Manager will review cost deviations she will be presenting to the project sponsor, and she will also provide options for the project back on budget. </w:t>
+        <w:t xml:space="preserve"> schedule, scope and costs to measure project success. The Project Manager will review cost deviations she will be presenting to the project sponsor, and she will also provide options for the project back on budget. </w:t>
       </w:r>
     </w:p>
     <w:p>
@@ -1333,21 +1291,12 @@
           <w:szCs w:val="24"/>
         </w:rPr>
       </w:pPr>
-      <w:proofErr w:type="gramStart"/>
-      <w:r>
-        <w:rPr>
-          <w:sz w:val="24"/>
-          <w:szCs w:val="24"/>
-        </w:rPr>
-        <w:t>In order to</w:t>
-      </w:r>
-      <w:proofErr w:type="gramEnd"/>
-      <w:r>
-        <w:rPr>
-          <w:sz w:val="24"/>
-          <w:szCs w:val="24"/>
-        </w:rPr>
-        <w:t xml:space="preserve"> facilitate a cost management plan, the team will imitate the key components of the management approach, and these are:</w:t>
+      <w:r>
+        <w:rPr>
+          <w:sz w:val="24"/>
+          <w:szCs w:val="24"/>
+        </w:rPr>
+        <w:t>In order to facilitate a cost management plan, the team will imitate the key components of the management approach, and these are:</w:t>
       </w:r>
     </w:p>
     <w:p>
@@ -2806,37 +2755,7 @@
         <w:rPr>
           <w:sz w:val="24"/>
         </w:rPr>
-        <w:t>The budget for this project is detailed below.</w:t>
-      </w:r>
-      <w:r>
-        <w:rPr>
-          <w:sz w:val="24"/>
-        </w:rPr>
-        <w:t xml:space="preserve"> </w:t>
-      </w:r>
-      <w:r>
-        <w:rPr>
-          <w:sz w:val="24"/>
-        </w:rPr>
-        <w:t xml:space="preserve"> C</w:t>
-      </w:r>
-      <w:r>
-        <w:rPr>
-          <w:sz w:val="24"/>
-        </w:rPr>
-        <w:t xml:space="preserve">osts for this project are </w:t>
-      </w:r>
-      <w:r>
-        <w:rPr>
-          <w:sz w:val="24"/>
-        </w:rPr>
-        <w:t>presented in various categories..</w:t>
-      </w:r>
-      <w:r>
-        <w:rPr>
-          <w:sz w:val="24"/>
-        </w:rPr>
-        <w:t>.</w:t>
+        <w:t>Listed Below are the Project Budget and the detailed Computation:</w:t>
       </w:r>
     </w:p>
     <w:p>
@@ -2921,6 +2840,54 @@
                     <a:xfrm>
                       <a:off x="0" y="0"/>
                       <a:ext cx="5706271" cy="1105054"/>
+                    </a:xfrm>
+                    <a:prstGeom prst="rect">
+                      <a:avLst/>
+                    </a:prstGeom>
+                  </pic:spPr>
+                </pic:pic>
+              </a:graphicData>
+            </a:graphic>
+          </wp:inline>
+        </w:drawing>
+      </w:r>
+    </w:p>
+    <w:p>
+      <w:pPr>
+        <w:rPr>
+          <w:sz w:val="24"/>
+        </w:rPr>
+      </w:pPr>
+      <w:r>
+        <w:rPr>
+          <w:sz w:val="24"/>
+        </w:rPr>
+        <w:lastRenderedPageBreak/>
+        <w:drawing>
+          <wp:inline distT="0" distB="0" distL="0" distR="0" wp14:anchorId="087E8961" wp14:editId="6888EFBD">
+            <wp:extent cx="9104699" cy="2341003"/>
+            <wp:effectExtent l="10160" t="0" r="0" b="0"/>
+            <wp:docPr id="505818989" name="Picture 1" descr="A screenshot of a computer&#10;&#10;Description automatically generated with low confidence"/>
+            <wp:cNvGraphicFramePr>
+              <a:graphicFrameLocks xmlns:a="http://schemas.openxmlformats.org/drawingml/2006/main" noChangeAspect="1"/>
+            </wp:cNvGraphicFramePr>
+            <a:graphic xmlns:a="http://schemas.openxmlformats.org/drawingml/2006/main">
+              <a:graphicData uri="http://schemas.openxmlformats.org/drawingml/2006/picture">
+                <pic:pic xmlns:pic="http://schemas.openxmlformats.org/drawingml/2006/picture">
+                  <pic:nvPicPr>
+                    <pic:cNvPr id="505818989" name="Picture 1" descr="A screenshot of a computer&#10;&#10;Description automatically generated with low confidence"/>
+                    <pic:cNvPicPr/>
+                  </pic:nvPicPr>
+                  <pic:blipFill>
+                    <a:blip r:embed="rId15"/>
+                    <a:stretch>
+                      <a:fillRect/>
+                    </a:stretch>
+                  </pic:blipFill>
+                  <pic:spPr>
+                    <a:xfrm rot="16200000">
+                      <a:off x="0" y="0"/>
+                      <a:ext cx="9559279" cy="2457885"/>
                     </a:xfrm>
                     <a:prstGeom prst="rect">
                       <a:avLst/>
@@ -7413,16 +7380,10 @@
 <file path=customXml/itemProps2.xml><?xml version="1.0" encoding="utf-8"?>
 <ds:datastoreItem xmlns:ds="http://schemas.openxmlformats.org/officeDocument/2006/customXml" ds:itemID="{FCF80C64-445C-4D02-A0D9-655C07303A11}">
   <ds:schemaRefs>
-    <ds:schemaRef ds:uri="http://purl.org/dc/dcmitype/"/>
     <ds:schemaRef ds:uri="http://schemas.microsoft.com/office/2006/metadata/properties"/>
-    <ds:schemaRef ds:uri="http://www.w3.org/XML/1998/namespace"/>
-    <ds:schemaRef ds:uri="http://schemas.openxmlformats.org/package/2006/metadata/core-properties"/>
-    <ds:schemaRef ds:uri="31aac78f-6ed8-4134-ac7e-47c186d487c3"/>
-    <ds:schemaRef ds:uri="http://purl.org/dc/terms/"/>
-    <ds:schemaRef ds:uri="http://schemas.microsoft.com/office/2006/documentManagement/types"/>
     <ds:schemaRef ds:uri="http://schemas.microsoft.com/office/infopath/2007/PartnerControls"/>
     <ds:schemaRef ds:uri="0d803109-e11b-45d4-a4e8-5bf0740163af"/>
-    <ds:schemaRef ds:uri="http://purl.org/dc/elements/1.1/"/>
+    <ds:schemaRef ds:uri="31aac78f-6ed8-4134-ac7e-47c186d487c3"/>
   </ds:schemaRefs>
 </ds:datastoreItem>
 </file>

</xml_diff>

<commit_message>
Updated Cost Management Plan_MLNSD.docx
</commit_message>
<xml_diff>
--- a/documentation/projman/Cost Management Plan_MLNSD.docx
+++ b/documentation/projman/Cost Management Plan_MLNSD.docx
@@ -1680,7 +1680,7 @@
             <w:sz w:val="24"/>
             <w:szCs w:val="24"/>
           </w:rPr>
-          <m:t>=SRP(Yea</m:t>
+          <m:t>=SRP</m:t>
         </m:r>
         <m:r>
           <w:rPr>
@@ -1689,35 +1689,65 @@
             <w:sz w:val="24"/>
             <w:szCs w:val="24"/>
           </w:rPr>
-          <m:t>rs</m:t>
+          <m:t>-</m:t>
         </m:r>
-        <m:r>
-          <w:rPr>
-            <w:rFonts w:ascii="Cambria Math" w:hAnsi="Cambria Math"/>
-            <w:color w:val="000000" w:themeColor="text1"/>
-            <w:sz w:val="24"/>
-            <w:szCs w:val="24"/>
-          </w:rPr>
-          <m:t xml:space="preserve"> x </m:t>
-        </m:r>
-        <m:r>
-          <w:rPr>
-            <w:rFonts w:ascii="Cambria Math" w:hAnsi="Cambria Math"/>
-            <w:color w:val="000000" w:themeColor="text1"/>
-            <w:sz w:val="24"/>
-            <w:szCs w:val="24"/>
-          </w:rPr>
-          <m:t>Depreciation Rate</m:t>
-        </m:r>
-        <m:r>
-          <w:rPr>
-            <w:rFonts w:ascii="Cambria Math" w:hAnsi="Cambria Math"/>
-            <w:color w:val="000000" w:themeColor="text1"/>
-            <w:sz w:val="24"/>
-            <w:szCs w:val="24"/>
-          </w:rPr>
-          <m:t>)</m:t>
-        </m:r>
+        <m:d>
+          <m:dPr>
+            <m:ctrlPr>
+              <w:rPr>
+                <w:rFonts w:ascii="Cambria Math" w:hAnsi="Cambria Math"/>
+                <w:i/>
+                <w:color w:val="000000" w:themeColor="text1"/>
+                <w:sz w:val="24"/>
+                <w:szCs w:val="24"/>
+              </w:rPr>
+            </m:ctrlPr>
+          </m:dPr>
+          <m:e>
+            <m:r>
+              <w:rPr>
+                <w:rFonts w:ascii="Cambria Math" w:hAnsi="Cambria Math"/>
+                <w:color w:val="000000" w:themeColor="text1"/>
+                <w:sz w:val="24"/>
+                <w:szCs w:val="24"/>
+              </w:rPr>
+              <m:t>SRP*</m:t>
+            </m:r>
+            <m:d>
+              <m:dPr>
+                <m:ctrlPr>
+                  <w:rPr>
+                    <w:rFonts w:ascii="Cambria Math" w:hAnsi="Cambria Math"/>
+                    <w:i/>
+                    <w:color w:val="000000" w:themeColor="text1"/>
+                    <w:sz w:val="24"/>
+                    <w:szCs w:val="24"/>
+                  </w:rPr>
+                </m:ctrlPr>
+              </m:dPr>
+              <m:e>
+                <m:r>
+                  <w:rPr>
+                    <w:rFonts w:ascii="Cambria Math" w:hAnsi="Cambria Math"/>
+                    <w:color w:val="000000" w:themeColor="text1"/>
+                    <w:sz w:val="24"/>
+                    <w:szCs w:val="24"/>
+                  </w:rPr>
+                  <m:t xml:space="preserve">Years x </m:t>
+                </m:r>
+                <m:r>
+                  <w:rPr>
+                    <w:rFonts w:ascii="Cambria Math" w:hAnsi="Cambria Math"/>
+                    <w:color w:val="000000" w:themeColor="text1"/>
+                    <w:sz w:val="24"/>
+                    <w:szCs w:val="24"/>
+                  </w:rPr>
+                  <m:t>Depreciation Rate</m:t>
+                </m:r>
+              </m:e>
+            </m:d>
+          </m:e>
+        </m:d>
       </m:oMath>
     </w:p>
     <w:p>
@@ -1759,7 +1789,55 @@
             <w:sz w:val="24"/>
             <w:szCs w:val="24"/>
           </w:rPr>
-          <m:t>PhP50,000 * (3 years * 20%) = PhP30,000</m:t>
+          <m:t>PhP50,000</m:t>
+        </m:r>
+        <m:r>
+          <w:rPr>
+            <w:rFonts w:ascii="Cambria Math" w:hAnsi="Cambria Math"/>
+            <w:sz w:val="24"/>
+            <w:szCs w:val="24"/>
+          </w:rPr>
+          <m:t>-(PhP50000</m:t>
+        </m:r>
+        <m:r>
+          <w:rPr>
+            <w:rFonts w:ascii="Cambria Math" w:hAnsi="Cambria Math"/>
+            <w:sz w:val="24"/>
+            <w:szCs w:val="24"/>
+          </w:rPr>
+          <m:t xml:space="preserve"> * (3 years * 20%</m:t>
+        </m:r>
+        <m:r>
+          <w:rPr>
+            <w:rFonts w:ascii="Cambria Math" w:hAnsi="Cambria Math"/>
+            <w:sz w:val="24"/>
+            <w:szCs w:val="24"/>
+          </w:rPr>
+          <m:t>)</m:t>
+        </m:r>
+        <m:r>
+          <w:rPr>
+            <w:rFonts w:ascii="Cambria Math" w:hAnsi="Cambria Math"/>
+            <w:sz w:val="24"/>
+            <w:szCs w:val="24"/>
+          </w:rPr>
+          <m:t>) = PhP</m:t>
+        </m:r>
+        <m:r>
+          <w:rPr>
+            <w:rFonts w:ascii="Cambria Math" w:hAnsi="Cambria Math"/>
+            <w:sz w:val="24"/>
+            <w:szCs w:val="24"/>
+          </w:rPr>
+          <m:t>2</m:t>
+        </m:r>
+        <m:r>
+          <w:rPr>
+            <w:rFonts w:ascii="Cambria Math" w:hAnsi="Cambria Math"/>
+            <w:sz w:val="24"/>
+            <w:szCs w:val="24"/>
+          </w:rPr>
+          <m:t>0,000</m:t>
         </m:r>
       </m:oMath>
     </w:p>
@@ -1942,7 +2020,43 @@
             <w:sz w:val="24"/>
             <w:szCs w:val="24"/>
           </w:rPr>
-          <m:t>PhP30,000 * 10% = PhP3,000</m:t>
+          <m:t>PhP</m:t>
+        </m:r>
+        <m:r>
+          <w:rPr>
+            <w:rFonts w:ascii="Cambria Math" w:hAnsi="Cambria Math"/>
+            <w:color w:val="000000" w:themeColor="text1"/>
+            <w:sz w:val="24"/>
+            <w:szCs w:val="24"/>
+          </w:rPr>
+          <m:t>2</m:t>
+        </m:r>
+        <m:r>
+          <w:rPr>
+            <w:rFonts w:ascii="Cambria Math" w:hAnsi="Cambria Math"/>
+            <w:color w:val="000000" w:themeColor="text1"/>
+            <w:sz w:val="24"/>
+            <w:szCs w:val="24"/>
+          </w:rPr>
+          <m:t>0,000 * 10% = PhP</m:t>
+        </m:r>
+        <m:r>
+          <w:rPr>
+            <w:rFonts w:ascii="Cambria Math" w:hAnsi="Cambria Math"/>
+            <w:color w:val="000000" w:themeColor="text1"/>
+            <w:sz w:val="24"/>
+            <w:szCs w:val="24"/>
+          </w:rPr>
+          <m:t>2</m:t>
+        </m:r>
+        <m:r>
+          <w:rPr>
+            <w:rFonts w:ascii="Cambria Math" w:hAnsi="Cambria Math"/>
+            <w:color w:val="000000" w:themeColor="text1"/>
+            <w:sz w:val="24"/>
+            <w:szCs w:val="24"/>
+          </w:rPr>
+          <m:t>,000</m:t>
         </m:r>
       </m:oMath>
     </w:p>
@@ -2279,27 +2393,261 @@
     </w:p>
     <w:p>
       <w:pPr>
-        <w:rPr>
-          <w:sz w:val="24"/>
-        </w:rPr>
-      </w:pPr>
-      <w:r>
-        <w:rPr>
-          <w:sz w:val="24"/>
-        </w:rPr>
-        <w:t xml:space="preserve">Reporting </w:t>
-      </w:r>
-      <w:r>
-        <w:rPr>
-          <w:sz w:val="24"/>
-        </w:rPr>
-        <w:t>on</w:t>
-      </w:r>
-      <w:r>
-        <w:rPr>
-          <w:sz w:val="24"/>
-        </w:rPr>
-        <w:t xml:space="preserve"> cost management will be included in the monthly project status report.  The Monthly Project Status Report will include a section labeled, “Cost Management”.  This section will contain the Earned Value Metrics identified in the previous section.  All cost variances outside of the thresholds identified in this Cost Management Plan will be reported on including any corrective actions which are planned.  Change Requests which are triggered based upon project cost overruns will be identified and tracked in this report.</w:t>
+        <w:pStyle w:val="ListParagraph"/>
+        <w:numPr>
+          <w:ilvl w:val="0"/>
+          <w:numId w:val="23"/>
+        </w:numPr>
+        <w:rPr>
+          <w:sz w:val="24"/>
+        </w:rPr>
+      </w:pPr>
+      <w:r>
+        <w:rPr>
+          <w:sz w:val="24"/>
+        </w:rPr>
+        <w:t>Executive Summary</w:t>
+      </w:r>
+    </w:p>
+    <w:p>
+      <w:pPr>
+        <w:pStyle w:val="ListParagraph"/>
+        <w:numPr>
+          <w:ilvl w:val="1"/>
+          <w:numId w:val="23"/>
+        </w:numPr>
+        <w:rPr>
+          <w:sz w:val="24"/>
+        </w:rPr>
+      </w:pPr>
+      <w:r>
+        <w:rPr>
+          <w:sz w:val="24"/>
+        </w:rPr>
+        <w:t>The Team will discuss the reason for creating the project and its objectives</w:t>
+      </w:r>
+      <w:r>
+        <w:rPr>
+          <w:sz w:val="24"/>
+        </w:rPr>
+        <w:t>.</w:t>
+      </w:r>
+    </w:p>
+    <w:p>
+      <w:pPr>
+        <w:pStyle w:val="ListParagraph"/>
+        <w:numPr>
+          <w:ilvl w:val="0"/>
+          <w:numId w:val="23"/>
+        </w:numPr>
+        <w:rPr>
+          <w:sz w:val="24"/>
+        </w:rPr>
+      </w:pPr>
+      <w:r>
+        <w:rPr>
+          <w:sz w:val="24"/>
+        </w:rPr>
+        <w:t>Project Budget</w:t>
+      </w:r>
+    </w:p>
+    <w:p>
+      <w:pPr>
+        <w:pStyle w:val="ListParagraph"/>
+        <w:numPr>
+          <w:ilvl w:val="1"/>
+          <w:numId w:val="23"/>
+        </w:numPr>
+        <w:rPr>
+          <w:sz w:val="24"/>
+        </w:rPr>
+      </w:pPr>
+      <w:r>
+        <w:rPr>
+          <w:sz w:val="24"/>
+        </w:rPr>
+        <w:t>Acknowledging the costs expected and their limitations will determine how the project will perform, this will also set expectations.</w:t>
+      </w:r>
+    </w:p>
+    <w:p>
+      <w:pPr>
+        <w:pStyle w:val="ListParagraph"/>
+        <w:numPr>
+          <w:ilvl w:val="0"/>
+          <w:numId w:val="23"/>
+        </w:numPr>
+        <w:rPr>
+          <w:sz w:val="24"/>
+        </w:rPr>
+      </w:pPr>
+      <w:r>
+        <w:rPr>
+          <w:sz w:val="24"/>
+        </w:rPr>
+        <w:t>Project Status</w:t>
+      </w:r>
+    </w:p>
+    <w:p>
+      <w:pPr>
+        <w:pStyle w:val="ListParagraph"/>
+        <w:numPr>
+          <w:ilvl w:val="1"/>
+          <w:numId w:val="23"/>
+        </w:numPr>
+        <w:rPr>
+          <w:sz w:val="24"/>
+        </w:rPr>
+      </w:pPr>
+      <w:r>
+        <w:rPr>
+          <w:sz w:val="24"/>
+        </w:rPr>
+        <w:t>Determining if there are bottlenecks, seeing if the project is accomplishing its objectives, and what can be done for improvements.</w:t>
+      </w:r>
+    </w:p>
+    <w:p>
+      <w:pPr>
+        <w:pStyle w:val="ListParagraph"/>
+        <w:numPr>
+          <w:ilvl w:val="0"/>
+          <w:numId w:val="23"/>
+        </w:numPr>
+        <w:rPr>
+          <w:sz w:val="24"/>
+        </w:rPr>
+      </w:pPr>
+      <w:r>
+        <w:rPr>
+          <w:sz w:val="24"/>
+        </w:rPr>
+        <w:t>Milestones Achieved</w:t>
+      </w:r>
+    </w:p>
+    <w:p>
+      <w:pPr>
+        <w:pStyle w:val="ListParagraph"/>
+        <w:numPr>
+          <w:ilvl w:val="1"/>
+          <w:numId w:val="23"/>
+        </w:numPr>
+        <w:rPr>
+          <w:sz w:val="24"/>
+        </w:rPr>
+      </w:pPr>
+      <w:r>
+        <w:rPr>
+          <w:sz w:val="24"/>
+        </w:rPr>
+        <w:t>Keeping in record what the set milestones in the project will see its effectiveness.</w:t>
+      </w:r>
+    </w:p>
+    <w:p>
+      <w:pPr>
+        <w:pStyle w:val="ListParagraph"/>
+        <w:numPr>
+          <w:ilvl w:val="0"/>
+          <w:numId w:val="23"/>
+        </w:numPr>
+        <w:rPr>
+          <w:sz w:val="24"/>
+        </w:rPr>
+      </w:pPr>
+      <w:r>
+        <w:rPr>
+          <w:sz w:val="24"/>
+        </w:rPr>
+        <w:t>Project Variance</w:t>
+      </w:r>
+    </w:p>
+    <w:p>
+      <w:pPr>
+        <w:pStyle w:val="ListParagraph"/>
+        <w:numPr>
+          <w:ilvl w:val="1"/>
+          <w:numId w:val="23"/>
+        </w:numPr>
+        <w:rPr>
+          <w:sz w:val="24"/>
+        </w:rPr>
+      </w:pPr>
+      <w:r>
+        <w:rPr>
+          <w:sz w:val="24"/>
+        </w:rPr>
+        <w:t>This will be discussed on what other variables are affecting the project’s budget and the project itself.</w:t>
+      </w:r>
+    </w:p>
+    <w:p>
+      <w:pPr>
+        <w:pStyle w:val="ListParagraph"/>
+        <w:numPr>
+          <w:ilvl w:val="0"/>
+          <w:numId w:val="23"/>
+        </w:numPr>
+        <w:rPr>
+          <w:sz w:val="24"/>
+        </w:rPr>
+      </w:pPr>
+      <w:r>
+        <w:rPr>
+          <w:sz w:val="24"/>
+        </w:rPr>
+        <w:t>Setting New Milestones</w:t>
+      </w:r>
+    </w:p>
+    <w:p>
+      <w:pPr>
+        <w:pStyle w:val="ListParagraph"/>
+        <w:numPr>
+          <w:ilvl w:val="1"/>
+          <w:numId w:val="23"/>
+        </w:numPr>
+        <w:rPr>
+          <w:sz w:val="24"/>
+        </w:rPr>
+      </w:pPr>
+      <w:r>
+        <w:rPr>
+          <w:sz w:val="24"/>
+        </w:rPr>
+        <w:t>Creating new milestones for the project will predict its success and see what are other factors that controls the projects performance beyond what is documented</w:t>
+      </w:r>
+    </w:p>
+    <w:p>
+      <w:pPr>
+        <w:pStyle w:val="ListParagraph"/>
+        <w:numPr>
+          <w:ilvl w:val="0"/>
+          <w:numId w:val="23"/>
+        </w:numPr>
+        <w:rPr>
+          <w:sz w:val="24"/>
+        </w:rPr>
+      </w:pPr>
+      <w:r>
+        <w:rPr>
+          <w:sz w:val="24"/>
+        </w:rPr>
+        <w:lastRenderedPageBreak/>
+        <w:t>Approval</w:t>
+      </w:r>
+    </w:p>
+    <w:p>
+      <w:pPr>
+        <w:pStyle w:val="ListParagraph"/>
+        <w:numPr>
+          <w:ilvl w:val="1"/>
+          <w:numId w:val="23"/>
+        </w:numPr>
+        <w:rPr>
+          <w:sz w:val="24"/>
+        </w:rPr>
+      </w:pPr>
+      <w:r>
+        <w:rPr>
+          <w:sz w:val="24"/>
+        </w:rPr>
+        <w:t>After the success of the meeting, the team will determine on what to pursue based on what was the outcome of the meeting. This will then help the team to accomplish the necessary steps based on what the client has provided and is expecting.</w:t>
       </w:r>
     </w:p>
     <w:p>
@@ -2334,308 +2682,74 @@
     <w:p>
       <w:pPr>
         <w:rPr>
-          <w:color w:val="008000"/>
-          <w:sz w:val="24"/>
-        </w:rPr>
-      </w:pPr>
-      <w:r>
-        <w:rPr>
-          <w:color w:val="008000"/>
-          <w:sz w:val="24"/>
-        </w:rPr>
-        <w:t xml:space="preserve">This section of the Cost Management Plan defines the control thresholds for the project and what actions will be taken if the project triggers a control threshold.  As a part of the response process the </w:t>
-      </w:r>
-      <w:r>
-        <w:rPr>
-          <w:color w:val="008000"/>
-          <w:sz w:val="24"/>
-        </w:rPr>
-        <w:t xml:space="preserve">Project Manager </w:t>
-      </w:r>
-      <w:r>
-        <w:rPr>
-          <w:color w:val="008000"/>
-          <w:sz w:val="24"/>
-        </w:rPr>
-        <w:t xml:space="preserve">typically </w:t>
-      </w:r>
-      <w:r>
-        <w:rPr>
-          <w:color w:val="008000"/>
-          <w:sz w:val="24"/>
-        </w:rPr>
-        <w:t>present</w:t>
-      </w:r>
-      <w:r>
-        <w:rPr>
-          <w:color w:val="008000"/>
-          <w:sz w:val="24"/>
-        </w:rPr>
-        <w:t>s</w:t>
-      </w:r>
-      <w:r>
-        <w:rPr>
-          <w:color w:val="008000"/>
-          <w:sz w:val="24"/>
-        </w:rPr>
-        <w:t xml:space="preserve"> options </w:t>
-      </w:r>
-      <w:r>
-        <w:rPr>
-          <w:color w:val="008000"/>
-          <w:sz w:val="24"/>
-        </w:rPr>
-        <w:t xml:space="preserve">for corrective action </w:t>
-      </w:r>
-      <w:r>
-        <w:rPr>
-          <w:color w:val="008000"/>
-          <w:sz w:val="24"/>
-        </w:rPr>
-        <w:t xml:space="preserve">to the Project Sponsor who will then approve an appropriate action </w:t>
-      </w:r>
-      <w:r>
-        <w:rPr>
-          <w:color w:val="008000"/>
-          <w:sz w:val="24"/>
-        </w:rPr>
-        <w:t>to</w:t>
-      </w:r>
-      <w:r>
-        <w:rPr>
-          <w:color w:val="008000"/>
-          <w:sz w:val="24"/>
-        </w:rPr>
-        <w:t xml:space="preserve"> bring the project back on budget.  The Project </w:t>
-      </w:r>
-      <w:r>
-        <w:rPr>
-          <w:color w:val="008000"/>
-          <w:sz w:val="24"/>
-        </w:rPr>
-        <w:t xml:space="preserve">Manager may propose </w:t>
-      </w:r>
-      <w:r>
-        <w:rPr>
-          <w:color w:val="008000"/>
-          <w:sz w:val="24"/>
-        </w:rPr>
-        <w:t>to increase the budget for the project, reduce scope or quality, or some other corrective action.</w:t>
-      </w:r>
-    </w:p>
-    <w:p>
-      <w:pPr>
-        <w:rPr>
-          <w:sz w:val="24"/>
-        </w:rPr>
-      </w:pPr>
-    </w:p>
-    <w:p>
-      <w:pPr>
-        <w:rPr>
-          <w:sz w:val="24"/>
-        </w:rPr>
-      </w:pPr>
-      <w:r>
-        <w:rPr>
-          <w:sz w:val="24"/>
-        </w:rPr>
-        <w:lastRenderedPageBreak/>
-        <w:t xml:space="preserve">The Control Thresholds for this project </w:t>
-      </w:r>
-      <w:r>
-        <w:rPr>
-          <w:sz w:val="24"/>
-        </w:rPr>
-        <w:t>are</w:t>
-      </w:r>
-      <w:r>
-        <w:rPr>
-          <w:sz w:val="24"/>
-        </w:rPr>
-        <w:t xml:space="preserve"> a </w:t>
-      </w:r>
-      <w:smartTag w:uri="urn:schemas-microsoft-com:office:smarttags" w:element="stockticker">
-        <w:r>
-          <w:rPr>
-            <w:sz w:val="24"/>
-          </w:rPr>
-          <w:t>CPI</w:t>
-        </w:r>
-      </w:smartTag>
-      <w:r>
-        <w:rPr>
-          <w:sz w:val="24"/>
-        </w:rPr>
-        <w:t xml:space="preserve"> or SPI of less than 0.8 or greater than 1.2.  If the project reaches one of these Control Thresholds </w:t>
-      </w:r>
-      <w:r>
-        <w:rPr>
-          <w:sz w:val="24"/>
-        </w:rPr>
-        <w:t xml:space="preserve">a </w:t>
-      </w:r>
-      <w:r>
-        <w:rPr>
-          <w:sz w:val="24"/>
-        </w:rPr>
-        <w:t>Cost Variance Corrective A</w:t>
-      </w:r>
-      <w:r>
-        <w:rPr>
-          <w:sz w:val="24"/>
-        </w:rPr>
-        <w:t xml:space="preserve">ction </w:t>
-      </w:r>
-      <w:r>
-        <w:rPr>
-          <w:sz w:val="24"/>
-        </w:rPr>
-        <w:t>P</w:t>
-      </w:r>
-      <w:r>
-        <w:rPr>
-          <w:sz w:val="24"/>
-        </w:rPr>
-        <w:t xml:space="preserve">lan </w:t>
-      </w:r>
-      <w:r>
-        <w:rPr>
-          <w:sz w:val="24"/>
-        </w:rPr>
-        <w:t>is required.</w:t>
-      </w:r>
-      <w:r>
-        <w:rPr>
-          <w:sz w:val="24"/>
-        </w:rPr>
-        <w:t xml:space="preserve"> </w:t>
-      </w:r>
-      <w:r>
-        <w:rPr>
-          <w:sz w:val="24"/>
-        </w:rPr>
-        <w:t xml:space="preserve"> </w:t>
-      </w:r>
-      <w:r>
-        <w:rPr>
-          <w:sz w:val="24"/>
-        </w:rPr>
-        <w:t xml:space="preserve">The Project Manager </w:t>
-      </w:r>
-      <w:r>
-        <w:rPr>
-          <w:sz w:val="24"/>
-        </w:rPr>
-        <w:t xml:space="preserve">will </w:t>
-      </w:r>
-      <w:r>
-        <w:rPr>
-          <w:sz w:val="24"/>
-        </w:rPr>
-        <w:t xml:space="preserve">present the Project Sponsor </w:t>
-      </w:r>
-      <w:r>
-        <w:rPr>
-          <w:sz w:val="24"/>
-        </w:rPr>
-        <w:t xml:space="preserve">with </w:t>
-      </w:r>
-      <w:r>
-        <w:rPr>
-          <w:sz w:val="24"/>
-        </w:rPr>
-        <w:t>options for corrective action</w:t>
-      </w:r>
-      <w:r>
-        <w:rPr>
-          <w:sz w:val="24"/>
-        </w:rPr>
-        <w:t>s</w:t>
-      </w:r>
-      <w:r>
-        <w:rPr>
-          <w:sz w:val="24"/>
-        </w:rPr>
-        <w:t xml:space="preserve"> within </w:t>
-      </w:r>
-      <w:r>
-        <w:rPr>
-          <w:sz w:val="24"/>
-        </w:rPr>
-        <w:t xml:space="preserve">five business </w:t>
-      </w:r>
-      <w:r>
-        <w:rPr>
-          <w:sz w:val="24"/>
-        </w:rPr>
-        <w:t xml:space="preserve">days from when the cost variance is first reported.  Within </w:t>
-      </w:r>
-      <w:r>
-        <w:rPr>
-          <w:sz w:val="24"/>
-        </w:rPr>
-        <w:t>three business</w:t>
-      </w:r>
-      <w:r>
-        <w:rPr>
-          <w:sz w:val="24"/>
-        </w:rPr>
-        <w:t xml:space="preserve"> days from when the Project Sponsor selects a corrective action</w:t>
-      </w:r>
-      <w:r>
-        <w:rPr>
-          <w:sz w:val="24"/>
-        </w:rPr>
-        <w:t xml:space="preserve"> option</w:t>
-      </w:r>
-      <w:r>
-        <w:rPr>
-          <w:sz w:val="24"/>
-        </w:rPr>
-        <w:t xml:space="preserve">, the Project Manager will present the Project Sponsor with a </w:t>
-      </w:r>
-      <w:r>
-        <w:rPr>
-          <w:sz w:val="24"/>
-        </w:rPr>
-        <w:t xml:space="preserve">formal </w:t>
-      </w:r>
-      <w:r>
-        <w:rPr>
-          <w:sz w:val="24"/>
-        </w:rPr>
-        <w:t xml:space="preserve">Cost Variance Corrective Action Plan.  The Cost Variance Corrective Action Plan will detail the actions necessary to bring the project back within budget and </w:t>
-      </w:r>
-      <w:r>
-        <w:rPr>
-          <w:sz w:val="24"/>
-        </w:rPr>
-        <w:t>how</w:t>
-      </w:r>
-      <w:r>
-        <w:rPr>
-          <w:sz w:val="24"/>
-        </w:rPr>
-        <w:t xml:space="preserve"> the effectiveness of the actions in the plan will be measured.</w:t>
-      </w:r>
-      <w:r>
-        <w:rPr>
-          <w:sz w:val="24"/>
-        </w:rPr>
-        <w:t xml:space="preserve">  Upon acceptance of the Cost Variance Corrective Action </w:t>
-      </w:r>
-      <w:r>
-        <w:rPr>
-          <w:sz w:val="24"/>
-        </w:rPr>
-        <w:t>Plan,</w:t>
-      </w:r>
-      <w:r>
-        <w:rPr>
-          <w:sz w:val="24"/>
-        </w:rPr>
-        <w:t xml:space="preserve"> it will become a part of the project plan and the project will be updated to reflect the corrective actions.</w:t>
+          <w:sz w:val="24"/>
+        </w:rPr>
+      </w:pPr>
+      <w:r>
+        <w:rPr>
+          <w:sz w:val="24"/>
+        </w:rPr>
+        <w:t xml:space="preserve">The team, </w:t>
+      </w:r>
+      <w:r>
+        <w:rPr>
+          <w:sz w:val="24"/>
+        </w:rPr>
+        <w:t>alongside</w:t>
+      </w:r>
+      <w:r>
+        <w:rPr>
+          <w:sz w:val="24"/>
+        </w:rPr>
+        <w:t xml:space="preserve"> the Project </w:t>
+      </w:r>
+      <w:r>
+        <w:rPr>
+          <w:sz w:val="24"/>
+        </w:rPr>
+        <w:t>Sponsor,</w:t>
+      </w:r>
+      <w:r>
+        <w:rPr>
+          <w:sz w:val="24"/>
+        </w:rPr>
+        <w:t xml:space="preserve"> has allowed a</w:t>
+      </w:r>
+      <w:r>
+        <w:rPr>
+          <w:sz w:val="24"/>
+        </w:rPr>
+        <w:t xml:space="preserve"> leeway </w:t>
+      </w:r>
+      <w:r>
+        <w:rPr>
+          <w:sz w:val="24"/>
+        </w:rPr>
+        <w:t>of 20% of the total budget</w:t>
+      </w:r>
+      <w:r>
+        <w:rPr>
+          <w:sz w:val="24"/>
+        </w:rPr>
+        <w:t xml:space="preserve"> in preparation for unidentified costs. This is then subjected to approval before allocating the cost. Variables such us Service Down Time, Change of Platform, Change of Service Charge, and New Feature Implementations are some of the costs that can be overlooked. If the threshold set has been exceeded, the Team will conduct a corrective action to minimize overbudgeting. All of these will then be presented to the Project Sponsor and Product Owner during the Monthly Project Meeting. If the new budget has been approved, the team will implement the necessary steps for the Projects best interest, but if not, </w:t>
+      </w:r>
+      <w:r>
+        <w:rPr>
+          <w:sz w:val="24"/>
+        </w:rPr>
+        <w:t>t</w:t>
+      </w:r>
+      <w:r>
+        <w:rPr>
+          <w:sz w:val="24"/>
+        </w:rPr>
+        <w:t xml:space="preserve">he </w:t>
+      </w:r>
+      <w:r>
+        <w:rPr>
+          <w:sz w:val="24"/>
+        </w:rPr>
+        <w:t>team will create new alternatives to meet the clients’ expectations.</w:t>
       </w:r>
     </w:p>
     <w:p>
@@ -2670,43 +2784,15 @@
     <w:p>
       <w:pPr>
         <w:rPr>
+          <w:sz w:val="24"/>
+        </w:rPr>
+      </w:pPr>
+      <w:r>
+        <w:rPr>
           <w:color w:val="008000"/>
           <w:sz w:val="24"/>
         </w:rPr>
-      </w:pPr>
-      <w:r>
-        <w:rPr>
-          <w:color w:val="008000"/>
-          <w:sz w:val="24"/>
-        </w:rPr>
-        <w:t>Typically,</w:t>
-      </w:r>
-      <w:r>
-        <w:rPr>
-          <w:color w:val="008000"/>
-          <w:sz w:val="24"/>
-        </w:rPr>
-        <w:t xml:space="preserve"> the change control process follows the project change control process.  If there are special requirements for the cost change control process, they should be detailed in this section.</w:t>
-      </w:r>
-    </w:p>
-    <w:p>
-      <w:pPr>
-        <w:rPr>
-          <w:sz w:val="24"/>
-        </w:rPr>
-      </w:pPr>
-    </w:p>
-    <w:p>
-      <w:pPr>
-        <w:rPr>
-          <w:sz w:val="24"/>
-        </w:rPr>
-      </w:pPr>
-      <w:r>
-        <w:rPr>
-          <w:sz w:val="24"/>
-        </w:rPr>
-        <w:t>The cost change control process will follow the established project change request process.  Approvals for project budget/cost changes must be approved by the project sponsor.</w:t>
+        <w:t>****</w:t>
       </w:r>
     </w:p>
     <w:p>
@@ -2769,10 +2855,10 @@
           <w:sz w:val="24"/>
         </w:rPr>
         <w:drawing>
-          <wp:inline distT="0" distB="0" distL="0" distR="0" wp14:anchorId="6C99D1B0" wp14:editId="3B23EC2A">
+          <wp:inline distT="0" distB="0" distL="0" distR="0" wp14:anchorId="4F326AB9" wp14:editId="6159C9E8">
             <wp:extent cx="5943600" cy="2291715"/>
             <wp:effectExtent l="0" t="0" r="0" b="0"/>
-            <wp:docPr id="1872794746" name="Picture 1" descr="A screenshot of a computer&#10;&#10;Description automatically generated with medium confidence"/>
+            <wp:docPr id="107384808" name="Picture 1" descr="A screenshot of a computer&#10;&#10;Description automatically generated with low confidence"/>
             <wp:cNvGraphicFramePr>
               <a:graphicFrameLocks xmlns:a="http://schemas.openxmlformats.org/drawingml/2006/main" noChangeAspect="1"/>
             </wp:cNvGraphicFramePr>
@@ -2780,7 +2866,7 @@
               <a:graphicData uri="http://schemas.openxmlformats.org/drawingml/2006/picture">
                 <pic:pic xmlns:pic="http://schemas.openxmlformats.org/drawingml/2006/picture">
                   <pic:nvPicPr>
-                    <pic:cNvPr id="1872794746" name="Picture 1" descr="A screenshot of a computer&#10;&#10;Description automatically generated with medium confidence"/>
+                    <pic:cNvPr id="107384808" name="Picture 1" descr="A screenshot of a computer&#10;&#10;Description automatically generated with low confidence"/>
                     <pic:cNvPicPr/>
                   </pic:nvPicPr>
                   <pic:blipFill>
@@ -2815,6 +2901,7 @@
         <w:rPr>
           <w:sz w:val="24"/>
         </w:rPr>
+        <w:lastRenderedPageBreak/>
         <w:drawing>
           <wp:inline distT="0" distB="0" distL="0" distR="0" wp14:anchorId="1D1759AE" wp14:editId="23D81DF0">
             <wp:extent cx="5706271" cy="1105054"/>
@@ -2858,16 +2945,30 @@
           <w:sz w:val="24"/>
         </w:rPr>
       </w:pPr>
+    </w:p>
+    <w:p>
+      <w:pPr>
+        <w:rPr>
+          <w:sz w:val="24"/>
+        </w:rPr>
+      </w:pPr>
+    </w:p>
+    <w:p>
+      <w:pPr>
+        <w:rPr>
+          <w:sz w:val="24"/>
+        </w:rPr>
+      </w:pPr>
       <w:r>
         <w:rPr>
           <w:sz w:val="24"/>
         </w:rPr>
         <w:lastRenderedPageBreak/>
         <w:drawing>
-          <wp:inline distT="0" distB="0" distL="0" distR="0" wp14:anchorId="087E8961" wp14:editId="6888EFBD">
-            <wp:extent cx="9104699" cy="2341003"/>
-            <wp:effectExtent l="10160" t="0" r="0" b="0"/>
-            <wp:docPr id="505818989" name="Picture 1" descr="A screenshot of a computer&#10;&#10;Description automatically generated with low confidence"/>
+          <wp:inline distT="0" distB="0" distL="0" distR="0" wp14:anchorId="2CC48FD9" wp14:editId="4C636C09">
+            <wp:extent cx="9069689" cy="1325570"/>
+            <wp:effectExtent l="4762" t="0" r="3493" b="3492"/>
+            <wp:docPr id="380654922" name="Picture 1" descr="A picture containing text, screenshot, font&#10;&#10;Description automatically generated"/>
             <wp:cNvGraphicFramePr>
               <a:graphicFrameLocks xmlns:a="http://schemas.openxmlformats.org/drawingml/2006/main" noChangeAspect="1"/>
             </wp:cNvGraphicFramePr>
@@ -2875,7 +2976,7 @@
               <a:graphicData uri="http://schemas.openxmlformats.org/drawingml/2006/picture">
                 <pic:pic xmlns:pic="http://schemas.openxmlformats.org/drawingml/2006/picture">
                   <pic:nvPicPr>
-                    <pic:cNvPr id="505818989" name="Picture 1" descr="A screenshot of a computer&#10;&#10;Description automatically generated with low confidence"/>
+                    <pic:cNvPr id="380654922" name="Picture 1" descr="A picture containing text, screenshot, font&#10;&#10;Description automatically generated"/>
                     <pic:cNvPicPr/>
                   </pic:nvPicPr>
                   <pic:blipFill>
@@ -2887,7 +2988,7 @@
                   <pic:spPr>
                     <a:xfrm rot="16200000">
                       <a:off x="0" y="0"/>
-                      <a:ext cx="9559279" cy="2457885"/>
+                      <a:ext cx="9124528" cy="1333585"/>
                     </a:xfrm>
                     <a:prstGeom prst="rect">
                       <a:avLst/>
@@ -2902,20 +3003,6 @@
     </w:p>
     <w:p>
       <w:pPr>
-        <w:rPr>
-          <w:sz w:val="24"/>
-        </w:rPr>
-      </w:pPr>
-    </w:p>
-    <w:p>
-      <w:pPr>
-        <w:rPr>
-          <w:sz w:val="24"/>
-        </w:rPr>
-      </w:pPr>
-    </w:p>
-    <w:p>
-      <w:pPr>
         <w:pStyle w:val="Heading1"/>
         <w:spacing w:line="480" w:lineRule="auto"/>
         <w:jc w:val="left"/>
@@ -2933,6 +3020,7 @@
           <w:sz w:val="28"/>
           <w:szCs w:val="24"/>
         </w:rPr>
+        <w:lastRenderedPageBreak/>
         <w:t>Sponsor Acceptance</w:t>
       </w:r>
       <w:bookmarkEnd w:id="7"/>
@@ -3465,6 +3553,95 @@
     </w:lvl>
   </w:abstractNum>
   <w:abstractNum w:abstractNumId="2" w15:restartNumberingAfterBreak="0">
+    <w:nsid w:val="1B391D7A"/>
+    <w:multiLevelType w:val="hybridMultilevel"/>
+    <w:tmpl w:val="3A6CB194"/>
+    <w:lvl w:ilvl="0" w:tplc="3409000F">
+      <w:start w:val="1"/>
+      <w:numFmt w:val="decimal"/>
+      <w:lvlText w:val="%1."/>
+      <w:lvlJc w:val="left"/>
+      <w:pPr>
+        <w:ind w:left="720" w:hanging="360"/>
+      </w:pPr>
+      <w:rPr>
+        <w:rFonts w:hint="default"/>
+      </w:rPr>
+    </w:lvl>
+    <w:lvl w:ilvl="1" w:tplc="34090019">
+      <w:start w:val="1"/>
+      <w:numFmt w:val="lowerLetter"/>
+      <w:lvlText w:val="%2."/>
+      <w:lvlJc w:val="left"/>
+      <w:pPr>
+        <w:ind w:left="1440" w:hanging="360"/>
+      </w:pPr>
+    </w:lvl>
+    <w:lvl w:ilvl="2" w:tplc="3409001B">
+      <w:start w:val="1"/>
+      <w:numFmt w:val="lowerRoman"/>
+      <w:lvlText w:val="%3."/>
+      <w:lvlJc w:val="right"/>
+      <w:pPr>
+        <w:ind w:left="2160" w:hanging="180"/>
+      </w:pPr>
+    </w:lvl>
+    <w:lvl w:ilvl="3" w:tplc="3409000F" w:tentative="1">
+      <w:start w:val="1"/>
+      <w:numFmt w:val="decimal"/>
+      <w:lvlText w:val="%4."/>
+      <w:lvlJc w:val="left"/>
+      <w:pPr>
+        <w:ind w:left="2880" w:hanging="360"/>
+      </w:pPr>
+    </w:lvl>
+    <w:lvl w:ilvl="4" w:tplc="34090019" w:tentative="1">
+      <w:start w:val="1"/>
+      <w:numFmt w:val="lowerLetter"/>
+      <w:lvlText w:val="%5."/>
+      <w:lvlJc w:val="left"/>
+      <w:pPr>
+        <w:ind w:left="3600" w:hanging="360"/>
+      </w:pPr>
+    </w:lvl>
+    <w:lvl w:ilvl="5" w:tplc="3409001B" w:tentative="1">
+      <w:start w:val="1"/>
+      <w:numFmt w:val="lowerRoman"/>
+      <w:lvlText w:val="%6."/>
+      <w:lvlJc w:val="right"/>
+      <w:pPr>
+        <w:ind w:left="4320" w:hanging="180"/>
+      </w:pPr>
+    </w:lvl>
+    <w:lvl w:ilvl="6" w:tplc="3409000F" w:tentative="1">
+      <w:start w:val="1"/>
+      <w:numFmt w:val="decimal"/>
+      <w:lvlText w:val="%7."/>
+      <w:lvlJc w:val="left"/>
+      <w:pPr>
+        <w:ind w:left="5040" w:hanging="360"/>
+      </w:pPr>
+    </w:lvl>
+    <w:lvl w:ilvl="7" w:tplc="34090019" w:tentative="1">
+      <w:start w:val="1"/>
+      <w:numFmt w:val="lowerLetter"/>
+      <w:lvlText w:val="%8."/>
+      <w:lvlJc w:val="left"/>
+      <w:pPr>
+        <w:ind w:left="5760" w:hanging="360"/>
+      </w:pPr>
+    </w:lvl>
+    <w:lvl w:ilvl="8" w:tplc="3409001B" w:tentative="1">
+      <w:start w:val="1"/>
+      <w:numFmt w:val="lowerRoman"/>
+      <w:lvlText w:val="%9."/>
+      <w:lvlJc w:val="right"/>
+      <w:pPr>
+        <w:ind w:left="6480" w:hanging="180"/>
+      </w:pPr>
+    </w:lvl>
+  </w:abstractNum>
+  <w:abstractNum w:abstractNumId="3" w15:restartNumberingAfterBreak="0">
     <w:nsid w:val="21631B16"/>
     <w:multiLevelType w:val="hybridMultilevel"/>
     <w:tmpl w:val="92F2EA04"/>
@@ -3604,7 +3781,7 @@
       </w:rPr>
     </w:lvl>
   </w:abstractNum>
-  <w:abstractNum w:abstractNumId="3" w15:restartNumberingAfterBreak="0">
+  <w:abstractNum w:abstractNumId="4" w15:restartNumberingAfterBreak="0">
     <w:nsid w:val="2C905B70"/>
     <w:multiLevelType w:val="hybridMultilevel"/>
     <w:tmpl w:val="5BD213CA"/>
@@ -3744,7 +3921,7 @@
       </w:rPr>
     </w:lvl>
   </w:abstractNum>
-  <w:abstractNum w:abstractNumId="4" w15:restartNumberingAfterBreak="0">
+  <w:abstractNum w:abstractNumId="5" w15:restartNumberingAfterBreak="0">
     <w:nsid w:val="2DE73E6B"/>
     <w:multiLevelType w:val="hybridMultilevel"/>
     <w:tmpl w:val="988A6666"/>
@@ -3884,7 +4061,7 @@
       </w:rPr>
     </w:lvl>
   </w:abstractNum>
-  <w:abstractNum w:abstractNumId="5" w15:restartNumberingAfterBreak="0">
+  <w:abstractNum w:abstractNumId="6" w15:restartNumberingAfterBreak="0">
     <w:nsid w:val="2F1A3B8E"/>
     <w:multiLevelType w:val="hybridMultilevel"/>
     <w:tmpl w:val="ED4E71C6"/>
@@ -4024,7 +4201,7 @@
       </w:rPr>
     </w:lvl>
   </w:abstractNum>
-  <w:abstractNum w:abstractNumId="6" w15:restartNumberingAfterBreak="0">
+  <w:abstractNum w:abstractNumId="7" w15:restartNumberingAfterBreak="0">
     <w:nsid w:val="30D941A0"/>
     <w:multiLevelType w:val="hybridMultilevel"/>
     <w:tmpl w:val="B19C644E"/>
@@ -4164,7 +4341,7 @@
       </w:rPr>
     </w:lvl>
   </w:abstractNum>
-  <w:abstractNum w:abstractNumId="7" w15:restartNumberingAfterBreak="0">
+  <w:abstractNum w:abstractNumId="8" w15:restartNumberingAfterBreak="0">
     <w:nsid w:val="49CF4DAF"/>
     <w:multiLevelType w:val="multilevel"/>
     <w:tmpl w:val="D9402DA2"/>
@@ -4277,7 +4454,7 @@
       </w:pPr>
     </w:lvl>
   </w:abstractNum>
-  <w:abstractNum w:abstractNumId="8" w15:restartNumberingAfterBreak="0">
+  <w:abstractNum w:abstractNumId="9" w15:restartNumberingAfterBreak="0">
     <w:nsid w:val="4CC90007"/>
     <w:multiLevelType w:val="hybridMultilevel"/>
     <w:tmpl w:val="85CE9D0E"/>
@@ -4417,7 +4594,7 @@
       </w:rPr>
     </w:lvl>
   </w:abstractNum>
-  <w:abstractNum w:abstractNumId="9" w15:restartNumberingAfterBreak="0">
+  <w:abstractNum w:abstractNumId="10" w15:restartNumberingAfterBreak="0">
     <w:nsid w:val="4CCC7FD2"/>
     <w:multiLevelType w:val="hybridMultilevel"/>
     <w:tmpl w:val="DFE02428"/>
@@ -4557,7 +4734,7 @@
       </w:rPr>
     </w:lvl>
   </w:abstractNum>
-  <w:abstractNum w:abstractNumId="10" w15:restartNumberingAfterBreak="0">
+  <w:abstractNum w:abstractNumId="11" w15:restartNumberingAfterBreak="0">
     <w:nsid w:val="4F5A68A6"/>
     <w:multiLevelType w:val="hybridMultilevel"/>
     <w:tmpl w:val="0D408D6C"/>
@@ -4697,7 +4874,7 @@
       </w:rPr>
     </w:lvl>
   </w:abstractNum>
-  <w:abstractNum w:abstractNumId="11" w15:restartNumberingAfterBreak="0">
+  <w:abstractNum w:abstractNumId="12" w15:restartNumberingAfterBreak="0">
     <w:nsid w:val="52F966D9"/>
     <w:multiLevelType w:val="multilevel"/>
     <w:tmpl w:val="988A6666"/>
@@ -4837,7 +5014,7 @@
       </w:rPr>
     </w:lvl>
   </w:abstractNum>
-  <w:abstractNum w:abstractNumId="12" w15:restartNumberingAfterBreak="0">
+  <w:abstractNum w:abstractNumId="13" w15:restartNumberingAfterBreak="0">
     <w:nsid w:val="574F4850"/>
     <w:multiLevelType w:val="hybridMultilevel"/>
     <w:tmpl w:val="ADEE38F0"/>
@@ -4950,7 +5127,7 @@
       </w:rPr>
     </w:lvl>
   </w:abstractNum>
-  <w:abstractNum w:abstractNumId="13" w15:restartNumberingAfterBreak="0">
+  <w:abstractNum w:abstractNumId="14" w15:restartNumberingAfterBreak="0">
     <w:nsid w:val="625F3445"/>
     <w:multiLevelType w:val="hybridMultilevel"/>
     <w:tmpl w:val="F57893FE"/>
@@ -5090,7 +5267,7 @@
       </w:rPr>
     </w:lvl>
   </w:abstractNum>
-  <w:abstractNum w:abstractNumId="14" w15:restartNumberingAfterBreak="0">
+  <w:abstractNum w:abstractNumId="15" w15:restartNumberingAfterBreak="0">
     <w:nsid w:val="670D1BC5"/>
     <w:multiLevelType w:val="multilevel"/>
     <w:tmpl w:val="2F8449CE"/>
@@ -5239,7 +5416,7 @@
       </w:rPr>
     </w:lvl>
   </w:abstractNum>
-  <w:abstractNum w:abstractNumId="15" w15:restartNumberingAfterBreak="0">
+  <w:abstractNum w:abstractNumId="16" w15:restartNumberingAfterBreak="0">
     <w:nsid w:val="690074FF"/>
     <w:multiLevelType w:val="multilevel"/>
     <w:tmpl w:val="92F2EA04"/>
@@ -5379,7 +5556,7 @@
       </w:rPr>
     </w:lvl>
   </w:abstractNum>
-  <w:abstractNum w:abstractNumId="16" w15:restartNumberingAfterBreak="0">
+  <w:abstractNum w:abstractNumId="17" w15:restartNumberingAfterBreak="0">
     <w:nsid w:val="6D477D1E"/>
     <w:multiLevelType w:val="multilevel"/>
     <w:tmpl w:val="0D408D6C"/>
@@ -5519,7 +5696,7 @@
       </w:rPr>
     </w:lvl>
   </w:abstractNum>
-  <w:abstractNum w:abstractNumId="17" w15:restartNumberingAfterBreak="0">
+  <w:abstractNum w:abstractNumId="18" w15:restartNumberingAfterBreak="0">
     <w:nsid w:val="721B47AD"/>
     <w:multiLevelType w:val="hybridMultilevel"/>
     <w:tmpl w:val="1602BFE0"/>
@@ -5659,7 +5836,7 @@
       </w:rPr>
     </w:lvl>
   </w:abstractNum>
-  <w:abstractNum w:abstractNumId="18" w15:restartNumberingAfterBreak="0">
+  <w:abstractNum w:abstractNumId="19" w15:restartNumberingAfterBreak="0">
     <w:nsid w:val="75C54D78"/>
     <w:multiLevelType w:val="hybridMultilevel"/>
     <w:tmpl w:val="8024743E"/>
@@ -5799,7 +5976,7 @@
       </w:rPr>
     </w:lvl>
   </w:abstractNum>
-  <w:abstractNum w:abstractNumId="19" w15:restartNumberingAfterBreak="0">
+  <w:abstractNum w:abstractNumId="20" w15:restartNumberingAfterBreak="0">
     <w:nsid w:val="771E07AF"/>
     <w:multiLevelType w:val="multilevel"/>
     <w:tmpl w:val="B19C644E"/>
@@ -5939,7 +6116,7 @@
       </w:rPr>
     </w:lvl>
   </w:abstractNum>
-  <w:abstractNum w:abstractNumId="20" w15:restartNumberingAfterBreak="0">
+  <w:abstractNum w:abstractNumId="21" w15:restartNumberingAfterBreak="0">
     <w:nsid w:val="77722B80"/>
     <w:multiLevelType w:val="multilevel"/>
     <w:tmpl w:val="F57893FE"/>
@@ -6079,7 +6256,7 @@
       </w:rPr>
     </w:lvl>
   </w:abstractNum>
-  <w:abstractNum w:abstractNumId="21" w15:restartNumberingAfterBreak="0">
+  <w:abstractNum w:abstractNumId="22" w15:restartNumberingAfterBreak="0">
     <w:nsid w:val="7907547E"/>
     <w:multiLevelType w:val="singleLevel"/>
     <w:tmpl w:val="04090001"/>
@@ -6100,70 +6277,73 @@
     </w:lvl>
   </w:abstractNum>
   <w:num w:numId="1" w16cid:durableId="1916628956">
-    <w:abstractNumId w:val="12"/>
+    <w:abstractNumId w:val="13"/>
   </w:num>
   <w:num w:numId="2" w16cid:durableId="1565531296">
     <w:abstractNumId w:val="1"/>
   </w:num>
   <w:num w:numId="3" w16cid:durableId="1421096939">
-    <w:abstractNumId w:val="2"/>
+    <w:abstractNumId w:val="3"/>
   </w:num>
   <w:num w:numId="4" w16cid:durableId="1746805706">
+    <w:abstractNumId w:val="16"/>
+  </w:num>
+  <w:num w:numId="5" w16cid:durableId="842743368">
+    <w:abstractNumId w:val="4"/>
+  </w:num>
+  <w:num w:numId="6" w16cid:durableId="303969351">
+    <w:abstractNumId w:val="11"/>
+  </w:num>
+  <w:num w:numId="7" w16cid:durableId="1381787057">
+    <w:abstractNumId w:val="17"/>
+  </w:num>
+  <w:num w:numId="8" w16cid:durableId="1942377362">
+    <w:abstractNumId w:val="9"/>
+  </w:num>
+  <w:num w:numId="9" w16cid:durableId="1467771086">
+    <w:abstractNumId w:val="8"/>
+  </w:num>
+  <w:num w:numId="10" w16cid:durableId="2071343272">
     <w:abstractNumId w:val="15"/>
   </w:num>
-  <w:num w:numId="5" w16cid:durableId="842743368">
-    <w:abstractNumId w:val="3"/>
+  <w:num w:numId="11" w16cid:durableId="1204828672">
+    <w:abstractNumId w:val="6"/>
   </w:num>
-  <w:num w:numId="6" w16cid:durableId="303969351">
+  <w:num w:numId="12" w16cid:durableId="1214392828">
+    <w:abstractNumId w:val="7"/>
+  </w:num>
+  <w:num w:numId="13" w16cid:durableId="1510019178">
+    <w:abstractNumId w:val="20"/>
+  </w:num>
+  <w:num w:numId="14" w16cid:durableId="1943998265">
+    <w:abstractNumId w:val="18"/>
+  </w:num>
+  <w:num w:numId="15" w16cid:durableId="945700415">
+    <w:abstractNumId w:val="5"/>
+  </w:num>
+  <w:num w:numId="16" w16cid:durableId="926501068">
+    <w:abstractNumId w:val="12"/>
+  </w:num>
+  <w:num w:numId="17" w16cid:durableId="205487441">
     <w:abstractNumId w:val="10"/>
   </w:num>
-  <w:num w:numId="7" w16cid:durableId="1381787057">
-    <w:abstractNumId w:val="16"/>
+  <w:num w:numId="18" w16cid:durableId="1733768630">
+    <w:abstractNumId w:val="22"/>
   </w:num>
-  <w:num w:numId="8" w16cid:durableId="1942377362">
-    <w:abstractNumId w:val="8"/>
-  </w:num>
-  <w:num w:numId="9" w16cid:durableId="1467771086">
-    <w:abstractNumId w:val="7"/>
-  </w:num>
-  <w:num w:numId="10" w16cid:durableId="2071343272">
+  <w:num w:numId="19" w16cid:durableId="1444300498">
     <w:abstractNumId w:val="14"/>
   </w:num>
-  <w:num w:numId="11" w16cid:durableId="1204828672">
-    <w:abstractNumId w:val="5"/>
-  </w:num>
-  <w:num w:numId="12" w16cid:durableId="1214392828">
-    <w:abstractNumId w:val="6"/>
-  </w:num>
-  <w:num w:numId="13" w16cid:durableId="1510019178">
-    <w:abstractNumId w:val="19"/>
-  </w:num>
-  <w:num w:numId="14" w16cid:durableId="1943998265">
-    <w:abstractNumId w:val="17"/>
-  </w:num>
-  <w:num w:numId="15" w16cid:durableId="945700415">
-    <w:abstractNumId w:val="4"/>
-  </w:num>
-  <w:num w:numId="16" w16cid:durableId="926501068">
-    <w:abstractNumId w:val="11"/>
-  </w:num>
-  <w:num w:numId="17" w16cid:durableId="205487441">
-    <w:abstractNumId w:val="9"/>
-  </w:num>
-  <w:num w:numId="18" w16cid:durableId="1733768630">
+  <w:num w:numId="20" w16cid:durableId="514419693">
     <w:abstractNumId w:val="21"/>
-  </w:num>
-  <w:num w:numId="19" w16cid:durableId="1444300498">
-    <w:abstractNumId w:val="13"/>
-  </w:num>
-  <w:num w:numId="20" w16cid:durableId="514419693">
-    <w:abstractNumId w:val="20"/>
   </w:num>
   <w:num w:numId="21" w16cid:durableId="522747869">
     <w:abstractNumId w:val="0"/>
   </w:num>
   <w:num w:numId="22" w16cid:durableId="521404574">
-    <w:abstractNumId w:val="18"/>
+    <w:abstractNumId w:val="19"/>
+  </w:num>
+  <w:num w:numId="23" w16cid:durableId="838425066">
+    <w:abstractNumId w:val="2"/>
   </w:num>
 </w:numbering>
 </file>

</xml_diff>

<commit_message>
Update Cost Budget Estimate.xlsx & Cost Management Plan_MLNSD.docx
</commit_message>
<xml_diff>
--- a/documentation/projman/Cost Management Plan_MLNSD.docx
+++ b/documentation/projman/Cost Management Plan_MLNSD.docx
@@ -1,6 +1,6 @@
 
 <file path=word/document.xml><?xml version="1.0" encoding="utf-8"?>
-<w:document xmlns:wpc="http://schemas.microsoft.com/office/word/2010/wordprocessingCanvas" xmlns:cx="http://schemas.microsoft.com/office/drawing/2014/chartex" xmlns:cx1="http://schemas.microsoft.com/office/drawing/2015/9/8/chartex" xmlns:cx2="http://schemas.microsoft.com/office/drawing/2015/10/21/chartex" xmlns:cx3="http://schemas.microsoft.com/office/drawing/2016/5/9/chartex" xmlns:cx4="http://schemas.microsoft.com/office/drawing/2016/5/10/chartex" xmlns:cx5="http://schemas.microsoft.com/office/drawing/2016/5/11/chartex" xmlns:cx6="http://schemas.microsoft.com/office/drawing/2016/5/12/chartex" xmlns:cx7="http://schemas.microsoft.com/office/drawing/2016/5/13/chartex" xmlns:cx8="http://schemas.microsoft.com/office/drawing/2016/5/14/chartex" xmlns:mc="http://schemas.openxmlformats.org/markup-compatibility/2006" xmlns:aink="http://schemas.microsoft.com/office/drawing/2016/ink" xmlns:am3d="http://schemas.microsoft.com/office/drawing/2017/model3d" xmlns:o="urn:schemas-microsoft-com:office:office" xmlns:oel="http://schemas.microsoft.com/office/2019/extlst" xmlns:r="http://schemas.openxmlformats.org/officeDocument/2006/relationships" xmlns:m="http://schemas.openxmlformats.org/officeDocument/2006/math" xmlns:v="urn:schemas-microsoft-com:vml" xmlns:wp14="http://schemas.microsoft.com/office/word/2010/wordprocessingDrawing" xmlns:wp="http://schemas.openxmlformats.org/drawingml/2006/wordprocessingDrawing" xmlns:w10="urn:schemas-microsoft-com:office:word" xmlns:w="http://schemas.openxmlformats.org/wordprocessingml/2006/main" xmlns:w14="http://schemas.microsoft.com/office/word/2010/wordml" xmlns:w15="http://schemas.microsoft.com/office/word/2012/wordml" xmlns:w16cex="http://schemas.microsoft.com/office/word/2018/wordml/cex" xmlns:w16cid="http://schemas.microsoft.com/office/word/2016/wordml/cid" xmlns:w16="http://schemas.microsoft.com/office/word/2018/wordml" xmlns:w16du="http://schemas.microsoft.com/office/word/2023/wordml/word16du" xmlns:w16sdtdh="http://schemas.microsoft.com/office/word/2020/wordml/sdtdatahash" xmlns:w16se="http://schemas.microsoft.com/office/word/2015/wordml/symex" xmlns:wpg="http://schemas.microsoft.com/office/word/2010/wordprocessingGroup" xmlns:wpi="http://schemas.microsoft.com/office/word/2010/wordprocessingInk" xmlns:wne="http://schemas.microsoft.com/office/word/2006/wordml" xmlns:wps="http://schemas.microsoft.com/office/word/2010/wordprocessingShape" mc:Ignorable="w14 w15 w16se w16cid w16 w16cex w16sdtdh wp14">
+<w:document xmlns:wpc="http://schemas.microsoft.com/office/word/2010/wordprocessingCanvas" xmlns:cx="http://schemas.microsoft.com/office/drawing/2014/chartex" xmlns:cx1="http://schemas.microsoft.com/office/drawing/2015/9/8/chartex" xmlns:cx2="http://schemas.microsoft.com/office/drawing/2015/10/21/chartex" xmlns:cx3="http://schemas.microsoft.com/office/drawing/2016/5/9/chartex" xmlns:cx4="http://schemas.microsoft.com/office/drawing/2016/5/10/chartex" xmlns:cx5="http://schemas.microsoft.com/office/drawing/2016/5/11/chartex" xmlns:cx6="http://schemas.microsoft.com/office/drawing/2016/5/12/chartex" xmlns:cx7="http://schemas.microsoft.com/office/drawing/2016/5/13/chartex" xmlns:cx8="http://schemas.microsoft.com/office/drawing/2016/5/14/chartex" xmlns:mc="http://schemas.openxmlformats.org/markup-compatibility/2006" xmlns:aink="http://schemas.microsoft.com/office/drawing/2016/ink" xmlns:am3d="http://schemas.microsoft.com/office/drawing/2017/model3d" xmlns:o="urn:schemas-microsoft-com:office:office" xmlns:oel="http://schemas.microsoft.com/office/2019/extlst" xmlns:r="http://schemas.openxmlformats.org/officeDocument/2006/relationships" xmlns:m="http://schemas.openxmlformats.org/officeDocument/2006/math" xmlns:v="urn:schemas-microsoft-com:vml" xmlns:wp14="http://schemas.microsoft.com/office/word/2010/wordprocessingDrawing" xmlns:wp="http://schemas.openxmlformats.org/drawingml/2006/wordprocessingDrawing" xmlns:w10="urn:schemas-microsoft-com:office:word" xmlns:w="http://schemas.openxmlformats.org/wordprocessingml/2006/main" xmlns:w14="http://schemas.microsoft.com/office/word/2010/wordml" xmlns:w15="http://schemas.microsoft.com/office/word/2012/wordml" xmlns:w16cex="http://schemas.microsoft.com/office/word/2018/wordml/cex" xmlns:w16cid="http://schemas.microsoft.com/office/word/2016/wordml/cid" xmlns:w16="http://schemas.microsoft.com/office/word/2018/wordml" xmlns:w16sdtdh="http://schemas.microsoft.com/office/word/2020/wordml/sdtdatahash" xmlns:w16se="http://schemas.microsoft.com/office/word/2015/wordml/symex" xmlns:wpg="http://schemas.microsoft.com/office/word/2010/wordprocessingGroup" xmlns:wpi="http://schemas.microsoft.com/office/word/2010/wordprocessingInk" xmlns:wne="http://schemas.microsoft.com/office/word/2006/wordml" xmlns:wps="http://schemas.microsoft.com/office/word/2010/wordprocessingShape" mc:Ignorable="w14 w15 w16se w16cid w16 w16cex w16sdtdh wp14">
   <w:body>
     <w:p>
       <w:pPr>
@@ -1680,16 +1680,7 @@
             <w:sz w:val="24"/>
             <w:szCs w:val="24"/>
           </w:rPr>
-          <m:t>=SRP</m:t>
-        </m:r>
-        <m:r>
-          <w:rPr>
-            <w:rFonts w:ascii="Cambria Math" w:hAnsi="Cambria Math"/>
-            <w:color w:val="000000" w:themeColor="text1"/>
-            <w:sz w:val="24"/>
-            <w:szCs w:val="24"/>
-          </w:rPr>
-          <m:t>-</m:t>
+          <m:t>=SRP-</m:t>
         </m:r>
         <m:d>
           <m:dPr>
@@ -1733,16 +1724,7 @@
                     <w:sz w:val="24"/>
                     <w:szCs w:val="24"/>
                   </w:rPr>
-                  <m:t xml:space="preserve">Years x </m:t>
-                </m:r>
-                <m:r>
-                  <w:rPr>
-                    <w:rFonts w:ascii="Cambria Math" w:hAnsi="Cambria Math"/>
-                    <w:color w:val="000000" w:themeColor="text1"/>
-                    <w:sz w:val="24"/>
-                    <w:szCs w:val="24"/>
-                  </w:rPr>
-                  <m:t>Depreciation Rate</m:t>
+                  <m:t>Years x Depreciation Rate</m:t>
                 </m:r>
               </m:e>
             </m:d>
@@ -1789,55 +1771,7 @@
             <w:sz w:val="24"/>
             <w:szCs w:val="24"/>
           </w:rPr>
-          <m:t>PhP50,000</m:t>
-        </m:r>
-        <m:r>
-          <w:rPr>
-            <w:rFonts w:ascii="Cambria Math" w:hAnsi="Cambria Math"/>
-            <w:sz w:val="24"/>
-            <w:szCs w:val="24"/>
-          </w:rPr>
-          <m:t>-(PhP50000</m:t>
-        </m:r>
-        <m:r>
-          <w:rPr>
-            <w:rFonts w:ascii="Cambria Math" w:hAnsi="Cambria Math"/>
-            <w:sz w:val="24"/>
-            <w:szCs w:val="24"/>
-          </w:rPr>
-          <m:t xml:space="preserve"> * (3 years * 20%</m:t>
-        </m:r>
-        <m:r>
-          <w:rPr>
-            <w:rFonts w:ascii="Cambria Math" w:hAnsi="Cambria Math"/>
-            <w:sz w:val="24"/>
-            <w:szCs w:val="24"/>
-          </w:rPr>
-          <m:t>)</m:t>
-        </m:r>
-        <m:r>
-          <w:rPr>
-            <w:rFonts w:ascii="Cambria Math" w:hAnsi="Cambria Math"/>
-            <w:sz w:val="24"/>
-            <w:szCs w:val="24"/>
-          </w:rPr>
-          <m:t>) = PhP</m:t>
-        </m:r>
-        <m:r>
-          <w:rPr>
-            <w:rFonts w:ascii="Cambria Math" w:hAnsi="Cambria Math"/>
-            <w:sz w:val="24"/>
-            <w:szCs w:val="24"/>
-          </w:rPr>
-          <m:t>2</m:t>
-        </m:r>
-        <m:r>
-          <w:rPr>
-            <w:rFonts w:ascii="Cambria Math" w:hAnsi="Cambria Math"/>
-            <w:sz w:val="24"/>
-            <w:szCs w:val="24"/>
-          </w:rPr>
-          <m:t>0,000</m:t>
+          <m:t>PhP50,000-(PhP50000 * (3 years * 20%)) = PhP20,000</m:t>
         </m:r>
       </m:oMath>
     </w:p>
@@ -1955,25 +1889,7 @@
             <w:sz w:val="24"/>
             <w:szCs w:val="24"/>
           </w:rPr>
-          <m:t>Rental</m:t>
-        </m:r>
-        <m:r>
-          <w:rPr>
-            <w:rFonts w:ascii="Cambria Math" w:hAnsi="Cambria Math"/>
-            <w:color w:val="000000" w:themeColor="text1"/>
-            <w:sz w:val="24"/>
-            <w:szCs w:val="24"/>
-          </w:rPr>
-          <m:t>=</m:t>
-        </m:r>
-        <m:r>
-          <w:rPr>
-            <w:rFonts w:ascii="Cambria Math" w:hAnsi="Cambria Math"/>
-            <w:color w:val="000000" w:themeColor="text1"/>
-            <w:sz w:val="24"/>
-            <w:szCs w:val="24"/>
-          </w:rPr>
-          <m:t>Depricated Value x Rental Rate</m:t>
+          <m:t>Rental=Depricated Value x Rental Rate</m:t>
         </m:r>
       </m:oMath>
     </w:p>
@@ -2020,43 +1936,7 @@
             <w:sz w:val="24"/>
             <w:szCs w:val="24"/>
           </w:rPr>
-          <m:t>PhP</m:t>
-        </m:r>
-        <m:r>
-          <w:rPr>
-            <w:rFonts w:ascii="Cambria Math" w:hAnsi="Cambria Math"/>
-            <w:color w:val="000000" w:themeColor="text1"/>
-            <w:sz w:val="24"/>
-            <w:szCs w:val="24"/>
-          </w:rPr>
-          <m:t>2</m:t>
-        </m:r>
-        <m:r>
-          <w:rPr>
-            <w:rFonts w:ascii="Cambria Math" w:hAnsi="Cambria Math"/>
-            <w:color w:val="000000" w:themeColor="text1"/>
-            <w:sz w:val="24"/>
-            <w:szCs w:val="24"/>
-          </w:rPr>
-          <m:t>0,000 * 10% = PhP</m:t>
-        </m:r>
-        <m:r>
-          <w:rPr>
-            <w:rFonts w:ascii="Cambria Math" w:hAnsi="Cambria Math"/>
-            <w:color w:val="000000" w:themeColor="text1"/>
-            <w:sz w:val="24"/>
-            <w:szCs w:val="24"/>
-          </w:rPr>
-          <m:t>2</m:t>
-        </m:r>
-        <m:r>
-          <w:rPr>
-            <w:rFonts w:ascii="Cambria Math" w:hAnsi="Cambria Math"/>
-            <w:color w:val="000000" w:themeColor="text1"/>
-            <w:sz w:val="24"/>
-            <w:szCs w:val="24"/>
-          </w:rPr>
-          <m:t>,000</m:t>
+          <m:t>PhP20,000 * 10% = PhP2,000</m:t>
         </m:r>
       </m:oMath>
     </w:p>
@@ -2149,31 +2029,7 @@
             <w:sz w:val="24"/>
             <w:szCs w:val="24"/>
           </w:rPr>
-          <m:t>Labor=</m:t>
-        </m:r>
-        <m:r>
-          <w:rPr>
-            <w:rFonts w:ascii="Cambria Math" w:hAnsi="Cambria Math"/>
-            <w:sz w:val="24"/>
-            <w:szCs w:val="24"/>
-          </w:rPr>
-          <m:t>(</m:t>
-        </m:r>
-        <m:r>
-          <w:rPr>
-            <w:rFonts w:ascii="Cambria Math" w:hAnsi="Cambria Math"/>
-            <w:sz w:val="24"/>
-            <w:szCs w:val="24"/>
-          </w:rPr>
-          <m:t>hourly rate x Time Spent</m:t>
-        </m:r>
-        <m:r>
-          <w:rPr>
-            <w:rFonts w:ascii="Cambria Math" w:hAnsi="Cambria Math"/>
-            <w:sz w:val="24"/>
-            <w:szCs w:val="24"/>
-          </w:rPr>
-          <m:t>) Manpower</m:t>
+          <m:t>Labor=(hourly rate x Time Spent) Manpower</m:t>
         </m:r>
       </m:oMath>
     </w:p>
@@ -2855,10 +2711,10 @@
           <w:sz w:val="24"/>
         </w:rPr>
         <w:drawing>
-          <wp:inline distT="0" distB="0" distL="0" distR="0" wp14:anchorId="4F326AB9" wp14:editId="6159C9E8">
-            <wp:extent cx="5943600" cy="2291715"/>
-            <wp:effectExtent l="0" t="0" r="0" b="0"/>
-            <wp:docPr id="107384808" name="Picture 1" descr="A screenshot of a computer&#10;&#10;Description automatically generated with low confidence"/>
+          <wp:inline distT="0" distB="0" distL="0" distR="0" wp14:anchorId="3879CBD4" wp14:editId="07B36A86">
+            <wp:extent cx="5943600" cy="2429510"/>
+            <wp:effectExtent l="0" t="0" r="0" b="8890"/>
+            <wp:docPr id="1603125350" name="Picture 1" descr="A screenshot of a project&#10;&#10;Description automatically generated with medium confidence"/>
             <wp:cNvGraphicFramePr>
               <a:graphicFrameLocks xmlns:a="http://schemas.openxmlformats.org/drawingml/2006/main" noChangeAspect="1"/>
             </wp:cNvGraphicFramePr>
@@ -2866,7 +2722,7 @@
               <a:graphicData uri="http://schemas.openxmlformats.org/drawingml/2006/picture">
                 <pic:pic xmlns:pic="http://schemas.openxmlformats.org/drawingml/2006/picture">
                   <pic:nvPicPr>
-                    <pic:cNvPr id="107384808" name="Picture 1" descr="A screenshot of a computer&#10;&#10;Description automatically generated with low confidence"/>
+                    <pic:cNvPr id="1603125350" name="Picture 1" descr="A screenshot of a project&#10;&#10;Description automatically generated with medium confidence"/>
                     <pic:cNvPicPr/>
                   </pic:nvPicPr>
                   <pic:blipFill>
@@ -2878,7 +2734,7 @@
                   <pic:spPr>
                     <a:xfrm>
                       <a:off x="0" y="0"/>
-                      <a:ext cx="5943600" cy="2291715"/>
+                      <a:ext cx="5943600" cy="2429510"/>
                     </a:xfrm>
                     <a:prstGeom prst="rect">
                       <a:avLst/>
@@ -2899,6 +2755,7 @@
       </w:pPr>
       <w:r>
         <w:rPr>
+          <w:noProof/>
           <w:sz w:val="24"/>
         </w:rPr>
         <w:lastRenderedPageBreak/>
@@ -2961,6 +2818,7 @@
       </w:pPr>
       <w:r>
         <w:rPr>
+          <w:noProof/>
           <w:sz w:val="24"/>
         </w:rPr>
         <w:lastRenderedPageBreak/>
@@ -3124,7 +2982,7 @@
 </file>
 
 <file path=word/endnotes.xml><?xml version="1.0" encoding="utf-8"?>
-<w:endnotes xmlns:wpc="http://schemas.microsoft.com/office/word/2010/wordprocessingCanvas" xmlns:cx="http://schemas.microsoft.com/office/drawing/2014/chartex" xmlns:cx1="http://schemas.microsoft.com/office/drawing/2015/9/8/chartex" xmlns:cx2="http://schemas.microsoft.com/office/drawing/2015/10/21/chartex" xmlns:cx3="http://schemas.microsoft.com/office/drawing/2016/5/9/chartex" xmlns:cx4="http://schemas.microsoft.com/office/drawing/2016/5/10/chartex" xmlns:cx5="http://schemas.microsoft.com/office/drawing/2016/5/11/chartex" xmlns:cx6="http://schemas.microsoft.com/office/drawing/2016/5/12/chartex" xmlns:cx7="http://schemas.microsoft.com/office/drawing/2016/5/13/chartex" xmlns:cx8="http://schemas.microsoft.com/office/drawing/2016/5/14/chartex" xmlns:mc="http://schemas.openxmlformats.org/markup-compatibility/2006" xmlns:aink="http://schemas.microsoft.com/office/drawing/2016/ink" xmlns:am3d="http://schemas.microsoft.com/office/drawing/2017/model3d" xmlns:o="urn:schemas-microsoft-com:office:office" xmlns:oel="http://schemas.microsoft.com/office/2019/extlst" xmlns:r="http://schemas.openxmlformats.org/officeDocument/2006/relationships" xmlns:m="http://schemas.openxmlformats.org/officeDocument/2006/math" xmlns:v="urn:schemas-microsoft-com:vml" xmlns:wp14="http://schemas.microsoft.com/office/word/2010/wordprocessingDrawing" xmlns:wp="http://schemas.openxmlformats.org/drawingml/2006/wordprocessingDrawing" xmlns:w10="urn:schemas-microsoft-com:office:word" xmlns:w="http://schemas.openxmlformats.org/wordprocessingml/2006/main" xmlns:w14="http://schemas.microsoft.com/office/word/2010/wordml" xmlns:w15="http://schemas.microsoft.com/office/word/2012/wordml" xmlns:w16cex="http://schemas.microsoft.com/office/word/2018/wordml/cex" xmlns:w16cid="http://schemas.microsoft.com/office/word/2016/wordml/cid" xmlns:w16="http://schemas.microsoft.com/office/word/2018/wordml" xmlns:w16du="http://schemas.microsoft.com/office/word/2023/wordml/word16du" xmlns:w16sdtdh="http://schemas.microsoft.com/office/word/2020/wordml/sdtdatahash" xmlns:w16se="http://schemas.microsoft.com/office/word/2015/wordml/symex" xmlns:wpg="http://schemas.microsoft.com/office/word/2010/wordprocessingGroup" xmlns:wpi="http://schemas.microsoft.com/office/word/2010/wordprocessingInk" xmlns:wne="http://schemas.microsoft.com/office/word/2006/wordml" xmlns:wps="http://schemas.microsoft.com/office/word/2010/wordprocessingShape" mc:Ignorable="w14 w15 w16se w16cid w16 w16cex w16sdtdh wp14">
+<w:endnotes xmlns:wpc="http://schemas.microsoft.com/office/word/2010/wordprocessingCanvas" xmlns:cx="http://schemas.microsoft.com/office/drawing/2014/chartex" xmlns:cx1="http://schemas.microsoft.com/office/drawing/2015/9/8/chartex" xmlns:cx2="http://schemas.microsoft.com/office/drawing/2015/10/21/chartex" xmlns:cx3="http://schemas.microsoft.com/office/drawing/2016/5/9/chartex" xmlns:cx4="http://schemas.microsoft.com/office/drawing/2016/5/10/chartex" xmlns:cx5="http://schemas.microsoft.com/office/drawing/2016/5/11/chartex" xmlns:cx6="http://schemas.microsoft.com/office/drawing/2016/5/12/chartex" xmlns:cx7="http://schemas.microsoft.com/office/drawing/2016/5/13/chartex" xmlns:cx8="http://schemas.microsoft.com/office/drawing/2016/5/14/chartex" xmlns:mc="http://schemas.openxmlformats.org/markup-compatibility/2006" xmlns:aink="http://schemas.microsoft.com/office/drawing/2016/ink" xmlns:am3d="http://schemas.microsoft.com/office/drawing/2017/model3d" xmlns:o="urn:schemas-microsoft-com:office:office" xmlns:oel="http://schemas.microsoft.com/office/2019/extlst" xmlns:r="http://schemas.openxmlformats.org/officeDocument/2006/relationships" xmlns:m="http://schemas.openxmlformats.org/officeDocument/2006/math" xmlns:v="urn:schemas-microsoft-com:vml" xmlns:wp14="http://schemas.microsoft.com/office/word/2010/wordprocessingDrawing" xmlns:wp="http://schemas.openxmlformats.org/drawingml/2006/wordprocessingDrawing" xmlns:w10="urn:schemas-microsoft-com:office:word" xmlns:w="http://schemas.openxmlformats.org/wordprocessingml/2006/main" xmlns:w14="http://schemas.microsoft.com/office/word/2010/wordml" xmlns:w15="http://schemas.microsoft.com/office/word/2012/wordml" xmlns:w16cex="http://schemas.microsoft.com/office/word/2018/wordml/cex" xmlns:w16cid="http://schemas.microsoft.com/office/word/2016/wordml/cid" xmlns:w16="http://schemas.microsoft.com/office/word/2018/wordml" xmlns:w16sdtdh="http://schemas.microsoft.com/office/word/2020/wordml/sdtdatahash" xmlns:w16se="http://schemas.microsoft.com/office/word/2015/wordml/symex" xmlns:wpg="http://schemas.microsoft.com/office/word/2010/wordprocessingGroup" xmlns:wpi="http://schemas.microsoft.com/office/word/2010/wordprocessingInk" xmlns:wne="http://schemas.microsoft.com/office/word/2006/wordml" xmlns:wps="http://schemas.microsoft.com/office/word/2010/wordprocessingShape" mc:Ignorable="w14 w15 w16se w16cid w16 w16cex w16sdtdh wp14">
   <w:endnote w:type="separator" w:id="-1">
     <w:p>
       <w:r>
@@ -3146,7 +3004,7 @@
 </file>
 
 <file path=word/footer1.xml><?xml version="1.0" encoding="utf-8"?>
-<w:ftr xmlns:wpc="http://schemas.microsoft.com/office/word/2010/wordprocessingCanvas" xmlns:cx="http://schemas.microsoft.com/office/drawing/2014/chartex" xmlns:cx1="http://schemas.microsoft.com/office/drawing/2015/9/8/chartex" xmlns:cx2="http://schemas.microsoft.com/office/drawing/2015/10/21/chartex" xmlns:cx3="http://schemas.microsoft.com/office/drawing/2016/5/9/chartex" xmlns:cx4="http://schemas.microsoft.com/office/drawing/2016/5/10/chartex" xmlns:cx5="http://schemas.microsoft.com/office/drawing/2016/5/11/chartex" xmlns:cx6="http://schemas.microsoft.com/office/drawing/2016/5/12/chartex" xmlns:cx7="http://schemas.microsoft.com/office/drawing/2016/5/13/chartex" xmlns:cx8="http://schemas.microsoft.com/office/drawing/2016/5/14/chartex" xmlns:mc="http://schemas.openxmlformats.org/markup-compatibility/2006" xmlns:aink="http://schemas.microsoft.com/office/drawing/2016/ink" xmlns:am3d="http://schemas.microsoft.com/office/drawing/2017/model3d" xmlns:o="urn:schemas-microsoft-com:office:office" xmlns:oel="http://schemas.microsoft.com/office/2019/extlst" xmlns:r="http://schemas.openxmlformats.org/officeDocument/2006/relationships" xmlns:m="http://schemas.openxmlformats.org/officeDocument/2006/math" xmlns:v="urn:schemas-microsoft-com:vml" xmlns:wp14="http://schemas.microsoft.com/office/word/2010/wordprocessingDrawing" xmlns:wp="http://schemas.openxmlformats.org/drawingml/2006/wordprocessingDrawing" xmlns:w10="urn:schemas-microsoft-com:office:word" xmlns:w="http://schemas.openxmlformats.org/wordprocessingml/2006/main" xmlns:w14="http://schemas.microsoft.com/office/word/2010/wordml" xmlns:w15="http://schemas.microsoft.com/office/word/2012/wordml" xmlns:w16cex="http://schemas.microsoft.com/office/word/2018/wordml/cex" xmlns:w16cid="http://schemas.microsoft.com/office/word/2016/wordml/cid" xmlns:w16="http://schemas.microsoft.com/office/word/2018/wordml" xmlns:w16du="http://schemas.microsoft.com/office/word/2023/wordml/word16du" xmlns:w16sdtdh="http://schemas.microsoft.com/office/word/2020/wordml/sdtdatahash" xmlns:w16se="http://schemas.microsoft.com/office/word/2015/wordml/symex" xmlns:wpg="http://schemas.microsoft.com/office/word/2010/wordprocessingGroup" xmlns:wpi="http://schemas.microsoft.com/office/word/2010/wordprocessingInk" xmlns:wne="http://schemas.microsoft.com/office/word/2006/wordml" xmlns:wps="http://schemas.microsoft.com/office/word/2010/wordprocessingShape" mc:Ignorable="w14 w15 w16se w16cid w16 w16cex w16sdtdh wp14">
+<w:ftr xmlns:wpc="http://schemas.microsoft.com/office/word/2010/wordprocessingCanvas" xmlns:cx="http://schemas.microsoft.com/office/drawing/2014/chartex" xmlns:cx1="http://schemas.microsoft.com/office/drawing/2015/9/8/chartex" xmlns:cx2="http://schemas.microsoft.com/office/drawing/2015/10/21/chartex" xmlns:cx3="http://schemas.microsoft.com/office/drawing/2016/5/9/chartex" xmlns:cx4="http://schemas.microsoft.com/office/drawing/2016/5/10/chartex" xmlns:cx5="http://schemas.microsoft.com/office/drawing/2016/5/11/chartex" xmlns:cx6="http://schemas.microsoft.com/office/drawing/2016/5/12/chartex" xmlns:cx7="http://schemas.microsoft.com/office/drawing/2016/5/13/chartex" xmlns:cx8="http://schemas.microsoft.com/office/drawing/2016/5/14/chartex" xmlns:mc="http://schemas.openxmlformats.org/markup-compatibility/2006" xmlns:aink="http://schemas.microsoft.com/office/drawing/2016/ink" xmlns:am3d="http://schemas.microsoft.com/office/drawing/2017/model3d" xmlns:o="urn:schemas-microsoft-com:office:office" xmlns:oel="http://schemas.microsoft.com/office/2019/extlst" xmlns:r="http://schemas.openxmlformats.org/officeDocument/2006/relationships" xmlns:m="http://schemas.openxmlformats.org/officeDocument/2006/math" xmlns:v="urn:schemas-microsoft-com:vml" xmlns:wp14="http://schemas.microsoft.com/office/word/2010/wordprocessingDrawing" xmlns:wp="http://schemas.openxmlformats.org/drawingml/2006/wordprocessingDrawing" xmlns:w10="urn:schemas-microsoft-com:office:word" xmlns:w="http://schemas.openxmlformats.org/wordprocessingml/2006/main" xmlns:w14="http://schemas.microsoft.com/office/word/2010/wordml" xmlns:w15="http://schemas.microsoft.com/office/word/2012/wordml" xmlns:w16cex="http://schemas.microsoft.com/office/word/2018/wordml/cex" xmlns:w16cid="http://schemas.microsoft.com/office/word/2016/wordml/cid" xmlns:w16="http://schemas.microsoft.com/office/word/2018/wordml" xmlns:w16sdtdh="http://schemas.microsoft.com/office/word/2020/wordml/sdtdatahash" xmlns:w16se="http://schemas.microsoft.com/office/word/2015/wordml/symex" xmlns:wpg="http://schemas.microsoft.com/office/word/2010/wordprocessingGroup" xmlns:wpi="http://schemas.microsoft.com/office/word/2010/wordprocessingInk" xmlns:wne="http://schemas.microsoft.com/office/word/2006/wordml" xmlns:wps="http://schemas.microsoft.com/office/word/2010/wordprocessingShape" mc:Ignorable="w14 w15 w16se w16cid w16 w16cex w16sdtdh wp14">
   <w:p>
     <w:pPr>
       <w:pStyle w:val="Footer"/>
@@ -3196,7 +3054,7 @@
 </file>
 
 <file path=word/footer2.xml><?xml version="1.0" encoding="utf-8"?>
-<w:ftr xmlns:wpc="http://schemas.microsoft.com/office/word/2010/wordprocessingCanvas" xmlns:cx="http://schemas.microsoft.com/office/drawing/2014/chartex" xmlns:cx1="http://schemas.microsoft.com/office/drawing/2015/9/8/chartex" xmlns:cx2="http://schemas.microsoft.com/office/drawing/2015/10/21/chartex" xmlns:cx3="http://schemas.microsoft.com/office/drawing/2016/5/9/chartex" xmlns:cx4="http://schemas.microsoft.com/office/drawing/2016/5/10/chartex" xmlns:cx5="http://schemas.microsoft.com/office/drawing/2016/5/11/chartex" xmlns:cx6="http://schemas.microsoft.com/office/drawing/2016/5/12/chartex" xmlns:cx7="http://schemas.microsoft.com/office/drawing/2016/5/13/chartex" xmlns:cx8="http://schemas.microsoft.com/office/drawing/2016/5/14/chartex" xmlns:mc="http://schemas.openxmlformats.org/markup-compatibility/2006" xmlns:aink="http://schemas.microsoft.com/office/drawing/2016/ink" xmlns:am3d="http://schemas.microsoft.com/office/drawing/2017/model3d" xmlns:o="urn:schemas-microsoft-com:office:office" xmlns:oel="http://schemas.microsoft.com/office/2019/extlst" xmlns:r="http://schemas.openxmlformats.org/officeDocument/2006/relationships" xmlns:m="http://schemas.openxmlformats.org/officeDocument/2006/math" xmlns:v="urn:schemas-microsoft-com:vml" xmlns:wp14="http://schemas.microsoft.com/office/word/2010/wordprocessingDrawing" xmlns:wp="http://schemas.openxmlformats.org/drawingml/2006/wordprocessingDrawing" xmlns:w10="urn:schemas-microsoft-com:office:word" xmlns:w="http://schemas.openxmlformats.org/wordprocessingml/2006/main" xmlns:w14="http://schemas.microsoft.com/office/word/2010/wordml" xmlns:w15="http://schemas.microsoft.com/office/word/2012/wordml" xmlns:w16cex="http://schemas.microsoft.com/office/word/2018/wordml/cex" xmlns:w16cid="http://schemas.microsoft.com/office/word/2016/wordml/cid" xmlns:w16="http://schemas.microsoft.com/office/word/2018/wordml" xmlns:w16du="http://schemas.microsoft.com/office/word/2023/wordml/word16du" xmlns:w16sdtdh="http://schemas.microsoft.com/office/word/2020/wordml/sdtdatahash" xmlns:w16se="http://schemas.microsoft.com/office/word/2015/wordml/symex" xmlns:wpg="http://schemas.microsoft.com/office/word/2010/wordprocessingGroup" xmlns:wpi="http://schemas.microsoft.com/office/word/2010/wordprocessingInk" xmlns:wne="http://schemas.microsoft.com/office/word/2006/wordml" xmlns:wps="http://schemas.microsoft.com/office/word/2010/wordprocessingShape" mc:Ignorable="w14 w15 w16se w16cid w16 w16cex w16sdtdh wp14">
+<w:ftr xmlns:wpc="http://schemas.microsoft.com/office/word/2010/wordprocessingCanvas" xmlns:cx="http://schemas.microsoft.com/office/drawing/2014/chartex" xmlns:cx1="http://schemas.microsoft.com/office/drawing/2015/9/8/chartex" xmlns:cx2="http://schemas.microsoft.com/office/drawing/2015/10/21/chartex" xmlns:cx3="http://schemas.microsoft.com/office/drawing/2016/5/9/chartex" xmlns:cx4="http://schemas.microsoft.com/office/drawing/2016/5/10/chartex" xmlns:cx5="http://schemas.microsoft.com/office/drawing/2016/5/11/chartex" xmlns:cx6="http://schemas.microsoft.com/office/drawing/2016/5/12/chartex" xmlns:cx7="http://schemas.microsoft.com/office/drawing/2016/5/13/chartex" xmlns:cx8="http://schemas.microsoft.com/office/drawing/2016/5/14/chartex" xmlns:mc="http://schemas.openxmlformats.org/markup-compatibility/2006" xmlns:aink="http://schemas.microsoft.com/office/drawing/2016/ink" xmlns:am3d="http://schemas.microsoft.com/office/drawing/2017/model3d" xmlns:o="urn:schemas-microsoft-com:office:office" xmlns:oel="http://schemas.microsoft.com/office/2019/extlst" xmlns:r="http://schemas.openxmlformats.org/officeDocument/2006/relationships" xmlns:m="http://schemas.openxmlformats.org/officeDocument/2006/math" xmlns:v="urn:schemas-microsoft-com:vml" xmlns:wp14="http://schemas.microsoft.com/office/word/2010/wordprocessingDrawing" xmlns:wp="http://schemas.openxmlformats.org/drawingml/2006/wordprocessingDrawing" xmlns:w10="urn:schemas-microsoft-com:office:word" xmlns:w="http://schemas.openxmlformats.org/wordprocessingml/2006/main" xmlns:w14="http://schemas.microsoft.com/office/word/2010/wordml" xmlns:w15="http://schemas.microsoft.com/office/word/2012/wordml" xmlns:w16cex="http://schemas.microsoft.com/office/word/2018/wordml/cex" xmlns:w16cid="http://schemas.microsoft.com/office/word/2016/wordml/cid" xmlns:w16="http://schemas.microsoft.com/office/word/2018/wordml" xmlns:w16sdtdh="http://schemas.microsoft.com/office/word/2020/wordml/sdtdatahash" xmlns:w16se="http://schemas.microsoft.com/office/word/2015/wordml/symex" xmlns:wpg="http://schemas.microsoft.com/office/word/2010/wordprocessingGroup" xmlns:wpi="http://schemas.microsoft.com/office/word/2010/wordprocessingInk" xmlns:wne="http://schemas.microsoft.com/office/word/2006/wordml" xmlns:wps="http://schemas.microsoft.com/office/word/2010/wordprocessingShape" mc:Ignorable="w14 w15 w16se w16cid w16 w16cex w16sdtdh wp14">
   <w:p>
     <w:pPr>
       <w:pStyle w:val="Footer"/>
@@ -3249,7 +3107,7 @@
 </file>
 
 <file path=word/footnotes.xml><?xml version="1.0" encoding="utf-8"?>
-<w:footnotes xmlns:wpc="http://schemas.microsoft.com/office/word/2010/wordprocessingCanvas" xmlns:cx="http://schemas.microsoft.com/office/drawing/2014/chartex" xmlns:cx1="http://schemas.microsoft.com/office/drawing/2015/9/8/chartex" xmlns:cx2="http://schemas.microsoft.com/office/drawing/2015/10/21/chartex" xmlns:cx3="http://schemas.microsoft.com/office/drawing/2016/5/9/chartex" xmlns:cx4="http://schemas.microsoft.com/office/drawing/2016/5/10/chartex" xmlns:cx5="http://schemas.microsoft.com/office/drawing/2016/5/11/chartex" xmlns:cx6="http://schemas.microsoft.com/office/drawing/2016/5/12/chartex" xmlns:cx7="http://schemas.microsoft.com/office/drawing/2016/5/13/chartex" xmlns:cx8="http://schemas.microsoft.com/office/drawing/2016/5/14/chartex" xmlns:mc="http://schemas.openxmlformats.org/markup-compatibility/2006" xmlns:aink="http://schemas.microsoft.com/office/drawing/2016/ink" xmlns:am3d="http://schemas.microsoft.com/office/drawing/2017/model3d" xmlns:o="urn:schemas-microsoft-com:office:office" xmlns:oel="http://schemas.microsoft.com/office/2019/extlst" xmlns:r="http://schemas.openxmlformats.org/officeDocument/2006/relationships" xmlns:m="http://schemas.openxmlformats.org/officeDocument/2006/math" xmlns:v="urn:schemas-microsoft-com:vml" xmlns:wp14="http://schemas.microsoft.com/office/word/2010/wordprocessingDrawing" xmlns:wp="http://schemas.openxmlformats.org/drawingml/2006/wordprocessingDrawing" xmlns:w10="urn:schemas-microsoft-com:office:word" xmlns:w="http://schemas.openxmlformats.org/wordprocessingml/2006/main" xmlns:w14="http://schemas.microsoft.com/office/word/2010/wordml" xmlns:w15="http://schemas.microsoft.com/office/word/2012/wordml" xmlns:w16cex="http://schemas.microsoft.com/office/word/2018/wordml/cex" xmlns:w16cid="http://schemas.microsoft.com/office/word/2016/wordml/cid" xmlns:w16="http://schemas.microsoft.com/office/word/2018/wordml" xmlns:w16du="http://schemas.microsoft.com/office/word/2023/wordml/word16du" xmlns:w16sdtdh="http://schemas.microsoft.com/office/word/2020/wordml/sdtdatahash" xmlns:w16se="http://schemas.microsoft.com/office/word/2015/wordml/symex" xmlns:wpg="http://schemas.microsoft.com/office/word/2010/wordprocessingGroup" xmlns:wpi="http://schemas.microsoft.com/office/word/2010/wordprocessingInk" xmlns:wne="http://schemas.microsoft.com/office/word/2006/wordml" xmlns:wps="http://schemas.microsoft.com/office/word/2010/wordprocessingShape" mc:Ignorable="w14 w15 w16se w16cid w16 w16cex w16sdtdh wp14">
+<w:footnotes xmlns:wpc="http://schemas.microsoft.com/office/word/2010/wordprocessingCanvas" xmlns:cx="http://schemas.microsoft.com/office/drawing/2014/chartex" xmlns:cx1="http://schemas.microsoft.com/office/drawing/2015/9/8/chartex" xmlns:cx2="http://schemas.microsoft.com/office/drawing/2015/10/21/chartex" xmlns:cx3="http://schemas.microsoft.com/office/drawing/2016/5/9/chartex" xmlns:cx4="http://schemas.microsoft.com/office/drawing/2016/5/10/chartex" xmlns:cx5="http://schemas.microsoft.com/office/drawing/2016/5/11/chartex" xmlns:cx6="http://schemas.microsoft.com/office/drawing/2016/5/12/chartex" xmlns:cx7="http://schemas.microsoft.com/office/drawing/2016/5/13/chartex" xmlns:cx8="http://schemas.microsoft.com/office/drawing/2016/5/14/chartex" xmlns:mc="http://schemas.openxmlformats.org/markup-compatibility/2006" xmlns:aink="http://schemas.microsoft.com/office/drawing/2016/ink" xmlns:am3d="http://schemas.microsoft.com/office/drawing/2017/model3d" xmlns:o="urn:schemas-microsoft-com:office:office" xmlns:oel="http://schemas.microsoft.com/office/2019/extlst" xmlns:r="http://schemas.openxmlformats.org/officeDocument/2006/relationships" xmlns:m="http://schemas.openxmlformats.org/officeDocument/2006/math" xmlns:v="urn:schemas-microsoft-com:vml" xmlns:wp14="http://schemas.microsoft.com/office/word/2010/wordprocessingDrawing" xmlns:wp="http://schemas.openxmlformats.org/drawingml/2006/wordprocessingDrawing" xmlns:w10="urn:schemas-microsoft-com:office:word" xmlns:w="http://schemas.openxmlformats.org/wordprocessingml/2006/main" xmlns:w14="http://schemas.microsoft.com/office/word/2010/wordml" xmlns:w15="http://schemas.microsoft.com/office/word/2012/wordml" xmlns:w16cex="http://schemas.microsoft.com/office/word/2018/wordml/cex" xmlns:w16cid="http://schemas.microsoft.com/office/word/2016/wordml/cid" xmlns:w16="http://schemas.microsoft.com/office/word/2018/wordml" xmlns:w16sdtdh="http://schemas.microsoft.com/office/word/2020/wordml/sdtdatahash" xmlns:w16se="http://schemas.microsoft.com/office/word/2015/wordml/symex" xmlns:wpg="http://schemas.microsoft.com/office/word/2010/wordprocessingGroup" xmlns:wpi="http://schemas.microsoft.com/office/word/2010/wordprocessingInk" xmlns:wne="http://schemas.microsoft.com/office/word/2006/wordml" xmlns:wps="http://schemas.microsoft.com/office/word/2010/wordprocessingShape" mc:Ignorable="w14 w15 w16se w16cid w16 w16cex w16sdtdh wp14">
   <w:footnote w:type="separator" w:id="-1">
     <w:p>
       <w:r>
@@ -3271,7 +3129,7 @@
 </file>
 
 <file path=word/numbering.xml><?xml version="1.0" encoding="utf-8"?>
-<w:numbering xmlns:wpc="http://schemas.microsoft.com/office/word/2010/wordprocessingCanvas" xmlns:cx="http://schemas.microsoft.com/office/drawing/2014/chartex" xmlns:cx1="http://schemas.microsoft.com/office/drawing/2015/9/8/chartex" xmlns:cx2="http://schemas.microsoft.com/office/drawing/2015/10/21/chartex" xmlns:cx3="http://schemas.microsoft.com/office/drawing/2016/5/9/chartex" xmlns:cx4="http://schemas.microsoft.com/office/drawing/2016/5/10/chartex" xmlns:cx5="http://schemas.microsoft.com/office/drawing/2016/5/11/chartex" xmlns:cx6="http://schemas.microsoft.com/office/drawing/2016/5/12/chartex" xmlns:cx7="http://schemas.microsoft.com/office/drawing/2016/5/13/chartex" xmlns:cx8="http://schemas.microsoft.com/office/drawing/2016/5/14/chartex" xmlns:mc="http://schemas.openxmlformats.org/markup-compatibility/2006" xmlns:aink="http://schemas.microsoft.com/office/drawing/2016/ink" xmlns:am3d="http://schemas.microsoft.com/office/drawing/2017/model3d" xmlns:o="urn:schemas-microsoft-com:office:office" xmlns:oel="http://schemas.microsoft.com/office/2019/extlst" xmlns:r="http://schemas.openxmlformats.org/officeDocument/2006/relationships" xmlns:m="http://schemas.openxmlformats.org/officeDocument/2006/math" xmlns:v="urn:schemas-microsoft-com:vml" xmlns:wp14="http://schemas.microsoft.com/office/word/2010/wordprocessingDrawing" xmlns:wp="http://schemas.openxmlformats.org/drawingml/2006/wordprocessingDrawing" xmlns:w10="urn:schemas-microsoft-com:office:word" xmlns:w="http://schemas.openxmlformats.org/wordprocessingml/2006/main" xmlns:w14="http://schemas.microsoft.com/office/word/2010/wordml" xmlns:w15="http://schemas.microsoft.com/office/word/2012/wordml" xmlns:w16cex="http://schemas.microsoft.com/office/word/2018/wordml/cex" xmlns:w16cid="http://schemas.microsoft.com/office/word/2016/wordml/cid" xmlns:w16="http://schemas.microsoft.com/office/word/2018/wordml" xmlns:w16du="http://schemas.microsoft.com/office/word/2023/wordml/word16du" xmlns:w16sdtdh="http://schemas.microsoft.com/office/word/2020/wordml/sdtdatahash" xmlns:w16se="http://schemas.microsoft.com/office/word/2015/wordml/symex" xmlns:wpg="http://schemas.microsoft.com/office/word/2010/wordprocessingGroup" xmlns:wpi="http://schemas.microsoft.com/office/word/2010/wordprocessingInk" xmlns:wne="http://schemas.microsoft.com/office/word/2006/wordml" xmlns:wps="http://schemas.microsoft.com/office/word/2010/wordprocessingShape" mc:Ignorable="w14 w15 w16se w16cid w16 w16cex w16sdtdh wp14">
+<w:numbering xmlns:wpc="http://schemas.microsoft.com/office/word/2010/wordprocessingCanvas" xmlns:cx="http://schemas.microsoft.com/office/drawing/2014/chartex" xmlns:cx1="http://schemas.microsoft.com/office/drawing/2015/9/8/chartex" xmlns:cx2="http://schemas.microsoft.com/office/drawing/2015/10/21/chartex" xmlns:cx3="http://schemas.microsoft.com/office/drawing/2016/5/9/chartex" xmlns:cx4="http://schemas.microsoft.com/office/drawing/2016/5/10/chartex" xmlns:cx5="http://schemas.microsoft.com/office/drawing/2016/5/11/chartex" xmlns:cx6="http://schemas.microsoft.com/office/drawing/2016/5/12/chartex" xmlns:cx7="http://schemas.microsoft.com/office/drawing/2016/5/13/chartex" xmlns:cx8="http://schemas.microsoft.com/office/drawing/2016/5/14/chartex" xmlns:mc="http://schemas.openxmlformats.org/markup-compatibility/2006" xmlns:aink="http://schemas.microsoft.com/office/drawing/2016/ink" xmlns:am3d="http://schemas.microsoft.com/office/drawing/2017/model3d" xmlns:o="urn:schemas-microsoft-com:office:office" xmlns:oel="http://schemas.microsoft.com/office/2019/extlst" xmlns:r="http://schemas.openxmlformats.org/officeDocument/2006/relationships" xmlns:m="http://schemas.openxmlformats.org/officeDocument/2006/math" xmlns:v="urn:schemas-microsoft-com:vml" xmlns:wp14="http://schemas.microsoft.com/office/word/2010/wordprocessingDrawing" xmlns:wp="http://schemas.openxmlformats.org/drawingml/2006/wordprocessingDrawing" xmlns:w10="urn:schemas-microsoft-com:office:word" xmlns:w="http://schemas.openxmlformats.org/wordprocessingml/2006/main" xmlns:w14="http://schemas.microsoft.com/office/word/2010/wordml" xmlns:w15="http://schemas.microsoft.com/office/word/2012/wordml" xmlns:w16cex="http://schemas.microsoft.com/office/word/2018/wordml/cex" xmlns:w16cid="http://schemas.microsoft.com/office/word/2016/wordml/cid" xmlns:w16="http://schemas.microsoft.com/office/word/2018/wordml" xmlns:w16sdtdh="http://schemas.microsoft.com/office/word/2020/wordml/sdtdatahash" xmlns:w16se="http://schemas.microsoft.com/office/word/2015/wordml/symex" xmlns:wpg="http://schemas.microsoft.com/office/word/2010/wordprocessingGroup" xmlns:wpi="http://schemas.microsoft.com/office/word/2010/wordprocessingInk" xmlns:wne="http://schemas.microsoft.com/office/word/2006/wordml" xmlns:wps="http://schemas.microsoft.com/office/word/2010/wordprocessingShape" mc:Ignorable="w14 w15 w16se w16cid w16 w16cex w16sdtdh wp14">
   <w:abstractNum w:abstractNumId="0" w15:restartNumberingAfterBreak="0">
     <w:nsid w:val="100D02F6"/>
     <w:multiLevelType w:val="hybridMultilevel"/>
@@ -7515,14 +7373,7 @@
 </file>
 
 <file path=customXml/item2.xml><?xml version="1.0" encoding="utf-8"?>
-<p:properties xmlns:p="http://schemas.microsoft.com/office/2006/metadata/properties" xmlns:xsi="http://www.w3.org/2001/XMLSchema-instance" xmlns:pc="http://schemas.microsoft.com/office/infopath/2007/PartnerControls">
-  <documentManagement>
-    <TaxCatchAll xmlns="0d803109-e11b-45d4-a4e8-5bf0740163af" xsi:nil="true"/>
-    <lcf76f155ced4ddcb4097134ff3c332f xmlns="31aac78f-6ed8-4134-ac7e-47c186d487c3">
-      <Terms xmlns="http://schemas.microsoft.com/office/infopath/2007/PartnerControls"/>
-    </lcf76f155ced4ddcb4097134ff3c332f>
-  </documentManagement>
-</p:properties>
+<b:Sources xmlns:b="http://schemas.openxmlformats.org/officeDocument/2006/bibliography" xmlns="http://schemas.openxmlformats.org/officeDocument/2006/bibliography" SelectedStyle="\IEEE2006OfficeOnline.xsl" StyleName="IEEE" Version="2006"/>
 </file>
 
 <file path=customXml/item3.xml><?xml version="1.0" encoding="utf-8"?>
@@ -7535,7 +7386,14 @@
 </file>
 
 <file path=customXml/item4.xml><?xml version="1.0" encoding="utf-8"?>
-<b:Sources xmlns:b="http://schemas.openxmlformats.org/officeDocument/2006/bibliography" xmlns="http://schemas.openxmlformats.org/officeDocument/2006/bibliography" SelectedStyle="\IEEE2006OfficeOnline.xsl" StyleName="IEEE" Version="2006"/>
+<p:properties xmlns:p="http://schemas.microsoft.com/office/2006/metadata/properties" xmlns:xsi="http://www.w3.org/2001/XMLSchema-instance" xmlns:pc="http://schemas.microsoft.com/office/infopath/2007/PartnerControls">
+  <documentManagement>
+    <TaxCatchAll xmlns="0d803109-e11b-45d4-a4e8-5bf0740163af" xsi:nil="true"/>
+    <lcf76f155ced4ddcb4097134ff3c332f xmlns="31aac78f-6ed8-4134-ac7e-47c186d487c3">
+      <Terms xmlns="http://schemas.microsoft.com/office/infopath/2007/PartnerControls"/>
+    </lcf76f155ced4ddcb4097134ff3c332f>
+  </documentManagement>
+</p:properties>
 </file>
 
 <file path=customXml/itemProps1.xml><?xml version="1.0" encoding="utf-8"?>
@@ -7558,12 +7416,9 @@
 </file>
 
 <file path=customXml/itemProps2.xml><?xml version="1.0" encoding="utf-8"?>
-<ds:datastoreItem xmlns:ds="http://schemas.openxmlformats.org/officeDocument/2006/customXml" ds:itemID="{FCF80C64-445C-4D02-A0D9-655C07303A11}">
+<ds:datastoreItem xmlns:ds="http://schemas.openxmlformats.org/officeDocument/2006/customXml" ds:itemID="{9C548E13-5A66-4A8D-A673-4157D210C475}">
   <ds:schemaRefs>
-    <ds:schemaRef ds:uri="http://schemas.microsoft.com/office/2006/metadata/properties"/>
-    <ds:schemaRef ds:uri="http://schemas.microsoft.com/office/infopath/2007/PartnerControls"/>
-    <ds:schemaRef ds:uri="0d803109-e11b-45d4-a4e8-5bf0740163af"/>
-    <ds:schemaRef ds:uri="31aac78f-6ed8-4134-ac7e-47c186d487c3"/>
+    <ds:schemaRef ds:uri="http://schemas.openxmlformats.org/officeDocument/2006/bibliography"/>
   </ds:schemaRefs>
 </ds:datastoreItem>
 </file>
@@ -7577,9 +7432,12 @@
 </file>
 
 <file path=customXml/itemProps4.xml><?xml version="1.0" encoding="utf-8"?>
-<ds:datastoreItem xmlns:ds="http://schemas.openxmlformats.org/officeDocument/2006/customXml" ds:itemID="{9C548E13-5A66-4A8D-A673-4157D210C475}">
+<ds:datastoreItem xmlns:ds="http://schemas.openxmlformats.org/officeDocument/2006/customXml" ds:itemID="{FCF80C64-445C-4D02-A0D9-655C07303A11}">
   <ds:schemaRefs>
-    <ds:schemaRef ds:uri="http://schemas.openxmlformats.org/officeDocument/2006/bibliography"/>
+    <ds:schemaRef ds:uri="http://schemas.microsoft.com/office/2006/metadata/properties"/>
+    <ds:schemaRef ds:uri="http://schemas.microsoft.com/office/infopath/2007/PartnerControls"/>
+    <ds:schemaRef ds:uri="0d803109-e11b-45d4-a4e8-5bf0740163af"/>
+    <ds:schemaRef ds:uri="31aac78f-6ed8-4134-ac7e-47c186d487c3"/>
   </ds:schemaRefs>
 </ds:datastoreItem>
 </file>
</xml_diff>

<commit_message>
updated documentation/projman/Cost Management Plan_MLNSD.docx
</commit_message>
<xml_diff>
--- a/documentation/projman/Cost Management Plan_MLNSD.docx
+++ b/documentation/projman/Cost Management Plan_MLNSD.docx
@@ -129,6 +129,7 @@
           <w:szCs w:val="32"/>
         </w:rPr>
       </w:pPr>
+      <w:proofErr w:type="spellStart"/>
       <w:r>
         <w:rPr>
           <w:rFonts w:ascii="Arial" w:eastAsia="Arial" w:hAnsi="Arial" w:cs="Arial"/>
@@ -139,7 +140,20 @@
           <w:szCs w:val="32"/>
           <w:lang w:val="en-PH"/>
         </w:rPr>
-        <w:t>Villamin Wood and Iron Works System</w:t>
+        <w:t>Villamin</w:t>
+      </w:r>
+      <w:proofErr w:type="spellEnd"/>
+      <w:r>
+        <w:rPr>
+          <w:rFonts w:ascii="Arial" w:eastAsia="Arial" w:hAnsi="Arial" w:cs="Arial"/>
+          <w:i/>
+          <w:iCs/>
+          <w:color w:val="000000" w:themeColor="text1"/>
+          <w:sz w:val="32"/>
+          <w:szCs w:val="32"/>
+          <w:lang w:val="en-PH"/>
+        </w:rPr>
+        <w:t xml:space="preserve"> Wood and Iron Works System</w:t>
       </w:r>
     </w:p>
     <w:p>
@@ -261,6 +275,7 @@
           <w:szCs w:val="32"/>
         </w:rPr>
       </w:pPr>
+      <w:proofErr w:type="spellStart"/>
       <w:r>
         <w:rPr>
           <w:rFonts w:ascii="Arial" w:eastAsia="Arial" w:hAnsi="Arial" w:cs="Arial"/>
@@ -269,7 +284,18 @@
           <w:szCs w:val="32"/>
           <w:lang w:val="en-PH"/>
         </w:rPr>
-        <w:t>Villamin Wood and Iron Works</w:t>
+        <w:t>Villamin</w:t>
+      </w:r>
+      <w:proofErr w:type="spellEnd"/>
+      <w:r>
+        <w:rPr>
+          <w:rFonts w:ascii="Arial" w:eastAsia="Arial" w:hAnsi="Arial" w:cs="Arial"/>
+          <w:color w:val="000000" w:themeColor="text1"/>
+          <w:sz w:val="32"/>
+          <w:szCs w:val="32"/>
+          <w:lang w:val="en-PH"/>
+        </w:rPr>
+        <w:t xml:space="preserve"> Wood and Iron Works</w:t>
       </w:r>
     </w:p>
     <w:p>
@@ -1185,82 +1211,8 @@
           <w:szCs w:val="24"/>
         </w:rPr>
         <w:lastRenderedPageBreak/>
-        <w:t>Introduction</w:t>
-      </w:r>
-      <w:bookmarkEnd w:id="0"/>
-    </w:p>
-    <w:p>
-      <w:pPr>
-        <w:jc w:val="both"/>
-        <w:rPr>
-          <w:sz w:val="24"/>
-          <w:szCs w:val="24"/>
-        </w:rPr>
-      </w:pPr>
-      <w:r>
-        <w:rPr>
-          <w:sz w:val="24"/>
-          <w:szCs w:val="24"/>
-        </w:rPr>
-        <w:t xml:space="preserve">The Cost Management Plan will include the required resources and process of estimating and tracking the cost to keep expenses within the planned budget. Mabelle Aspeli, our Project </w:t>
-      </w:r>
-      <w:r>
-        <w:rPr>
-          <w:sz w:val="24"/>
-          <w:szCs w:val="24"/>
-        </w:rPr>
-        <w:t>Manager,</w:t>
-      </w:r>
-      <w:r>
-        <w:rPr>
-          <w:sz w:val="24"/>
-          <w:szCs w:val="24"/>
-        </w:rPr>
-        <w:t xml:space="preserve"> will be responsible for managing and reporting on the project expenses throughout the project duration. </w:t>
-      </w:r>
-      <w:r>
-        <w:rPr>
-          <w:sz w:val="24"/>
-          <w:szCs w:val="24"/>
-        </w:rPr>
-        <w:t>She will also have the authority to make and approve changes to the project to bring it back within the budget.</w:t>
-      </w:r>
-      <w:r>
-        <w:rPr>
-          <w:sz w:val="24"/>
-          <w:szCs w:val="24"/>
-        </w:rPr>
-        <w:t xml:space="preserve"> The Project Cost Performance will be measured using a set of formulas that </w:t>
-      </w:r>
-      <w:r>
-        <w:rPr>
-          <w:sz w:val="24"/>
-          <w:szCs w:val="24"/>
-        </w:rPr>
-        <w:t>integrate</w:t>
-      </w:r>
-      <w:r>
-        <w:rPr>
-          <w:sz w:val="24"/>
-          <w:szCs w:val="24"/>
-        </w:rPr>
-        <w:t xml:space="preserve"> schedule, scope and costs to measure project success. The Project Manager will review cost deviations she will be presenting to the project sponsor, and she will also provide options for the project back on budget. </w:t>
-      </w:r>
-    </w:p>
-    <w:p>
-      <w:pPr>
-        <w:jc w:val="both"/>
-        <w:rPr>
-          <w:sz w:val="24"/>
-        </w:rPr>
-      </w:pPr>
-    </w:p>
-    <w:p>
-      <w:pPr>
-        <w:rPr>
-          <w:sz w:val="24"/>
-        </w:rPr>
-      </w:pPr>
+        <w:t>6.3 Cost Management Plan</w:t>
+      </w:r>
     </w:p>
     <w:p>
       <w:pPr>
@@ -1273,6 +1225,141 @@
           <w:szCs w:val="24"/>
         </w:rPr>
       </w:pPr>
+      <w:r>
+        <w:rPr>
+          <w:rFonts w:ascii="Arial" w:hAnsi="Arial" w:cs="Arial"/>
+          <w:sz w:val="28"/>
+          <w:szCs w:val="24"/>
+        </w:rPr>
+        <w:t xml:space="preserve">6.3.1 </w:t>
+      </w:r>
+      <w:r>
+        <w:rPr>
+          <w:rFonts w:ascii="Arial" w:hAnsi="Arial" w:cs="Arial"/>
+          <w:sz w:val="28"/>
+          <w:szCs w:val="24"/>
+        </w:rPr>
+        <w:t>Introduction</w:t>
+      </w:r>
+      <w:bookmarkEnd w:id="0"/>
+    </w:p>
+    <w:p>
+      <w:pPr>
+        <w:ind w:firstLine="720"/>
+        <w:jc w:val="both"/>
+        <w:rPr>
+          <w:sz w:val="24"/>
+          <w:szCs w:val="24"/>
+        </w:rPr>
+      </w:pPr>
+      <w:r>
+        <w:rPr>
+          <w:sz w:val="24"/>
+          <w:szCs w:val="24"/>
+        </w:rPr>
+        <w:t xml:space="preserve">The Cost Management Plan will include the required resources and process of estimating and tracking the cost to keep expenses within the planned budget. Mabelle </w:t>
+      </w:r>
+      <w:proofErr w:type="spellStart"/>
+      <w:r>
+        <w:rPr>
+          <w:sz w:val="24"/>
+          <w:szCs w:val="24"/>
+        </w:rPr>
+        <w:t>Aspeli</w:t>
+      </w:r>
+      <w:proofErr w:type="spellEnd"/>
+      <w:r>
+        <w:rPr>
+          <w:sz w:val="24"/>
+          <w:szCs w:val="24"/>
+        </w:rPr>
+        <w:t xml:space="preserve">, our Project </w:t>
+      </w:r>
+      <w:r>
+        <w:rPr>
+          <w:sz w:val="24"/>
+          <w:szCs w:val="24"/>
+        </w:rPr>
+        <w:t>Manager,</w:t>
+      </w:r>
+      <w:r>
+        <w:rPr>
+          <w:sz w:val="24"/>
+          <w:szCs w:val="24"/>
+        </w:rPr>
+        <w:t xml:space="preserve"> will be responsible for managing and reporting on the project expenses throughout the project duration. </w:t>
+      </w:r>
+      <w:r>
+        <w:rPr>
+          <w:sz w:val="24"/>
+          <w:szCs w:val="24"/>
+        </w:rPr>
+        <w:t>She will also have the authority to make and approve changes to the project to bring it back within the budget.</w:t>
+      </w:r>
+      <w:r>
+        <w:rPr>
+          <w:sz w:val="24"/>
+          <w:szCs w:val="24"/>
+        </w:rPr>
+        <w:t xml:space="preserve"> The Project Cost Performance will be measured using a set of formulas that </w:t>
+      </w:r>
+      <w:r>
+        <w:rPr>
+          <w:sz w:val="24"/>
+          <w:szCs w:val="24"/>
+        </w:rPr>
+        <w:t>integrate</w:t>
+      </w:r>
+      <w:r>
+        <w:rPr>
+          <w:sz w:val="24"/>
+          <w:szCs w:val="24"/>
+        </w:rPr>
+        <w:t xml:space="preserve"> schedule, </w:t>
+      </w:r>
+      <w:proofErr w:type="gramStart"/>
+      <w:r>
+        <w:rPr>
+          <w:sz w:val="24"/>
+          <w:szCs w:val="24"/>
+        </w:rPr>
+        <w:t>scope</w:t>
+      </w:r>
+      <w:proofErr w:type="gramEnd"/>
+      <w:r>
+        <w:rPr>
+          <w:sz w:val="24"/>
+          <w:szCs w:val="24"/>
+        </w:rPr>
+        <w:t xml:space="preserve"> and costs to measure project success. The Project Manager will review cost deviations she will be presenting to the project sponsor, and she will also provide options for the project back on budget.</w:t>
+      </w:r>
+    </w:p>
+    <w:p>
+      <w:pPr>
+        <w:jc w:val="both"/>
+        <w:rPr>
+          <w:sz w:val="24"/>
+        </w:rPr>
+      </w:pPr>
+    </w:p>
+    <w:p>
+      <w:pPr>
+        <w:rPr>
+          <w:sz w:val="24"/>
+        </w:rPr>
+      </w:pPr>
+    </w:p>
+    <w:p>
+      <w:pPr>
+        <w:pStyle w:val="Heading1"/>
+        <w:spacing w:line="480" w:lineRule="auto"/>
+        <w:jc w:val="left"/>
+        <w:rPr>
+          <w:rFonts w:ascii="Arial" w:hAnsi="Arial" w:cs="Arial"/>
+          <w:sz w:val="28"/>
+          <w:szCs w:val="24"/>
+        </w:rPr>
+      </w:pPr>
       <w:bookmarkStart w:id="1" w:name="_Toc132618959"/>
       <w:r>
         <w:rPr>
@@ -1280,26 +1367,45 @@
           <w:sz w:val="28"/>
           <w:szCs w:val="28"/>
         </w:rPr>
+        <w:t xml:space="preserve">6.3.2 </w:t>
+      </w:r>
+      <w:r>
+        <w:rPr>
+          <w:rFonts w:ascii="Arial" w:hAnsi="Arial" w:cs="Arial"/>
+          <w:sz w:val="28"/>
+          <w:szCs w:val="28"/>
+        </w:rPr>
         <w:t>Cost Management Approach</w:t>
       </w:r>
       <w:bookmarkEnd w:id="1"/>
     </w:p>
     <w:p>
       <w:pPr>
-        <w:rPr>
-          <w:sz w:val="24"/>
-          <w:szCs w:val="24"/>
-        </w:rPr>
-      </w:pPr>
-      <w:r>
-        <w:rPr>
-          <w:sz w:val="24"/>
-          <w:szCs w:val="24"/>
-        </w:rPr>
-        <w:t>In order to facilitate a cost management plan, the team will imitate the key components of the management approach, and these are:</w:t>
-      </w:r>
-    </w:p>
-    <w:p>
+        <w:jc w:val="both"/>
+        <w:rPr>
+          <w:sz w:val="24"/>
+          <w:szCs w:val="24"/>
+        </w:rPr>
+      </w:pPr>
+      <w:r>
+        <w:rPr>
+          <w:sz w:val="24"/>
+          <w:szCs w:val="24"/>
+        </w:rPr>
+        <w:t>To</w:t>
+      </w:r>
+      <w:r>
+        <w:rPr>
+          <w:sz w:val="24"/>
+          <w:szCs w:val="24"/>
+        </w:rPr>
+        <w:t xml:space="preserve"> facilitate a cost management plan, the team will imitate the key components of the management approach, and these are:</w:t>
+      </w:r>
+    </w:p>
+    <w:p>
+      <w:pPr>
+        <w:jc w:val="both"/>
+      </w:pPr>
       <w:r>
         <w:rPr>
           <w:sz w:val="24"/>
@@ -1315,17 +1421,27 @@
           <w:ilvl w:val="0"/>
           <w:numId w:val="1"/>
         </w:numPr>
-        <w:rPr>
-          <w:sz w:val="24"/>
-          <w:szCs w:val="24"/>
-        </w:rPr>
-      </w:pPr>
-      <w:r>
-        <w:rPr>
-          <w:sz w:val="24"/>
-          <w:szCs w:val="24"/>
-        </w:rPr>
-        <w:t xml:space="preserve">Cost Planning - The team will develop a comprehensive cost plan that includes budgeting, estimating costs for resources, and establishing cost baselines. </w:t>
+        <w:jc w:val="both"/>
+        <w:rPr>
+          <w:sz w:val="24"/>
+          <w:szCs w:val="24"/>
+        </w:rPr>
+      </w:pPr>
+      <w:r>
+        <w:rPr>
+          <w:b/>
+          <w:bCs/>
+          <w:sz w:val="24"/>
+          <w:szCs w:val="24"/>
+        </w:rPr>
+        <w:t>Cost Planning</w:t>
+      </w:r>
+      <w:r>
+        <w:rPr>
+          <w:sz w:val="24"/>
+          <w:szCs w:val="24"/>
+        </w:rPr>
+        <w:t xml:space="preserve"> - The team will develop a comprehensive cost plan that includes budgeting, estimating costs for resources, and establishing cost baselines. </w:t>
       </w:r>
     </w:p>
     <w:p/>
@@ -1336,17 +1452,27 @@
           <w:ilvl w:val="0"/>
           <w:numId w:val="1"/>
         </w:numPr>
-        <w:rPr>
-          <w:sz w:val="24"/>
-          <w:szCs w:val="24"/>
-        </w:rPr>
-      </w:pPr>
-      <w:r>
-        <w:rPr>
-          <w:sz w:val="24"/>
-          <w:szCs w:val="24"/>
-        </w:rPr>
-        <w:t>Cost Estimation - The team will determine the expected costs of project activities, tasks, or resources using various techniques such as data analysis, expert judgment, and parametric estimation.</w:t>
+        <w:jc w:val="both"/>
+        <w:rPr>
+          <w:sz w:val="24"/>
+          <w:szCs w:val="24"/>
+        </w:rPr>
+      </w:pPr>
+      <w:r>
+        <w:rPr>
+          <w:b/>
+          <w:bCs/>
+          <w:sz w:val="24"/>
+          <w:szCs w:val="24"/>
+        </w:rPr>
+        <w:t>Cost Estimation</w:t>
+      </w:r>
+      <w:r>
+        <w:rPr>
+          <w:sz w:val="24"/>
+          <w:szCs w:val="24"/>
+        </w:rPr>
+        <w:t xml:space="preserve"> - The team will determine the expected costs of project activities, tasks, or resources using various techniques such as data analysis, expert judgment, and parametric estimation.</w:t>
       </w:r>
     </w:p>
     <w:p/>
@@ -1357,17 +1483,27 @@
           <w:ilvl w:val="0"/>
           <w:numId w:val="1"/>
         </w:numPr>
-        <w:rPr>
-          <w:sz w:val="24"/>
-          <w:szCs w:val="24"/>
-        </w:rPr>
-      </w:pPr>
-      <w:r>
-        <w:rPr>
-          <w:sz w:val="24"/>
-          <w:szCs w:val="24"/>
-        </w:rPr>
-        <w:t xml:space="preserve">Cost Control - The team will monitor and track costs against established baselines, identifying deviations and taking </w:t>
+        <w:jc w:val="both"/>
+        <w:rPr>
+          <w:sz w:val="24"/>
+          <w:szCs w:val="24"/>
+        </w:rPr>
+      </w:pPr>
+      <w:r>
+        <w:rPr>
+          <w:b/>
+          <w:bCs/>
+          <w:sz w:val="24"/>
+          <w:szCs w:val="24"/>
+        </w:rPr>
+        <w:t>Cost Control -</w:t>
+      </w:r>
+      <w:r>
+        <w:rPr>
+          <w:sz w:val="24"/>
+          <w:szCs w:val="24"/>
+        </w:rPr>
+        <w:t xml:space="preserve"> The team will monitor and track costs against established baselines, identifying deviations and taking </w:t>
       </w:r>
       <w:r>
         <w:rPr>
@@ -1392,17 +1528,27 @@
           <w:ilvl w:val="0"/>
           <w:numId w:val="1"/>
         </w:numPr>
-        <w:rPr>
-          <w:sz w:val="24"/>
-          <w:szCs w:val="24"/>
-        </w:rPr>
-      </w:pPr>
-      <w:r>
-        <w:rPr>
-          <w:sz w:val="24"/>
-          <w:szCs w:val="24"/>
-        </w:rPr>
-        <w:t xml:space="preserve">Cost Analysis - The team will analyze cost data to identify trends, patterns, and opportunities for cost reduction or optimization. This may involve conducting a cost-benefit analysis, or variance analysis. </w:t>
+        <w:jc w:val="both"/>
+        <w:rPr>
+          <w:sz w:val="24"/>
+          <w:szCs w:val="24"/>
+        </w:rPr>
+      </w:pPr>
+      <w:r>
+        <w:rPr>
+          <w:b/>
+          <w:bCs/>
+          <w:sz w:val="24"/>
+          <w:szCs w:val="24"/>
+        </w:rPr>
+        <w:t>Cost Analysis -</w:t>
+      </w:r>
+      <w:r>
+        <w:rPr>
+          <w:sz w:val="24"/>
+          <w:szCs w:val="24"/>
+        </w:rPr>
+        <w:t xml:space="preserve"> The team will analyze cost data to identify trends, patterns, and opportunities for cost reduction or optimization. This may involve conducting a cost-benefit analysis, or variance analysis. </w:t>
       </w:r>
     </w:p>
     <w:p/>
@@ -1413,17 +1559,27 @@
           <w:ilvl w:val="0"/>
           <w:numId w:val="1"/>
         </w:numPr>
-        <w:rPr>
-          <w:sz w:val="24"/>
-          <w:szCs w:val="24"/>
-        </w:rPr>
-      </w:pPr>
-      <w:r>
-        <w:rPr>
-          <w:sz w:val="24"/>
-          <w:szCs w:val="24"/>
-        </w:rPr>
-        <w:t xml:space="preserve">Cost Optimization - The team will seek ways to optimize costs by identifying cost-saving opportunities, improving efficiency, and exploring alternatives while considering the desired quality and performance. </w:t>
+        <w:jc w:val="both"/>
+        <w:rPr>
+          <w:sz w:val="24"/>
+          <w:szCs w:val="24"/>
+        </w:rPr>
+      </w:pPr>
+      <w:r>
+        <w:rPr>
+          <w:b/>
+          <w:bCs/>
+          <w:sz w:val="24"/>
+          <w:szCs w:val="24"/>
+        </w:rPr>
+        <w:t xml:space="preserve">Cost Optimization </w:t>
+      </w:r>
+      <w:r>
+        <w:rPr>
+          <w:sz w:val="24"/>
+          <w:szCs w:val="24"/>
+        </w:rPr>
+        <w:t xml:space="preserve">- The team will seek ways to optimize costs by identifying cost-saving opportunities, improving efficiency, and exploring alternatives while considering the desired quality and performance. </w:t>
       </w:r>
     </w:p>
     <w:p/>
@@ -1434,17 +1590,27 @@
           <w:ilvl w:val="0"/>
           <w:numId w:val="1"/>
         </w:numPr>
-        <w:rPr>
-          <w:sz w:val="24"/>
-          <w:szCs w:val="24"/>
-        </w:rPr>
-      </w:pPr>
-      <w:r>
-        <w:rPr>
-          <w:sz w:val="24"/>
-          <w:szCs w:val="24"/>
-        </w:rPr>
-        <w:t xml:space="preserve">Cost Reporting - The team will generate regular reports and updates on cost performance, including actual costs incurred, forecasted costs, and variance analysis, to keep stakeholders informed and facilitate </w:t>
+        <w:jc w:val="both"/>
+        <w:rPr>
+          <w:sz w:val="24"/>
+          <w:szCs w:val="24"/>
+        </w:rPr>
+      </w:pPr>
+      <w:r>
+        <w:rPr>
+          <w:b/>
+          <w:bCs/>
+          <w:sz w:val="24"/>
+          <w:szCs w:val="24"/>
+        </w:rPr>
+        <w:t>Cost Reporting -</w:t>
+      </w:r>
+      <w:r>
+        <w:rPr>
+          <w:sz w:val="24"/>
+          <w:szCs w:val="24"/>
+        </w:rPr>
+        <w:t xml:space="preserve"> The team will generate regular reports and updates on cost performance, including actual costs incurred, forecasted costs, and variance analysis, to keep stakeholders informed and facilitate </w:t>
       </w:r>
       <w:r>
         <w:rPr>
@@ -1469,13 +1635,23 @@
           <w:ilvl w:val="0"/>
           <w:numId w:val="1"/>
         </w:numPr>
-      </w:pPr>
-      <w:r>
-        <w:rPr>
-          <w:sz w:val="24"/>
-          <w:szCs w:val="24"/>
-        </w:rPr>
-        <w:t>Risk Management: The team will assess and manage potential risks that could impact costs, such as cost overruns, schedule delays, or changes in scope. Mitigation strategies are developed to minimize the impact of risks on project costs.</w:t>
+        <w:jc w:val="both"/>
+      </w:pPr>
+      <w:r>
+        <w:rPr>
+          <w:b/>
+          <w:bCs/>
+          <w:sz w:val="24"/>
+          <w:szCs w:val="24"/>
+        </w:rPr>
+        <w:t xml:space="preserve">Risk Management: </w:t>
+      </w:r>
+      <w:r>
+        <w:rPr>
+          <w:sz w:val="24"/>
+          <w:szCs w:val="24"/>
+        </w:rPr>
+        <w:t>The team will assess and manage potential risks that could impact costs, such as cost overruns, schedule delays, or changes in scope. Mitigation strategies are developed to minimize the impact of risks on project costs.</w:t>
       </w:r>
     </w:p>
     <w:p>
@@ -1519,7 +1695,14 @@
           <w:sz w:val="28"/>
           <w:szCs w:val="24"/>
         </w:rPr>
-        <w:lastRenderedPageBreak/>
+        <w:t xml:space="preserve">6.3.3 </w:t>
+      </w:r>
+      <w:r>
+        <w:rPr>
+          <w:rFonts w:ascii="Arial" w:hAnsi="Arial" w:cs="Arial"/>
+          <w:sz w:val="28"/>
+          <w:szCs w:val="24"/>
+        </w:rPr>
         <w:t>Measuring Project Costs</w:t>
       </w:r>
       <w:bookmarkEnd w:id="2"/>
@@ -1527,6 +1710,8 @@
     <w:p>
       <w:pPr>
         <w:rPr>
+          <w:b/>
+          <w:bCs/>
           <w:color w:val="000000" w:themeColor="text1"/>
           <w:sz w:val="24"/>
           <w:szCs w:val="24"/>
@@ -1534,6 +1719,8 @@
       </w:pPr>
       <w:r>
         <w:rPr>
+          <w:b/>
+          <w:bCs/>
           <w:color w:val="000000" w:themeColor="text1"/>
           <w:sz w:val="24"/>
           <w:szCs w:val="24"/>
@@ -1542,6 +1729,8 @@
       </w:r>
       <w:r>
         <w:rPr>
+          <w:b/>
+          <w:bCs/>
           <w:color w:val="000000" w:themeColor="text1"/>
           <w:sz w:val="24"/>
           <w:szCs w:val="24"/>
@@ -1550,6 +1739,8 @@
       </w:r>
       <w:r>
         <w:rPr>
+          <w:b/>
+          <w:bCs/>
           <w:color w:val="000000" w:themeColor="text1"/>
           <w:sz w:val="24"/>
           <w:szCs w:val="24"/>
@@ -1564,6 +1755,7 @@
           <w:ilvl w:val="0"/>
           <w:numId w:val="1"/>
         </w:numPr>
+        <w:jc w:val="both"/>
         <w:rPr>
           <w:color w:val="000000" w:themeColor="text1"/>
           <w:sz w:val="24"/>
@@ -1634,6 +1826,7 @@
           <w:ilvl w:val="0"/>
           <w:numId w:val="1"/>
         </w:numPr>
+        <w:jc w:val="both"/>
         <w:rPr>
           <w:sz w:val="24"/>
           <w:szCs w:val="24"/>
@@ -1778,12 +1971,16 @@
     <w:p>
       <w:pPr>
         <w:rPr>
-          <w:sz w:val="24"/>
-          <w:szCs w:val="24"/>
-        </w:rPr>
-      </w:pPr>
-      <w:r>
-        <w:rPr>
+          <w:b/>
+          <w:bCs/>
+          <w:sz w:val="24"/>
+          <w:szCs w:val="24"/>
+        </w:rPr>
+      </w:pPr>
+      <w:r>
+        <w:rPr>
+          <w:b/>
+          <w:bCs/>
           <w:sz w:val="24"/>
           <w:szCs w:val="24"/>
         </w:rPr>
@@ -1797,6 +1994,7 @@
           <w:ilvl w:val="0"/>
           <w:numId w:val="1"/>
         </w:numPr>
+        <w:jc w:val="both"/>
         <w:rPr>
           <w:color w:val="000000" w:themeColor="text1"/>
           <w:sz w:val="24"/>
@@ -1875,6 +2073,7 @@
           <w:ilvl w:val="0"/>
           <w:numId w:val="1"/>
         </w:numPr>
+        <w:jc w:val="both"/>
         <w:rPr>
           <w:color w:val="000000" w:themeColor="text1"/>
           <w:sz w:val="24"/>
@@ -1943,12 +2142,16 @@
     <w:p>
       <w:pPr>
         <w:rPr>
-          <w:sz w:val="24"/>
-          <w:szCs w:val="24"/>
-        </w:rPr>
-      </w:pPr>
-      <w:r>
-        <w:rPr>
+          <w:b/>
+          <w:bCs/>
+          <w:sz w:val="24"/>
+          <w:szCs w:val="24"/>
+        </w:rPr>
+      </w:pPr>
+      <w:r>
+        <w:rPr>
+          <w:b/>
+          <w:bCs/>
           <w:sz w:val="24"/>
           <w:szCs w:val="24"/>
         </w:rPr>
@@ -1962,6 +2165,7 @@
           <w:ilvl w:val="0"/>
           <w:numId w:val="1"/>
         </w:numPr>
+        <w:jc w:val="both"/>
         <w:rPr>
           <w:sz w:val="24"/>
           <w:szCs w:val="24"/>
@@ -2008,6 +2212,13 @@
           <w:szCs w:val="24"/>
         </w:rPr>
         <w:t>Cost of Work Performed</w:t>
+      </w:r>
+      <w:r>
+        <w:rPr>
+          <w:sz w:val="24"/>
+          <w:szCs w:val="24"/>
+        </w:rPr>
+        <w:t>.</w:t>
       </w:r>
     </w:p>
     <w:p>
@@ -2095,12 +2306,16 @@
     <w:p>
       <w:pPr>
         <w:rPr>
-          <w:sz w:val="24"/>
-          <w:szCs w:val="24"/>
-        </w:rPr>
-      </w:pPr>
-      <w:r>
-        <w:rPr>
+          <w:b/>
+          <w:bCs/>
+          <w:sz w:val="24"/>
+          <w:szCs w:val="24"/>
+        </w:rPr>
+      </w:pPr>
+      <w:r>
+        <w:rPr>
+          <w:b/>
+          <w:bCs/>
           <w:sz w:val="24"/>
           <w:szCs w:val="24"/>
         </w:rPr>
@@ -2114,6 +2329,7 @@
           <w:ilvl w:val="0"/>
           <w:numId w:val="1"/>
         </w:numPr>
+        <w:jc w:val="both"/>
         <w:rPr>
           <w:sz w:val="24"/>
           <w:szCs w:val="24"/>
@@ -2228,6 +2444,10 @@
     <w:p>
       <w:pPr>
         <w:pStyle w:val="Heading1"/>
+        <w:numPr>
+          <w:ilvl w:val="2"/>
+          <w:numId w:val="24"/>
+        </w:numPr>
         <w:spacing w:line="480" w:lineRule="auto"/>
         <w:jc w:val="left"/>
         <w:rPr>
@@ -2254,28 +2474,29 @@
           <w:ilvl w:val="0"/>
           <w:numId w:val="23"/>
         </w:numPr>
-        <w:rPr>
-          <w:sz w:val="24"/>
-        </w:rPr>
-      </w:pPr>
-      <w:r>
-        <w:rPr>
+        <w:jc w:val="both"/>
+        <w:rPr>
+          <w:b/>
+          <w:bCs/>
+          <w:sz w:val="24"/>
+        </w:rPr>
+      </w:pPr>
+      <w:r>
+        <w:rPr>
+          <w:b/>
+          <w:bCs/>
           <w:sz w:val="24"/>
         </w:rPr>
         <w:t>Executive Summary</w:t>
       </w:r>
-    </w:p>
-    <w:p>
-      <w:pPr>
-        <w:pStyle w:val="ListParagraph"/>
-        <w:numPr>
-          <w:ilvl w:val="1"/>
-          <w:numId w:val="23"/>
-        </w:numPr>
-        <w:rPr>
-          <w:sz w:val="24"/>
-        </w:rPr>
-      </w:pPr>
+      <w:r>
+        <w:rPr>
+          <w:b/>
+          <w:bCs/>
+          <w:sz w:val="24"/>
+        </w:rPr>
+        <w:t xml:space="preserve"> - </w:t>
+      </w:r>
       <w:r>
         <w:rPr>
           <w:sz w:val="24"/>
@@ -2296,28 +2517,29 @@
           <w:ilvl w:val="0"/>
           <w:numId w:val="23"/>
         </w:numPr>
-        <w:rPr>
-          <w:sz w:val="24"/>
-        </w:rPr>
-      </w:pPr>
-      <w:r>
-        <w:rPr>
+        <w:jc w:val="both"/>
+        <w:rPr>
+          <w:b/>
+          <w:bCs/>
+          <w:sz w:val="24"/>
+        </w:rPr>
+      </w:pPr>
+      <w:r>
+        <w:rPr>
+          <w:b/>
+          <w:bCs/>
           <w:sz w:val="24"/>
         </w:rPr>
         <w:t>Project Budget</w:t>
       </w:r>
-    </w:p>
-    <w:p>
-      <w:pPr>
-        <w:pStyle w:val="ListParagraph"/>
-        <w:numPr>
-          <w:ilvl w:val="1"/>
-          <w:numId w:val="23"/>
-        </w:numPr>
-        <w:rPr>
-          <w:sz w:val="24"/>
-        </w:rPr>
-      </w:pPr>
+      <w:r>
+        <w:rPr>
+          <w:b/>
+          <w:bCs/>
+          <w:sz w:val="24"/>
+        </w:rPr>
+        <w:t xml:space="preserve"> - </w:t>
+      </w:r>
       <w:r>
         <w:rPr>
           <w:sz w:val="24"/>
@@ -2332,28 +2554,29 @@
           <w:ilvl w:val="0"/>
           <w:numId w:val="23"/>
         </w:numPr>
-        <w:rPr>
-          <w:sz w:val="24"/>
-        </w:rPr>
-      </w:pPr>
-      <w:r>
-        <w:rPr>
+        <w:jc w:val="both"/>
+        <w:rPr>
+          <w:b/>
+          <w:bCs/>
+          <w:sz w:val="24"/>
+        </w:rPr>
+      </w:pPr>
+      <w:r>
+        <w:rPr>
+          <w:b/>
+          <w:bCs/>
           <w:sz w:val="24"/>
         </w:rPr>
         <w:t>Project Status</w:t>
       </w:r>
-    </w:p>
-    <w:p>
-      <w:pPr>
-        <w:pStyle w:val="ListParagraph"/>
-        <w:numPr>
-          <w:ilvl w:val="1"/>
-          <w:numId w:val="23"/>
-        </w:numPr>
-        <w:rPr>
-          <w:sz w:val="24"/>
-        </w:rPr>
-      </w:pPr>
+      <w:r>
+        <w:rPr>
+          <w:b/>
+          <w:bCs/>
+          <w:sz w:val="24"/>
+        </w:rPr>
+        <w:t xml:space="preserve"> - </w:t>
+      </w:r>
       <w:r>
         <w:rPr>
           <w:sz w:val="24"/>
@@ -2368,28 +2591,29 @@
           <w:ilvl w:val="0"/>
           <w:numId w:val="23"/>
         </w:numPr>
-        <w:rPr>
-          <w:sz w:val="24"/>
-        </w:rPr>
-      </w:pPr>
-      <w:r>
-        <w:rPr>
+        <w:jc w:val="both"/>
+        <w:rPr>
+          <w:b/>
+          <w:bCs/>
+          <w:sz w:val="24"/>
+        </w:rPr>
+      </w:pPr>
+      <w:r>
+        <w:rPr>
+          <w:b/>
+          <w:bCs/>
           <w:sz w:val="24"/>
         </w:rPr>
         <w:t>Milestones Achieved</w:t>
       </w:r>
-    </w:p>
-    <w:p>
-      <w:pPr>
-        <w:pStyle w:val="ListParagraph"/>
-        <w:numPr>
-          <w:ilvl w:val="1"/>
-          <w:numId w:val="23"/>
-        </w:numPr>
-        <w:rPr>
-          <w:sz w:val="24"/>
-        </w:rPr>
-      </w:pPr>
+      <w:r>
+        <w:rPr>
+          <w:b/>
+          <w:bCs/>
+          <w:sz w:val="24"/>
+        </w:rPr>
+        <w:t xml:space="preserve"> - </w:t>
+      </w:r>
       <w:r>
         <w:rPr>
           <w:sz w:val="24"/>
@@ -2404,33 +2628,46 @@
           <w:ilvl w:val="0"/>
           <w:numId w:val="23"/>
         </w:numPr>
-        <w:rPr>
-          <w:sz w:val="24"/>
-        </w:rPr>
-      </w:pPr>
-      <w:r>
-        <w:rPr>
+        <w:jc w:val="both"/>
+        <w:rPr>
+          <w:b/>
+          <w:bCs/>
+          <w:sz w:val="24"/>
+        </w:rPr>
+      </w:pPr>
+      <w:r>
+        <w:rPr>
+          <w:b/>
+          <w:bCs/>
           <w:sz w:val="24"/>
         </w:rPr>
         <w:t>Project Variance</w:t>
       </w:r>
-    </w:p>
-    <w:p>
-      <w:pPr>
-        <w:pStyle w:val="ListParagraph"/>
-        <w:numPr>
-          <w:ilvl w:val="1"/>
-          <w:numId w:val="23"/>
-        </w:numPr>
-        <w:rPr>
-          <w:sz w:val="24"/>
-        </w:rPr>
-      </w:pPr>
-      <w:r>
-        <w:rPr>
-          <w:sz w:val="24"/>
-        </w:rPr>
-        <w:t>This will be discussed on what other variables are affecting the project’s budget and the project itself.</w:t>
+      <w:r>
+        <w:rPr>
+          <w:b/>
+          <w:bCs/>
+          <w:sz w:val="24"/>
+        </w:rPr>
+        <w:t xml:space="preserve"> - </w:t>
+      </w:r>
+      <w:r>
+        <w:rPr>
+          <w:sz w:val="24"/>
+        </w:rPr>
+        <w:t xml:space="preserve">This will </w:t>
+      </w:r>
+      <w:r>
+        <w:rPr>
+          <w:sz w:val="24"/>
+        </w:rPr>
+        <w:t>discuss</w:t>
+      </w:r>
+      <w:r>
+        <w:rPr>
+          <w:sz w:val="24"/>
+        </w:rPr>
+        <w:t xml:space="preserve"> what other variables are affecting the project’s budget and the project itself.</w:t>
       </w:r>
     </w:p>
     <w:p>
@@ -2440,33 +2677,64 @@
           <w:ilvl w:val="0"/>
           <w:numId w:val="23"/>
         </w:numPr>
-        <w:rPr>
-          <w:sz w:val="24"/>
-        </w:rPr>
-      </w:pPr>
-      <w:r>
-        <w:rPr>
+        <w:jc w:val="both"/>
+        <w:rPr>
+          <w:b/>
+          <w:bCs/>
+          <w:sz w:val="24"/>
+        </w:rPr>
+      </w:pPr>
+      <w:r>
+        <w:rPr>
+          <w:b/>
+          <w:bCs/>
           <w:sz w:val="24"/>
         </w:rPr>
         <w:t>Setting New Milestones</w:t>
       </w:r>
-    </w:p>
-    <w:p>
-      <w:pPr>
-        <w:pStyle w:val="ListParagraph"/>
-        <w:numPr>
-          <w:ilvl w:val="1"/>
-          <w:numId w:val="23"/>
-        </w:numPr>
-        <w:rPr>
-          <w:sz w:val="24"/>
-        </w:rPr>
-      </w:pPr>
-      <w:r>
-        <w:rPr>
-          <w:sz w:val="24"/>
-        </w:rPr>
-        <w:t>Creating new milestones for the project will predict its success and see what are other factors that controls the projects performance beyond what is documented</w:t>
+      <w:r>
+        <w:rPr>
+          <w:b/>
+          <w:bCs/>
+          <w:sz w:val="24"/>
+        </w:rPr>
+        <w:t xml:space="preserve"> - </w:t>
+      </w:r>
+      <w:r>
+        <w:rPr>
+          <w:sz w:val="24"/>
+        </w:rPr>
+        <w:t xml:space="preserve">Creating new milestones for the project will predict its success and see what are other factors that </w:t>
+      </w:r>
+      <w:r>
+        <w:rPr>
+          <w:sz w:val="24"/>
+        </w:rPr>
+        <w:t>control</w:t>
+      </w:r>
+      <w:r>
+        <w:rPr>
+          <w:sz w:val="24"/>
+        </w:rPr>
+        <w:t xml:space="preserve"> the </w:t>
+      </w:r>
+      <w:r>
+        <w:rPr>
+          <w:sz w:val="24"/>
+        </w:rPr>
+        <w:t>project’s</w:t>
+      </w:r>
+      <w:r>
+        <w:rPr>
+          <w:sz w:val="24"/>
+        </w:rPr>
+        <w:t xml:space="preserve"> performance beyond what is documented</w:t>
+      </w:r>
+      <w:r>
+        <w:rPr>
+          <w:sz w:val="24"/>
+        </w:rPr>
+        <w:t>.</w:t>
       </w:r>
     </w:p>
     <w:p>
@@ -2476,34 +2744,150 @@
           <w:ilvl w:val="0"/>
           <w:numId w:val="23"/>
         </w:numPr>
-        <w:rPr>
-          <w:sz w:val="24"/>
-        </w:rPr>
-      </w:pPr>
-      <w:r>
-        <w:rPr>
+        <w:jc w:val="both"/>
+        <w:rPr>
+          <w:b/>
+          <w:bCs/>
+          <w:sz w:val="24"/>
+        </w:rPr>
+      </w:pPr>
+      <w:r>
+        <w:rPr>
+          <w:b/>
+          <w:bCs/>
           <w:sz w:val="24"/>
         </w:rPr>
         <w:lastRenderedPageBreak/>
         <w:t>Approval</w:t>
       </w:r>
-    </w:p>
-    <w:p>
-      <w:pPr>
-        <w:pStyle w:val="ListParagraph"/>
-        <w:numPr>
-          <w:ilvl w:val="1"/>
-          <w:numId w:val="23"/>
-        </w:numPr>
-        <w:rPr>
-          <w:sz w:val="24"/>
-        </w:rPr>
-      </w:pPr>
-      <w:r>
-        <w:rPr>
-          <w:sz w:val="24"/>
-        </w:rPr>
-        <w:t>After the success of the meeting, the team will determine on what to pursue based on what was the outcome of the meeting. This will then help the team to accomplish the necessary steps based on what the client has provided and is expecting.</w:t>
+      <w:r>
+        <w:rPr>
+          <w:b/>
+          <w:bCs/>
+          <w:sz w:val="24"/>
+        </w:rPr>
+        <w:t xml:space="preserve"> - </w:t>
+      </w:r>
+      <w:r>
+        <w:rPr>
+          <w:sz w:val="24"/>
+        </w:rPr>
+        <w:t xml:space="preserve">After the success of the meeting, the team will </w:t>
+      </w:r>
+      <w:r>
+        <w:rPr>
+          <w:sz w:val="24"/>
+        </w:rPr>
+        <w:t>determine</w:t>
+      </w:r>
+      <w:r>
+        <w:rPr>
+          <w:sz w:val="24"/>
+        </w:rPr>
+        <w:t xml:space="preserve"> what to pursue based on what was the outcome of the meeting. This will then help the team to accomplish the necessary steps based on what the client has provided and is expecting.</w:t>
+      </w:r>
+    </w:p>
+    <w:p>
+      <w:pPr>
+        <w:rPr>
+          <w:sz w:val="24"/>
+        </w:rPr>
+      </w:pPr>
+    </w:p>
+    <w:p>
+      <w:pPr>
+        <w:pStyle w:val="Heading1"/>
+        <w:spacing w:line="480" w:lineRule="auto"/>
+        <w:jc w:val="both"/>
+        <w:rPr>
+          <w:rFonts w:ascii="Arial" w:hAnsi="Arial" w:cs="Arial"/>
+          <w:sz w:val="28"/>
+          <w:szCs w:val="24"/>
+        </w:rPr>
+      </w:pPr>
+      <w:bookmarkStart w:id="4" w:name="_Toc132618962"/>
+      <w:r>
+        <w:rPr>
+          <w:rFonts w:ascii="Arial" w:hAnsi="Arial" w:cs="Arial"/>
+          <w:sz w:val="28"/>
+          <w:szCs w:val="24"/>
+        </w:rPr>
+        <w:t>Cost Variance Response Process</w:t>
+      </w:r>
+      <w:bookmarkEnd w:id="4"/>
+    </w:p>
+    <w:p>
+      <w:pPr>
+        <w:jc w:val="both"/>
+        <w:rPr>
+          <w:sz w:val="24"/>
+        </w:rPr>
+      </w:pPr>
+      <w:r>
+        <w:rPr>
+          <w:sz w:val="24"/>
+        </w:rPr>
+        <w:t xml:space="preserve">The team, </w:t>
+      </w:r>
+      <w:r>
+        <w:rPr>
+          <w:sz w:val="24"/>
+        </w:rPr>
+        <w:t>alongside</w:t>
+      </w:r>
+      <w:r>
+        <w:rPr>
+          <w:sz w:val="24"/>
+        </w:rPr>
+        <w:t xml:space="preserve"> the Project </w:t>
+      </w:r>
+      <w:r>
+        <w:rPr>
+          <w:sz w:val="24"/>
+        </w:rPr>
+        <w:t>Sponsor,</w:t>
+      </w:r>
+      <w:r>
+        <w:rPr>
+          <w:sz w:val="24"/>
+        </w:rPr>
+        <w:t xml:space="preserve"> has allowed a</w:t>
+      </w:r>
+      <w:r>
+        <w:rPr>
+          <w:sz w:val="24"/>
+        </w:rPr>
+        <w:t xml:space="preserve"> leeway </w:t>
+      </w:r>
+      <w:r>
+        <w:rPr>
+          <w:sz w:val="24"/>
+        </w:rPr>
+        <w:t>of 20% of the total budget</w:t>
+      </w:r>
+      <w:r>
+        <w:rPr>
+          <w:sz w:val="24"/>
+        </w:rPr>
+        <w:t xml:space="preserve"> in preparation for unidentified costs. This is then subjected to approval before allocating the cost. Variables such us Service Down Time, Change of Platform, Change of Service Charge, and New Feature Implementations are some of the costs that can be overlooked. If the threshold set has been exceeded, the Team will conduct a corrective action to minimize overbudgeting. All of these will then be presented to the Project Sponsor and Product Owner during the Monthly Project Meeting. If the new budget has been approved, the team will implement the necessary steps for the Projects best interest, but if not, </w:t>
+      </w:r>
+      <w:r>
+        <w:rPr>
+          <w:sz w:val="24"/>
+        </w:rPr>
+        <w:t>t</w:t>
+      </w:r>
+      <w:r>
+        <w:rPr>
+          <w:sz w:val="24"/>
+        </w:rPr>
+        <w:t xml:space="preserve">he </w:t>
+      </w:r>
+      <w:r>
+        <w:rPr>
+          <w:sz w:val="24"/>
+        </w:rPr>
+        <w:t>team will create new alternatives to meet the clients’ expectations.</w:t>
       </w:r>
     </w:p>
     <w:p>
@@ -2524,97 +2908,53 @@
           <w:szCs w:val="24"/>
         </w:rPr>
       </w:pPr>
-      <w:bookmarkStart w:id="4" w:name="_Toc132618962"/>
+      <w:bookmarkStart w:id="5" w:name="_Toc132618963"/>
       <w:r>
         <w:rPr>
           <w:rFonts w:ascii="Arial" w:hAnsi="Arial" w:cs="Arial"/>
           <w:sz w:val="28"/>
           <w:szCs w:val="24"/>
         </w:rPr>
-        <w:t>Cost Variance Response Process</w:t>
-      </w:r>
-      <w:bookmarkEnd w:id="4"/>
-    </w:p>
-    <w:p>
-      <w:pPr>
-        <w:rPr>
-          <w:sz w:val="24"/>
-        </w:rPr>
-      </w:pPr>
-      <w:r>
-        <w:rPr>
-          <w:sz w:val="24"/>
-        </w:rPr>
-        <w:t xml:space="preserve">The team, </w:t>
-      </w:r>
-      <w:r>
-        <w:rPr>
-          <w:sz w:val="24"/>
-        </w:rPr>
-        <w:t>alongside</w:t>
-      </w:r>
-      <w:r>
-        <w:rPr>
-          <w:sz w:val="24"/>
-        </w:rPr>
-        <w:t xml:space="preserve"> the Project </w:t>
-      </w:r>
-      <w:r>
-        <w:rPr>
-          <w:sz w:val="24"/>
-        </w:rPr>
-        <w:t>Sponsor,</w:t>
-      </w:r>
-      <w:r>
-        <w:rPr>
-          <w:sz w:val="24"/>
-        </w:rPr>
-        <w:t xml:space="preserve"> has allowed a</w:t>
-      </w:r>
-      <w:r>
-        <w:rPr>
-          <w:sz w:val="24"/>
-        </w:rPr>
-        <w:t xml:space="preserve"> leeway </w:t>
-      </w:r>
-      <w:r>
-        <w:rPr>
-          <w:sz w:val="24"/>
-        </w:rPr>
-        <w:t>of 20% of the total budget</w:t>
-      </w:r>
-      <w:r>
-        <w:rPr>
-          <w:sz w:val="24"/>
-        </w:rPr>
-        <w:t xml:space="preserve"> in preparation for unidentified costs. This is then subjected to approval before allocating the cost. Variables such us Service Down Time, Change of Platform, Change of Service Charge, and New Feature Implementations are some of the costs that can be overlooked. If the threshold set has been exceeded, the Team will conduct a corrective action to minimize overbudgeting. All of these will then be presented to the Project Sponsor and Product Owner during the Monthly Project Meeting. If the new budget has been approved, the team will implement the necessary steps for the Projects best interest, but if not, </w:t>
-      </w:r>
-      <w:r>
-        <w:rPr>
-          <w:sz w:val="24"/>
-        </w:rPr>
-        <w:t>t</w:t>
-      </w:r>
-      <w:r>
-        <w:rPr>
-          <w:sz w:val="24"/>
-        </w:rPr>
-        <w:t xml:space="preserve">he </w:t>
-      </w:r>
-      <w:r>
-        <w:rPr>
-          <w:sz w:val="24"/>
-        </w:rPr>
-        <w:t>team will create new alternatives to meet the clients’ expectations.</w:t>
-      </w:r>
-    </w:p>
-    <w:p>
-      <w:pPr>
-        <w:rPr>
-          <w:sz w:val="24"/>
-        </w:rPr>
-      </w:pPr>
-    </w:p>
+        <w:t xml:space="preserve">6.3.6 </w:t>
+      </w:r>
+      <w:r>
+        <w:rPr>
+          <w:rFonts w:ascii="Arial" w:hAnsi="Arial" w:cs="Arial"/>
+          <w:sz w:val="28"/>
+          <w:szCs w:val="24"/>
+        </w:rPr>
+        <w:t>Cost Change Control Process</w:t>
+      </w:r>
+      <w:bookmarkEnd w:id="5"/>
+    </w:p>
+    <w:p>
+      <w:pPr>
+        <w:rPr>
+          <w:sz w:val="24"/>
+        </w:rPr>
+      </w:pPr>
+      <w:r>
+        <w:rPr>
+          <w:color w:val="008000"/>
+          <w:sz w:val="24"/>
+        </w:rPr>
+        <w:t>****</w:t>
+      </w:r>
+    </w:p>
+    <w:p>
+      <w:pPr>
+        <w:pStyle w:val="Heading1"/>
+        <w:jc w:val="left"/>
+        <w:rPr>
+          <w:smallCaps/>
+          <w:sz w:val="28"/>
+          <w:szCs w:val="28"/>
+        </w:rPr>
+      </w:pPr>
+    </w:p>
+    <w:p/>
+    <w:p/>
+    <w:p/>
     <w:p>
       <w:pPr>
         <w:pStyle w:val="Heading1"/>
@@ -2626,63 +2966,13 @@
           <w:szCs w:val="24"/>
         </w:rPr>
       </w:pPr>
-      <w:bookmarkStart w:id="5" w:name="_Toc132618963"/>
+      <w:bookmarkStart w:id="6" w:name="_Toc132618964"/>
       <w:r>
         <w:rPr>
           <w:rFonts w:ascii="Arial" w:hAnsi="Arial" w:cs="Arial"/>
           <w:sz w:val="28"/>
           <w:szCs w:val="24"/>
         </w:rPr>
-        <w:t>Cost Change Control Process</w:t>
-      </w:r>
-      <w:bookmarkEnd w:id="5"/>
-    </w:p>
-    <w:p>
-      <w:pPr>
-        <w:rPr>
-          <w:sz w:val="24"/>
-        </w:rPr>
-      </w:pPr>
-      <w:r>
-        <w:rPr>
-          <w:color w:val="008000"/>
-          <w:sz w:val="24"/>
-        </w:rPr>
-        <w:t>****</w:t>
-      </w:r>
-    </w:p>
-    <w:p>
-      <w:pPr>
-        <w:pStyle w:val="Heading1"/>
-        <w:jc w:val="left"/>
-        <w:rPr>
-          <w:smallCaps/>
-          <w:sz w:val="28"/>
-          <w:szCs w:val="28"/>
-        </w:rPr>
-      </w:pPr>
-    </w:p>
-    <w:p/>
-    <w:p/>
-    <w:p/>
-    <w:p>
-      <w:pPr>
-        <w:pStyle w:val="Heading1"/>
-        <w:spacing w:line="480" w:lineRule="auto"/>
-        <w:jc w:val="left"/>
-        <w:rPr>
-          <w:rFonts w:ascii="Arial" w:hAnsi="Arial" w:cs="Arial"/>
-          <w:sz w:val="28"/>
-          <w:szCs w:val="24"/>
-        </w:rPr>
-      </w:pPr>
-      <w:bookmarkStart w:id="6" w:name="_Toc132618964"/>
-      <w:r>
-        <w:rPr>
-          <w:rFonts w:ascii="Arial" w:hAnsi="Arial" w:cs="Arial"/>
-          <w:sz w:val="28"/>
-          <w:szCs w:val="24"/>
-        </w:rPr>
         <w:t>Project Budget</w:t>
       </w:r>
       <w:bookmarkEnd w:id="6"/>
@@ -2708,6 +2998,7 @@
       </w:pPr>
       <w:r>
         <w:rPr>
+          <w:noProof/>
           <w:sz w:val="24"/>
         </w:rPr>
         <w:drawing>
@@ -2758,7 +3049,6 @@
           <w:noProof/>
           <w:sz w:val="24"/>
         </w:rPr>
-        <w:lastRenderedPageBreak/>
         <w:drawing>
           <wp:inline distT="0" distB="0" distL="0" distR="0" wp14:anchorId="1D1759AE" wp14:editId="23D81DF0">
             <wp:extent cx="5706271" cy="1105054"/>
@@ -3640,6 +3930,119 @@
     </w:lvl>
   </w:abstractNum>
   <w:abstractNum w:abstractNumId="4" w15:restartNumberingAfterBreak="0">
+    <w:nsid w:val="296373CC"/>
+    <w:multiLevelType w:val="multilevel"/>
+    <w:tmpl w:val="4CD87C60"/>
+    <w:lvl w:ilvl="0">
+      <w:start w:val="6"/>
+      <w:numFmt w:val="decimal"/>
+      <w:lvlText w:val="%1"/>
+      <w:lvlJc w:val="left"/>
+      <w:pPr>
+        <w:ind w:left="612" w:hanging="612"/>
+      </w:pPr>
+      <w:rPr>
+        <w:rFonts w:hint="default"/>
+      </w:rPr>
+    </w:lvl>
+    <w:lvl w:ilvl="1">
+      <w:start w:val="3"/>
+      <w:numFmt w:val="decimal"/>
+      <w:lvlText w:val="%1.%2"/>
+      <w:lvlJc w:val="left"/>
+      <w:pPr>
+        <w:ind w:left="612" w:hanging="612"/>
+      </w:pPr>
+      <w:rPr>
+        <w:rFonts w:hint="default"/>
+      </w:rPr>
+    </w:lvl>
+    <w:lvl w:ilvl="2">
+      <w:start w:val="4"/>
+      <w:numFmt w:val="decimal"/>
+      <w:lvlText w:val="%1.%2.%3"/>
+      <w:lvlJc w:val="left"/>
+      <w:pPr>
+        <w:ind w:left="720" w:hanging="720"/>
+      </w:pPr>
+      <w:rPr>
+        <w:rFonts w:hint="default"/>
+      </w:rPr>
+    </w:lvl>
+    <w:lvl w:ilvl="3">
+      <w:start w:val="1"/>
+      <w:numFmt w:val="decimal"/>
+      <w:lvlText w:val="%1.%2.%3.%4"/>
+      <w:lvlJc w:val="left"/>
+      <w:pPr>
+        <w:ind w:left="720" w:hanging="720"/>
+      </w:pPr>
+      <w:rPr>
+        <w:rFonts w:hint="default"/>
+      </w:rPr>
+    </w:lvl>
+    <w:lvl w:ilvl="4">
+      <w:start w:val="1"/>
+      <w:numFmt w:val="decimal"/>
+      <w:lvlText w:val="%1.%2.%3.%4.%5"/>
+      <w:lvlJc w:val="left"/>
+      <w:pPr>
+        <w:ind w:left="1080" w:hanging="1080"/>
+      </w:pPr>
+      <w:rPr>
+        <w:rFonts w:hint="default"/>
+      </w:rPr>
+    </w:lvl>
+    <w:lvl w:ilvl="5">
+      <w:start w:val="1"/>
+      <w:numFmt w:val="decimal"/>
+      <w:lvlText w:val="%1.%2.%3.%4.%5.%6"/>
+      <w:lvlJc w:val="left"/>
+      <w:pPr>
+        <w:ind w:left="1080" w:hanging="1080"/>
+      </w:pPr>
+      <w:rPr>
+        <w:rFonts w:hint="default"/>
+      </w:rPr>
+    </w:lvl>
+    <w:lvl w:ilvl="6">
+      <w:start w:val="1"/>
+      <w:numFmt w:val="decimal"/>
+      <w:lvlText w:val="%1.%2.%3.%4.%5.%6.%7"/>
+      <w:lvlJc w:val="left"/>
+      <w:pPr>
+        <w:ind w:left="1440" w:hanging="1440"/>
+      </w:pPr>
+      <w:rPr>
+        <w:rFonts w:hint="default"/>
+      </w:rPr>
+    </w:lvl>
+    <w:lvl w:ilvl="7">
+      <w:start w:val="1"/>
+      <w:numFmt w:val="decimal"/>
+      <w:lvlText w:val="%1.%2.%3.%4.%5.%6.%7.%8"/>
+      <w:lvlJc w:val="left"/>
+      <w:pPr>
+        <w:ind w:left="1440" w:hanging="1440"/>
+      </w:pPr>
+      <w:rPr>
+        <w:rFonts w:hint="default"/>
+      </w:rPr>
+    </w:lvl>
+    <w:lvl w:ilvl="8">
+      <w:start w:val="1"/>
+      <w:numFmt w:val="decimal"/>
+      <w:lvlText w:val="%1.%2.%3.%4.%5.%6.%7.%8.%9"/>
+      <w:lvlJc w:val="left"/>
+      <w:pPr>
+        <w:ind w:left="1800" w:hanging="1800"/>
+      </w:pPr>
+      <w:rPr>
+        <w:rFonts w:hint="default"/>
+      </w:rPr>
+    </w:lvl>
+  </w:abstractNum>
+  <w:abstractNum w:abstractNumId="5" w15:restartNumberingAfterBreak="0">
     <w:nsid w:val="2C905B70"/>
     <w:multiLevelType w:val="hybridMultilevel"/>
     <w:tmpl w:val="5BD213CA"/>
@@ -3779,7 +4182,7 @@
       </w:rPr>
     </w:lvl>
   </w:abstractNum>
-  <w:abstractNum w:abstractNumId="5" w15:restartNumberingAfterBreak="0">
+  <w:abstractNum w:abstractNumId="6" w15:restartNumberingAfterBreak="0">
     <w:nsid w:val="2DE73E6B"/>
     <w:multiLevelType w:val="hybridMultilevel"/>
     <w:tmpl w:val="988A6666"/>
@@ -3919,7 +4322,7 @@
       </w:rPr>
     </w:lvl>
   </w:abstractNum>
-  <w:abstractNum w:abstractNumId="6" w15:restartNumberingAfterBreak="0">
+  <w:abstractNum w:abstractNumId="7" w15:restartNumberingAfterBreak="0">
     <w:nsid w:val="2F1A3B8E"/>
     <w:multiLevelType w:val="hybridMultilevel"/>
     <w:tmpl w:val="ED4E71C6"/>
@@ -4059,7 +4462,7 @@
       </w:rPr>
     </w:lvl>
   </w:abstractNum>
-  <w:abstractNum w:abstractNumId="7" w15:restartNumberingAfterBreak="0">
+  <w:abstractNum w:abstractNumId="8" w15:restartNumberingAfterBreak="0">
     <w:nsid w:val="30D941A0"/>
     <w:multiLevelType w:val="hybridMultilevel"/>
     <w:tmpl w:val="B19C644E"/>
@@ -4199,7 +4602,7 @@
       </w:rPr>
     </w:lvl>
   </w:abstractNum>
-  <w:abstractNum w:abstractNumId="8" w15:restartNumberingAfterBreak="0">
+  <w:abstractNum w:abstractNumId="9" w15:restartNumberingAfterBreak="0">
     <w:nsid w:val="49CF4DAF"/>
     <w:multiLevelType w:val="multilevel"/>
     <w:tmpl w:val="D9402DA2"/>
@@ -4312,7 +4715,7 @@
       </w:pPr>
     </w:lvl>
   </w:abstractNum>
-  <w:abstractNum w:abstractNumId="9" w15:restartNumberingAfterBreak="0">
+  <w:abstractNum w:abstractNumId="10" w15:restartNumberingAfterBreak="0">
     <w:nsid w:val="4CC90007"/>
     <w:multiLevelType w:val="hybridMultilevel"/>
     <w:tmpl w:val="85CE9D0E"/>
@@ -4452,7 +4855,7 @@
       </w:rPr>
     </w:lvl>
   </w:abstractNum>
-  <w:abstractNum w:abstractNumId="10" w15:restartNumberingAfterBreak="0">
+  <w:abstractNum w:abstractNumId="11" w15:restartNumberingAfterBreak="0">
     <w:nsid w:val="4CCC7FD2"/>
     <w:multiLevelType w:val="hybridMultilevel"/>
     <w:tmpl w:val="DFE02428"/>
@@ -4592,7 +4995,7 @@
       </w:rPr>
     </w:lvl>
   </w:abstractNum>
-  <w:abstractNum w:abstractNumId="11" w15:restartNumberingAfterBreak="0">
+  <w:abstractNum w:abstractNumId="12" w15:restartNumberingAfterBreak="0">
     <w:nsid w:val="4F5A68A6"/>
     <w:multiLevelType w:val="hybridMultilevel"/>
     <w:tmpl w:val="0D408D6C"/>
@@ -4732,7 +5135,7 @@
       </w:rPr>
     </w:lvl>
   </w:abstractNum>
-  <w:abstractNum w:abstractNumId="12" w15:restartNumberingAfterBreak="0">
+  <w:abstractNum w:abstractNumId="13" w15:restartNumberingAfterBreak="0">
     <w:nsid w:val="52F966D9"/>
     <w:multiLevelType w:val="multilevel"/>
     <w:tmpl w:val="988A6666"/>
@@ -4872,7 +5275,7 @@
       </w:rPr>
     </w:lvl>
   </w:abstractNum>
-  <w:abstractNum w:abstractNumId="13" w15:restartNumberingAfterBreak="0">
+  <w:abstractNum w:abstractNumId="14" w15:restartNumberingAfterBreak="0">
     <w:nsid w:val="574F4850"/>
     <w:multiLevelType w:val="hybridMultilevel"/>
     <w:tmpl w:val="ADEE38F0"/>
@@ -4985,7 +5388,7 @@
       </w:rPr>
     </w:lvl>
   </w:abstractNum>
-  <w:abstractNum w:abstractNumId="14" w15:restartNumberingAfterBreak="0">
+  <w:abstractNum w:abstractNumId="15" w15:restartNumberingAfterBreak="0">
     <w:nsid w:val="625F3445"/>
     <w:multiLevelType w:val="hybridMultilevel"/>
     <w:tmpl w:val="F57893FE"/>
@@ -5125,7 +5528,7 @@
       </w:rPr>
     </w:lvl>
   </w:abstractNum>
-  <w:abstractNum w:abstractNumId="15" w15:restartNumberingAfterBreak="0">
+  <w:abstractNum w:abstractNumId="16" w15:restartNumberingAfterBreak="0">
     <w:nsid w:val="670D1BC5"/>
     <w:multiLevelType w:val="multilevel"/>
     <w:tmpl w:val="2F8449CE"/>
@@ -5274,7 +5677,7 @@
       </w:rPr>
     </w:lvl>
   </w:abstractNum>
-  <w:abstractNum w:abstractNumId="16" w15:restartNumberingAfterBreak="0">
+  <w:abstractNum w:abstractNumId="17" w15:restartNumberingAfterBreak="0">
     <w:nsid w:val="690074FF"/>
     <w:multiLevelType w:val="multilevel"/>
     <w:tmpl w:val="92F2EA04"/>
@@ -5414,7 +5817,7 @@
       </w:rPr>
     </w:lvl>
   </w:abstractNum>
-  <w:abstractNum w:abstractNumId="17" w15:restartNumberingAfterBreak="0">
+  <w:abstractNum w:abstractNumId="18" w15:restartNumberingAfterBreak="0">
     <w:nsid w:val="6D477D1E"/>
     <w:multiLevelType w:val="multilevel"/>
     <w:tmpl w:val="0D408D6C"/>
@@ -5554,7 +5957,7 @@
       </w:rPr>
     </w:lvl>
   </w:abstractNum>
-  <w:abstractNum w:abstractNumId="18" w15:restartNumberingAfterBreak="0">
+  <w:abstractNum w:abstractNumId="19" w15:restartNumberingAfterBreak="0">
     <w:nsid w:val="721B47AD"/>
     <w:multiLevelType w:val="hybridMultilevel"/>
     <w:tmpl w:val="1602BFE0"/>
@@ -5694,7 +6097,7 @@
       </w:rPr>
     </w:lvl>
   </w:abstractNum>
-  <w:abstractNum w:abstractNumId="19" w15:restartNumberingAfterBreak="0">
+  <w:abstractNum w:abstractNumId="20" w15:restartNumberingAfterBreak="0">
     <w:nsid w:val="75C54D78"/>
     <w:multiLevelType w:val="hybridMultilevel"/>
     <w:tmpl w:val="8024743E"/>
@@ -5834,7 +6237,7 @@
       </w:rPr>
     </w:lvl>
   </w:abstractNum>
-  <w:abstractNum w:abstractNumId="20" w15:restartNumberingAfterBreak="0">
+  <w:abstractNum w:abstractNumId="21" w15:restartNumberingAfterBreak="0">
     <w:nsid w:val="771E07AF"/>
     <w:multiLevelType w:val="multilevel"/>
     <w:tmpl w:val="B19C644E"/>
@@ -5974,7 +6377,7 @@
       </w:rPr>
     </w:lvl>
   </w:abstractNum>
-  <w:abstractNum w:abstractNumId="21" w15:restartNumberingAfterBreak="0">
+  <w:abstractNum w:abstractNumId="22" w15:restartNumberingAfterBreak="0">
     <w:nsid w:val="77722B80"/>
     <w:multiLevelType w:val="multilevel"/>
     <w:tmpl w:val="F57893FE"/>
@@ -6114,7 +6517,7 @@
       </w:rPr>
     </w:lvl>
   </w:abstractNum>
-  <w:abstractNum w:abstractNumId="22" w15:restartNumberingAfterBreak="0">
+  <w:abstractNum w:abstractNumId="23" w15:restartNumberingAfterBreak="0">
     <w:nsid w:val="7907547E"/>
     <w:multiLevelType w:val="singleLevel"/>
     <w:tmpl w:val="04090001"/>
@@ -6135,7 +6538,7 @@
     </w:lvl>
   </w:abstractNum>
   <w:num w:numId="1" w16cid:durableId="1916628956">
-    <w:abstractNumId w:val="13"/>
+    <w:abstractNumId w:val="14"/>
   </w:num>
   <w:num w:numId="2" w16cid:durableId="1565531296">
     <w:abstractNumId w:val="1"/>
@@ -6144,64 +6547,67 @@
     <w:abstractNumId w:val="3"/>
   </w:num>
   <w:num w:numId="4" w16cid:durableId="1746805706">
+    <w:abstractNumId w:val="17"/>
+  </w:num>
+  <w:num w:numId="5" w16cid:durableId="842743368">
+    <w:abstractNumId w:val="5"/>
+  </w:num>
+  <w:num w:numId="6" w16cid:durableId="303969351">
+    <w:abstractNumId w:val="12"/>
+  </w:num>
+  <w:num w:numId="7" w16cid:durableId="1381787057">
+    <w:abstractNumId w:val="18"/>
+  </w:num>
+  <w:num w:numId="8" w16cid:durableId="1942377362">
+    <w:abstractNumId w:val="10"/>
+  </w:num>
+  <w:num w:numId="9" w16cid:durableId="1467771086">
+    <w:abstractNumId w:val="9"/>
+  </w:num>
+  <w:num w:numId="10" w16cid:durableId="2071343272">
     <w:abstractNumId w:val="16"/>
   </w:num>
-  <w:num w:numId="5" w16cid:durableId="842743368">
-    <w:abstractNumId w:val="4"/>
+  <w:num w:numId="11" w16cid:durableId="1204828672">
+    <w:abstractNumId w:val="7"/>
   </w:num>
-  <w:num w:numId="6" w16cid:durableId="303969351">
+  <w:num w:numId="12" w16cid:durableId="1214392828">
+    <w:abstractNumId w:val="8"/>
+  </w:num>
+  <w:num w:numId="13" w16cid:durableId="1510019178">
+    <w:abstractNumId w:val="21"/>
+  </w:num>
+  <w:num w:numId="14" w16cid:durableId="1943998265">
+    <w:abstractNumId w:val="19"/>
+  </w:num>
+  <w:num w:numId="15" w16cid:durableId="945700415">
+    <w:abstractNumId w:val="6"/>
+  </w:num>
+  <w:num w:numId="16" w16cid:durableId="926501068">
+    <w:abstractNumId w:val="13"/>
+  </w:num>
+  <w:num w:numId="17" w16cid:durableId="205487441">
     <w:abstractNumId w:val="11"/>
   </w:num>
-  <w:num w:numId="7" w16cid:durableId="1381787057">
-    <w:abstractNumId w:val="17"/>
+  <w:num w:numId="18" w16cid:durableId="1733768630">
+    <w:abstractNumId w:val="23"/>
   </w:num>
-  <w:num w:numId="8" w16cid:durableId="1942377362">
-    <w:abstractNumId w:val="9"/>
-  </w:num>
-  <w:num w:numId="9" w16cid:durableId="1467771086">
-    <w:abstractNumId w:val="8"/>
-  </w:num>
-  <w:num w:numId="10" w16cid:durableId="2071343272">
+  <w:num w:numId="19" w16cid:durableId="1444300498">
     <w:abstractNumId w:val="15"/>
   </w:num>
-  <w:num w:numId="11" w16cid:durableId="1204828672">
-    <w:abstractNumId w:val="6"/>
-  </w:num>
-  <w:num w:numId="12" w16cid:durableId="1214392828">
-    <w:abstractNumId w:val="7"/>
-  </w:num>
-  <w:num w:numId="13" w16cid:durableId="1510019178">
-    <w:abstractNumId w:val="20"/>
-  </w:num>
-  <w:num w:numId="14" w16cid:durableId="1943998265">
-    <w:abstractNumId w:val="18"/>
-  </w:num>
-  <w:num w:numId="15" w16cid:durableId="945700415">
-    <w:abstractNumId w:val="5"/>
-  </w:num>
-  <w:num w:numId="16" w16cid:durableId="926501068">
-    <w:abstractNumId w:val="12"/>
-  </w:num>
-  <w:num w:numId="17" w16cid:durableId="205487441">
-    <w:abstractNumId w:val="10"/>
-  </w:num>
-  <w:num w:numId="18" w16cid:durableId="1733768630">
+  <w:num w:numId="20" w16cid:durableId="514419693">
     <w:abstractNumId w:val="22"/>
-  </w:num>
-  <w:num w:numId="19" w16cid:durableId="1444300498">
-    <w:abstractNumId w:val="14"/>
-  </w:num>
-  <w:num w:numId="20" w16cid:durableId="514419693">
-    <w:abstractNumId w:val="21"/>
   </w:num>
   <w:num w:numId="21" w16cid:durableId="522747869">
     <w:abstractNumId w:val="0"/>
   </w:num>
   <w:num w:numId="22" w16cid:durableId="521404574">
-    <w:abstractNumId w:val="19"/>
+    <w:abstractNumId w:val="20"/>
   </w:num>
   <w:num w:numId="23" w16cid:durableId="838425066">
     <w:abstractNumId w:val="2"/>
+  </w:num>
+  <w:num w:numId="24" w16cid:durableId="57673554">
+    <w:abstractNumId w:val="4"/>
   </w:num>
 </w:numbering>
 </file>
@@ -6657,7 +7063,6 @@
   <w:style w:type="character" w:default="1" w:styleId="DefaultParagraphFont">
     <w:name w:val="Default Paragraph Font"/>
     <w:uiPriority w:val="1"/>
-    <w:semiHidden/>
     <w:unhideWhenUsed/>
   </w:style>
   <w:style w:type="table" w:default="1" w:styleId="TableNormal">
@@ -7156,6 +7561,10 @@
 </file>
 
 <file path=customXml/item1.xml><?xml version="1.0" encoding="utf-8"?>
+<b:Sources xmlns:b="http://schemas.openxmlformats.org/officeDocument/2006/bibliography" xmlns="http://schemas.openxmlformats.org/officeDocument/2006/bibliography" SelectedStyle="\IEEE2006OfficeOnline.xsl" StyleName="IEEE" Version="2006"/>
+</file>
+
+<file path=customXml/item2.xml><?xml version="1.0" encoding="utf-8"?>
 <ct:contentTypeSchema xmlns:ct="http://schemas.microsoft.com/office/2006/metadata/contentType" xmlns:ma="http://schemas.microsoft.com/office/2006/metadata/properties/metaAttributes" ct:_="" ma:_="" ma:contentTypeName="Document" ma:contentTypeID="0x01010078E5C03F786D684AB79627F2BAF5AB3A" ma:contentTypeVersion="12" ma:contentTypeDescription="Create a new document." ma:contentTypeScope="" ma:versionID="6753d19c26ced2570449d2cfe2fd38cd">
   <xsd:schema xmlns:xsd="http://www.w3.org/2001/XMLSchema" xmlns:xs="http://www.w3.org/2001/XMLSchema" xmlns:p="http://schemas.microsoft.com/office/2006/metadata/properties" xmlns:ns2="31aac78f-6ed8-4134-ac7e-47c186d487c3" xmlns:ns3="0d803109-e11b-45d4-a4e8-5bf0740163af" targetNamespace="http://schemas.microsoft.com/office/2006/metadata/properties" ma:root="true" ma:fieldsID="59531f12ec9f3761682ad3919ac9365f" ns2:_="" ns3:_="">
     <xsd:import namespace="31aac78f-6ed8-4134-ac7e-47c186d487c3"/>
@@ -7372,20 +7781,7 @@
 </ct:contentTypeSchema>
 </file>
 
-<file path=customXml/item2.xml><?xml version="1.0" encoding="utf-8"?>
-<b:Sources xmlns:b="http://schemas.openxmlformats.org/officeDocument/2006/bibliography" xmlns="http://schemas.openxmlformats.org/officeDocument/2006/bibliography" SelectedStyle="\IEEE2006OfficeOnline.xsl" StyleName="IEEE" Version="2006"/>
-</file>
-
 <file path=customXml/item3.xml><?xml version="1.0" encoding="utf-8"?>
-<?mso-contentType ?>
-<FormTemplates xmlns="http://schemas.microsoft.com/sharepoint/v3/contenttype/forms">
-  <Display>DocumentLibraryForm</Display>
-  <Edit>DocumentLibraryForm</Edit>
-  <New>DocumentLibraryForm</New>
-</FormTemplates>
-</file>
-
-<file path=customXml/item4.xml><?xml version="1.0" encoding="utf-8"?>
 <p:properties xmlns:p="http://schemas.microsoft.com/office/2006/metadata/properties" xmlns:xsi="http://www.w3.org/2001/XMLSchema-instance" xmlns:pc="http://schemas.microsoft.com/office/infopath/2007/PartnerControls">
   <documentManagement>
     <TaxCatchAll xmlns="0d803109-e11b-45d4-a4e8-5bf0740163af" xsi:nil="true"/>
@@ -7396,7 +7792,24 @@
 </p:properties>
 </file>
 
+<file path=customXml/item4.xml><?xml version="1.0" encoding="utf-8"?>
+<?mso-contentType ?>
+<FormTemplates xmlns="http://schemas.microsoft.com/sharepoint/v3/contenttype/forms">
+  <Display>DocumentLibraryForm</Display>
+  <Edit>DocumentLibraryForm</Edit>
+  <New>DocumentLibraryForm</New>
+</FormTemplates>
+</file>
+
 <file path=customXml/itemProps1.xml><?xml version="1.0" encoding="utf-8"?>
+<ds:datastoreItem xmlns:ds="http://schemas.openxmlformats.org/officeDocument/2006/customXml" ds:itemID="{9C548E13-5A66-4A8D-A673-4157D210C475}">
+  <ds:schemaRefs>
+    <ds:schemaRef ds:uri="http://schemas.openxmlformats.org/officeDocument/2006/bibliography"/>
+  </ds:schemaRefs>
+</ds:datastoreItem>
+</file>
+
+<file path=customXml/itemProps2.xml><?xml version="1.0" encoding="utf-8"?>
 <ds:datastoreItem xmlns:ds="http://schemas.openxmlformats.org/officeDocument/2006/customXml" ds:itemID="{96BD86A1-AC78-4E24-8A66-F9ED0DCA7B2F}">
   <ds:schemaRefs>
     <ds:schemaRef ds:uri="http://schemas.microsoft.com/office/2006/metadata/contentType"/>
@@ -7415,23 +7828,7 @@
 </ds:datastoreItem>
 </file>
 
-<file path=customXml/itemProps2.xml><?xml version="1.0" encoding="utf-8"?>
-<ds:datastoreItem xmlns:ds="http://schemas.openxmlformats.org/officeDocument/2006/customXml" ds:itemID="{9C548E13-5A66-4A8D-A673-4157D210C475}">
-  <ds:schemaRefs>
-    <ds:schemaRef ds:uri="http://schemas.openxmlformats.org/officeDocument/2006/bibliography"/>
-  </ds:schemaRefs>
-</ds:datastoreItem>
-</file>
-
 <file path=customXml/itemProps3.xml><?xml version="1.0" encoding="utf-8"?>
-<ds:datastoreItem xmlns:ds="http://schemas.openxmlformats.org/officeDocument/2006/customXml" ds:itemID="{A4AC1EF0-51CD-475F-A8D5-4A1AC7446AD7}">
-  <ds:schemaRefs>
-    <ds:schemaRef ds:uri="http://schemas.microsoft.com/sharepoint/v3/contenttype/forms"/>
-  </ds:schemaRefs>
-</ds:datastoreItem>
-</file>
-
-<file path=customXml/itemProps4.xml><?xml version="1.0" encoding="utf-8"?>
 <ds:datastoreItem xmlns:ds="http://schemas.openxmlformats.org/officeDocument/2006/customXml" ds:itemID="{FCF80C64-445C-4D02-A0D9-655C07303A11}">
   <ds:schemaRefs>
     <ds:schemaRef ds:uri="http://schemas.microsoft.com/office/2006/metadata/properties"/>
@@ -7440,4 +7837,12 @@
     <ds:schemaRef ds:uri="31aac78f-6ed8-4134-ac7e-47c186d487c3"/>
   </ds:schemaRefs>
 </ds:datastoreItem>
+</file>
+
+<file path=customXml/itemProps4.xml><?xml version="1.0" encoding="utf-8"?>
+<ds:datastoreItem xmlns:ds="http://schemas.openxmlformats.org/officeDocument/2006/customXml" ds:itemID="{A4AC1EF0-51CD-475F-A8D5-4A1AC7446AD7}">
+  <ds:schemaRefs>
+    <ds:schemaRef ds:uri="http://schemas.microsoft.com/sharepoint/v3/contenttype/forms"/>
+  </ds:schemaRefs>
+</ds:datastoreItem>
 </file>
</xml_diff>

<commit_message>
Added Cost Budget Estimate(OpenProject).png && Cost Budget Estimate.png
Updated Cost Budget Estimate.xlsx && Cost Management Plan_MLNSD.docx
</commit_message>
<xml_diff>
--- a/documentation/projman/Cost Management Plan_MLNSD.docx
+++ b/documentation/projman/Cost Management Plan_MLNSD.docx
@@ -1259,25 +1259,7 @@
           <w:sz w:val="24"/>
           <w:szCs w:val="24"/>
         </w:rPr>
-        <w:t xml:space="preserve">The Cost Management Plan will include the required resources and process of estimating and tracking the cost to keep expenses within the planned budget. Mabelle </w:t>
-      </w:r>
-      <w:proofErr w:type="spellStart"/>
-      <w:r>
-        <w:rPr>
-          <w:rFonts w:ascii="Arial" w:hAnsi="Arial" w:cs="Arial"/>
-          <w:sz w:val="24"/>
-          <w:szCs w:val="24"/>
-        </w:rPr>
-        <w:t>Aspeli</w:t>
-      </w:r>
-      <w:proofErr w:type="spellEnd"/>
-      <w:r>
-        <w:rPr>
-          <w:rFonts w:ascii="Arial" w:hAnsi="Arial" w:cs="Arial"/>
-          <w:sz w:val="24"/>
-          <w:szCs w:val="24"/>
-        </w:rPr>
-        <w:t xml:space="preserve">, our Project </w:t>
+        <w:t xml:space="preserve">The Cost Management Plan will include the required resources and process of estimating and tracking the cost to keep expenses within the planned budget. Mabelle Aspeli, our Project </w:t>
       </w:r>
       <w:r>
         <w:rPr>
@@ -2238,7 +2220,40 @@
             <w:sz w:val="24"/>
             <w:szCs w:val="24"/>
           </w:rPr>
-          <m:t>Rental=Depricated Value x Rental Rate</m:t>
+          <m:t>Rental=</m:t>
+        </m:r>
+        <m:d>
+          <m:dPr>
+            <m:ctrlPr>
+              <w:rPr>
+                <w:rFonts w:ascii="Cambria Math" w:hAnsi="Cambria Math" w:cs="Arial"/>
+                <w:i/>
+                <w:color w:val="000000" w:themeColor="text1"/>
+                <w:sz w:val="24"/>
+                <w:szCs w:val="24"/>
+              </w:rPr>
+            </m:ctrlPr>
+          </m:dPr>
+          <m:e>
+            <m:r>
+              <w:rPr>
+                <w:rFonts w:ascii="Cambria Math" w:hAnsi="Cambria Math" w:cs="Arial"/>
+                <w:color w:val="000000" w:themeColor="text1"/>
+                <w:sz w:val="24"/>
+                <w:szCs w:val="24"/>
+              </w:rPr>
+              <m:t>Depricated Value x Rental Rate</m:t>
+            </m:r>
+          </m:e>
+        </m:d>
+        <m:r>
+          <w:rPr>
+            <w:rFonts w:ascii="Cambria Math" w:hAnsi="Cambria Math" w:cs="Arial"/>
+            <w:color w:val="000000" w:themeColor="text1"/>
+            <w:sz w:val="24"/>
+            <w:szCs w:val="24"/>
+          </w:rPr>
+          <m:t>*hours used</m:t>
         </m:r>
       </m:oMath>
     </w:p>
@@ -2288,7 +2303,69 @@
             <w:sz w:val="24"/>
             <w:szCs w:val="24"/>
           </w:rPr>
-          <m:t>PhP20,000 * 10% = PhP2,000</m:t>
+          <m:t xml:space="preserve">PhP20,000 * </m:t>
+        </m:r>
+        <m:r>
+          <w:rPr>
+            <w:rFonts w:ascii="Cambria Math" w:hAnsi="Cambria Math" w:cs="Arial"/>
+            <w:color w:val="000000" w:themeColor="text1"/>
+            <w:sz w:val="24"/>
+            <w:szCs w:val="24"/>
+          </w:rPr>
+          <m:t>0.1</m:t>
+        </m:r>
+        <m:r>
+          <w:rPr>
+            <w:rFonts w:ascii="Cambria Math" w:hAnsi="Cambria Math" w:cs="Arial"/>
+            <w:color w:val="000000" w:themeColor="text1"/>
+            <w:sz w:val="24"/>
+            <w:szCs w:val="24"/>
+          </w:rPr>
+          <m:t>% = PhP</m:t>
+        </m:r>
+        <m:r>
+          <w:rPr>
+            <w:rFonts w:ascii="Cambria Math" w:hAnsi="Cambria Math" w:cs="Arial"/>
+            <w:color w:val="000000" w:themeColor="text1"/>
+            <w:sz w:val="24"/>
+            <w:szCs w:val="24"/>
+          </w:rPr>
+          <m:t>20*5 hours=Php100</m:t>
+        </m:r>
+      </m:oMath>
+      <w:r>
+        <w:rPr>
+          <w:rFonts w:ascii="Arial" w:hAnsi="Arial" w:cs="Arial"/>
+          <w:color w:val="000000" w:themeColor="text1"/>
+          <w:sz w:val="24"/>
+          <w:szCs w:val="24"/>
+        </w:rPr>
+        <w:t xml:space="preserve"> </w:t>
+      </w:r>
+    </w:p>
+    <w:p>
+      <w:pPr>
+        <w:pStyle w:val="ListParagraph"/>
+        <w:numPr>
+          <w:ilvl w:val="2"/>
+          <w:numId w:val="1"/>
+        </w:numPr>
+        <w:rPr>
+          <w:rFonts w:ascii="Arial" w:hAnsi="Arial" w:cs="Arial"/>
+          <w:color w:val="000000" w:themeColor="text1"/>
+          <w:sz w:val="24"/>
+          <w:szCs w:val="24"/>
+        </w:rPr>
+      </w:pPr>
+      <m:oMath>
+        <m:r>
+          <w:rPr>
+            <w:rFonts w:ascii="Cambria Math" w:hAnsi="Cambria Math" w:cs="Arial"/>
+            <w:color w:val="000000" w:themeColor="text1"/>
+            <w:sz w:val="24"/>
+            <w:szCs w:val="24"/>
+          </w:rPr>
+          <m:t>Rental=Php100</m:t>
         </m:r>
       </m:oMath>
     </w:p>
@@ -3208,6 +3285,27 @@
     </w:p>
     <w:p>
       <w:pPr>
+        <w:pStyle w:val="Heading1"/>
+        <w:jc w:val="left"/>
+        <w:rPr>
+          <w:rFonts w:ascii="Arial" w:hAnsi="Arial" w:cs="Arial"/>
+          <w:smallCaps/>
+          <w:sz w:val="24"/>
+          <w:szCs w:val="24"/>
+        </w:rPr>
+      </w:pPr>
+    </w:p>
+    <w:p>
+      <w:pPr>
+        <w:rPr>
+          <w:rFonts w:ascii="Arial" w:hAnsi="Arial" w:cs="Arial"/>
+          <w:sz w:val="24"/>
+          <w:szCs w:val="24"/>
+        </w:rPr>
+      </w:pPr>
+    </w:p>
+    <w:p>
+      <w:pPr>
         <w:rPr>
           <w:rFonts w:ascii="Arial" w:hAnsi="Arial" w:cs="Arial"/>
           <w:sz w:val="24"/>
@@ -3226,22 +3324,14 @@
           <w:szCs w:val="24"/>
         </w:rPr>
       </w:pPr>
-      <w:bookmarkStart w:id="5" w:name="_Toc132618963"/>
-      <w:r>
-        <w:rPr>
-          <w:rFonts w:ascii="Arial" w:hAnsi="Arial" w:cs="Arial"/>
-          <w:sz w:val="24"/>
-          <w:szCs w:val="24"/>
-        </w:rPr>
-        <w:t xml:space="preserve">6.3.6 </w:t>
-      </w:r>
-      <w:r>
-        <w:rPr>
-          <w:rFonts w:ascii="Arial" w:hAnsi="Arial" w:cs="Arial"/>
-          <w:sz w:val="24"/>
-          <w:szCs w:val="24"/>
-        </w:rPr>
-        <w:t>Cost Change Control Process</w:t>
+      <w:bookmarkStart w:id="5" w:name="_Toc132618964"/>
+      <w:r>
+        <w:rPr>
+          <w:rFonts w:ascii="Arial" w:hAnsi="Arial" w:cs="Arial"/>
+          <w:sz w:val="24"/>
+          <w:szCs w:val="24"/>
+        </w:rPr>
+        <w:t>Project Budget</w:t>
       </w:r>
       <w:bookmarkEnd w:id="5"/>
     </w:p>
@@ -3256,85 +3346,6 @@
       <w:r>
         <w:rPr>
           <w:rFonts w:ascii="Arial" w:hAnsi="Arial" w:cs="Arial"/>
-          <w:color w:val="008000"/>
-          <w:sz w:val="24"/>
-          <w:szCs w:val="24"/>
-        </w:rPr>
-        <w:t>****</w:t>
-      </w:r>
-    </w:p>
-    <w:p>
-      <w:pPr>
-        <w:pStyle w:val="Heading1"/>
-        <w:jc w:val="left"/>
-        <w:rPr>
-          <w:rFonts w:ascii="Arial" w:hAnsi="Arial" w:cs="Arial"/>
-          <w:smallCaps/>
-          <w:sz w:val="24"/>
-          <w:szCs w:val="24"/>
-        </w:rPr>
-      </w:pPr>
-    </w:p>
-    <w:p>
-      <w:pPr>
-        <w:rPr>
-          <w:rFonts w:ascii="Arial" w:hAnsi="Arial" w:cs="Arial"/>
-          <w:sz w:val="24"/>
-          <w:szCs w:val="24"/>
-        </w:rPr>
-      </w:pPr>
-    </w:p>
-    <w:p>
-      <w:pPr>
-        <w:rPr>
-          <w:rFonts w:ascii="Arial" w:hAnsi="Arial" w:cs="Arial"/>
-          <w:sz w:val="24"/>
-          <w:szCs w:val="24"/>
-        </w:rPr>
-      </w:pPr>
-    </w:p>
-    <w:p>
-      <w:pPr>
-        <w:rPr>
-          <w:rFonts w:ascii="Arial" w:hAnsi="Arial" w:cs="Arial"/>
-          <w:sz w:val="24"/>
-          <w:szCs w:val="24"/>
-        </w:rPr>
-      </w:pPr>
-    </w:p>
-    <w:p>
-      <w:pPr>
-        <w:pStyle w:val="Heading1"/>
-        <w:spacing w:line="480" w:lineRule="auto"/>
-        <w:jc w:val="left"/>
-        <w:rPr>
-          <w:rFonts w:ascii="Arial" w:hAnsi="Arial" w:cs="Arial"/>
-          <w:sz w:val="24"/>
-          <w:szCs w:val="24"/>
-        </w:rPr>
-      </w:pPr>
-      <w:bookmarkStart w:id="6" w:name="_Toc132618964"/>
-      <w:r>
-        <w:rPr>
-          <w:rFonts w:ascii="Arial" w:hAnsi="Arial" w:cs="Arial"/>
-          <w:sz w:val="24"/>
-          <w:szCs w:val="24"/>
-        </w:rPr>
-        <w:t>Project Budget</w:t>
-      </w:r>
-      <w:bookmarkEnd w:id="6"/>
-    </w:p>
-    <w:p>
-      <w:pPr>
-        <w:rPr>
-          <w:rFonts w:ascii="Arial" w:hAnsi="Arial" w:cs="Arial"/>
-          <w:sz w:val="24"/>
-          <w:szCs w:val="24"/>
-        </w:rPr>
-      </w:pPr>
-      <w:r>
-        <w:rPr>
-          <w:rFonts w:ascii="Arial" w:hAnsi="Arial" w:cs="Arial"/>
           <w:sz w:val="24"/>
           <w:szCs w:val="24"/>
         </w:rPr>
@@ -3352,15 +3363,14 @@
       <w:r>
         <w:rPr>
           <w:rFonts w:ascii="Arial" w:hAnsi="Arial" w:cs="Arial"/>
-          <w:noProof/>
           <w:sz w:val="24"/>
           <w:szCs w:val="24"/>
         </w:rPr>
         <w:drawing>
-          <wp:inline distT="0" distB="0" distL="0" distR="0" wp14:anchorId="3879CBD4" wp14:editId="07B36A86">
-            <wp:extent cx="5943600" cy="2429510"/>
-            <wp:effectExtent l="0" t="0" r="0" b="8890"/>
-            <wp:docPr id="1603125350" name="Picture 1" descr="A screenshot of a project&#10;&#10;Description automatically generated with medium confidence"/>
+          <wp:inline distT="0" distB="0" distL="0" distR="0" wp14:anchorId="042E314B" wp14:editId="2EC4D790">
+            <wp:extent cx="6702695" cy="2565070"/>
+            <wp:effectExtent l="0" t="0" r="3175" b="6985"/>
+            <wp:docPr id="1653256804" name="Picture 1" descr="A screenshot of a computer&#10;&#10;Description automatically generated with medium confidence"/>
             <wp:cNvGraphicFramePr>
               <a:graphicFrameLocks xmlns:a="http://schemas.openxmlformats.org/drawingml/2006/main" noChangeAspect="1"/>
             </wp:cNvGraphicFramePr>
@@ -3368,7 +3378,7 @@
               <a:graphicData uri="http://schemas.openxmlformats.org/drawingml/2006/picture">
                 <pic:pic xmlns:pic="http://schemas.openxmlformats.org/drawingml/2006/picture">
                   <pic:nvPicPr>
-                    <pic:cNvPr id="1603125350" name="Picture 1" descr="A screenshot of a project&#10;&#10;Description automatically generated with medium confidence"/>
+                    <pic:cNvPr id="1653256804" name="Picture 1" descr="A screenshot of a computer&#10;&#10;Description automatically generated with medium confidence"/>
                     <pic:cNvPicPr/>
                   </pic:nvPicPr>
                   <pic:blipFill>
@@ -3380,7 +3390,7 @@
                   <pic:spPr>
                     <a:xfrm>
                       <a:off x="0" y="0"/>
-                      <a:ext cx="5943600" cy="2429510"/>
+                      <a:ext cx="6716227" cy="2570249"/>
                     </a:xfrm>
                     <a:prstGeom prst="rect">
                       <a:avLst/>
@@ -3404,16 +3414,15 @@
       <w:r>
         <w:rPr>
           <w:rFonts w:ascii="Arial" w:hAnsi="Arial" w:cs="Arial"/>
-          <w:noProof/>
           <w:sz w:val="24"/>
           <w:szCs w:val="24"/>
         </w:rPr>
         <w:lastRenderedPageBreak/>
         <w:drawing>
-          <wp:inline distT="0" distB="0" distL="0" distR="0" wp14:anchorId="1D1759AE" wp14:editId="23D81DF0">
-            <wp:extent cx="5706271" cy="1105054"/>
-            <wp:effectExtent l="0" t="0" r="8890" b="0"/>
-            <wp:docPr id="434738427" name="Picture 1"/>
+          <wp:inline distT="0" distB="0" distL="0" distR="0" wp14:anchorId="211C13DE" wp14:editId="06F61744">
+            <wp:extent cx="5943600" cy="2536825"/>
+            <wp:effectExtent l="0" t="0" r="0" b="0"/>
+            <wp:docPr id="265411619" name="Picture 1" descr="A screenshot of a computer&#10;&#10;Description automatically generated with low confidence"/>
             <wp:cNvGraphicFramePr>
               <a:graphicFrameLocks xmlns:a="http://schemas.openxmlformats.org/drawingml/2006/main" noChangeAspect="1"/>
             </wp:cNvGraphicFramePr>
@@ -3421,7 +3430,7 @@
               <a:graphicData uri="http://schemas.openxmlformats.org/drawingml/2006/picture">
                 <pic:pic xmlns:pic="http://schemas.openxmlformats.org/drawingml/2006/picture">
                   <pic:nvPicPr>
-                    <pic:cNvPr id="434738427" name=""/>
+                    <pic:cNvPr id="265411619" name="Picture 1" descr="A screenshot of a computer&#10;&#10;Description automatically generated with low confidence"/>
                     <pic:cNvPicPr/>
                   </pic:nvPicPr>
                   <pic:blipFill>
@@ -3433,7 +3442,7 @@
                   <pic:spPr>
                     <a:xfrm>
                       <a:off x="0" y="0"/>
-                      <a:ext cx="5706271" cy="1105054"/>
+                      <a:ext cx="5943600" cy="2536825"/>
                     </a:xfrm>
                     <a:prstGeom prst="rect">
                       <a:avLst/>
@@ -3472,49 +3481,6 @@
           <w:szCs w:val="24"/>
         </w:rPr>
       </w:pPr>
-      <w:r>
-        <w:rPr>
-          <w:rFonts w:ascii="Arial" w:hAnsi="Arial" w:cs="Arial"/>
-          <w:noProof/>
-          <w:sz w:val="24"/>
-          <w:szCs w:val="24"/>
-        </w:rPr>
-        <w:drawing>
-          <wp:inline distT="0" distB="0" distL="0" distR="0" wp14:anchorId="2CC48FD9" wp14:editId="3A38697D">
-            <wp:extent cx="6099973" cy="1325245"/>
-            <wp:effectExtent l="0" t="0" r="0" b="8255"/>
-            <wp:docPr id="380654922" name="Picture 1" descr="A picture containing text, screenshot, font&#10;&#10;Description automatically generated"/>
-            <wp:cNvGraphicFramePr>
-              <a:graphicFrameLocks xmlns:a="http://schemas.openxmlformats.org/drawingml/2006/main" noChangeAspect="1"/>
-            </wp:cNvGraphicFramePr>
-            <a:graphic xmlns:a="http://schemas.openxmlformats.org/drawingml/2006/main">
-              <a:graphicData uri="http://schemas.openxmlformats.org/drawingml/2006/picture">
-                <pic:pic xmlns:pic="http://schemas.openxmlformats.org/drawingml/2006/picture">
-                  <pic:nvPicPr>
-                    <pic:cNvPr id="380654922" name="Picture 1" descr="A picture containing text, screenshot, font&#10;&#10;Description automatically generated"/>
-                    <pic:cNvPicPr/>
-                  </pic:nvPicPr>
-                  <pic:blipFill>
-                    <a:blip r:embed="rId15"/>
-                    <a:stretch>
-                      <a:fillRect/>
-                    </a:stretch>
-                  </pic:blipFill>
-                  <pic:spPr>
-                    <a:xfrm>
-                      <a:off x="0" y="0"/>
-                      <a:ext cx="6141353" cy="1334235"/>
-                    </a:xfrm>
-                    <a:prstGeom prst="rect">
-                      <a:avLst/>
-                    </a:prstGeom>
-                  </pic:spPr>
-                </pic:pic>
-              </a:graphicData>
-            </a:graphic>
-          </wp:inline>
-        </w:drawing>
-      </w:r>
     </w:p>
     <w:p>
       <w:pPr>
@@ -3528,7 +3494,7 @@
           <w:szCs w:val="24"/>
         </w:rPr>
       </w:pPr>
-      <w:bookmarkStart w:id="7" w:name="_Toc132618965"/>
+      <w:bookmarkStart w:id="6" w:name="_Toc132618965"/>
       <w:r>
         <w:rPr>
           <w:rFonts w:ascii="Arial" w:hAnsi="Arial" w:cs="Arial"/>
@@ -3537,7 +3503,7 @@
         </w:rPr>
         <w:t>Sponsor Acceptance</w:t>
       </w:r>
-      <w:bookmarkEnd w:id="7"/>
+      <w:bookmarkEnd w:id="6"/>
       <w:r>
         <w:rPr>
           <w:rFonts w:ascii="Arial" w:hAnsi="Arial" w:cs="Arial"/>
@@ -7968,19 +7934,6 @@
 </file>
 
 <file path=customXml/item1.xml><?xml version="1.0" encoding="utf-8"?>
-<?mso-contentType ?>
-<FormTemplates xmlns="http://schemas.microsoft.com/sharepoint/v3/contenttype/forms">
-  <Display>DocumentLibraryForm</Display>
-  <Edit>DocumentLibraryForm</Edit>
-  <New>DocumentLibraryForm</New>
-</FormTemplates>
-</file>
-
-<file path=customXml/item2.xml><?xml version="1.0" encoding="utf-8"?>
-<b:Sources xmlns:b="http://schemas.openxmlformats.org/officeDocument/2006/bibliography" xmlns="http://schemas.openxmlformats.org/officeDocument/2006/bibliography" SelectedStyle="\IEEE2006OfficeOnline.xsl" StyleName="IEEE" Version="2006"/>
-</file>
-
-<file path=customXml/item3.xml><?xml version="1.0" encoding="utf-8"?>
 <ct:contentTypeSchema xmlns:ct="http://schemas.microsoft.com/office/2006/metadata/contentType" xmlns:ma="http://schemas.microsoft.com/office/2006/metadata/properties/metaAttributes" ct:_="" ma:_="" ma:contentTypeName="Document" ma:contentTypeID="0x01010078E5C03F786D684AB79627F2BAF5AB3A" ma:contentTypeVersion="12" ma:contentTypeDescription="Create a new document." ma:contentTypeScope="" ma:versionID="6753d19c26ced2570449d2cfe2fd38cd">
   <xsd:schema xmlns:xsd="http://www.w3.org/2001/XMLSchema" xmlns:xs="http://www.w3.org/2001/XMLSchema" xmlns:p="http://schemas.microsoft.com/office/2006/metadata/properties" xmlns:ns2="31aac78f-6ed8-4134-ac7e-47c186d487c3" xmlns:ns3="0d803109-e11b-45d4-a4e8-5bf0740163af" targetNamespace="http://schemas.microsoft.com/office/2006/metadata/properties" ma:root="true" ma:fieldsID="59531f12ec9f3761682ad3919ac9365f" ns2:_="" ns3:_="">
     <xsd:import namespace="31aac78f-6ed8-4134-ac7e-47c186d487c3"/>
@@ -8197,6 +8150,19 @@
 </ct:contentTypeSchema>
 </file>
 
+<file path=customXml/item2.xml><?xml version="1.0" encoding="utf-8"?>
+<b:Sources xmlns:b="http://schemas.openxmlformats.org/officeDocument/2006/bibliography" xmlns="http://schemas.openxmlformats.org/officeDocument/2006/bibliography" SelectedStyle="\IEEE2006OfficeOnline.xsl" StyleName="IEEE" Version="2006"/>
+</file>
+
+<file path=customXml/item3.xml><?xml version="1.0" encoding="utf-8"?>
+<?mso-contentType ?>
+<FormTemplates xmlns="http://schemas.microsoft.com/sharepoint/v3/contenttype/forms">
+  <Display>DocumentLibraryForm</Display>
+  <Edit>DocumentLibraryForm</Edit>
+  <New>DocumentLibraryForm</New>
+</FormTemplates>
+</file>
+
 <file path=customXml/item4.xml><?xml version="1.0" encoding="utf-8"?>
 <p:properties xmlns:p="http://schemas.microsoft.com/office/2006/metadata/properties" xmlns:xsi="http://www.w3.org/2001/XMLSchema-instance" xmlns:pc="http://schemas.microsoft.com/office/infopath/2007/PartnerControls">
   <documentManagement>
@@ -8209,22 +8175,6 @@
 </file>
 
 <file path=customXml/itemProps1.xml><?xml version="1.0" encoding="utf-8"?>
-<ds:datastoreItem xmlns:ds="http://schemas.openxmlformats.org/officeDocument/2006/customXml" ds:itemID="{A4AC1EF0-51CD-475F-A8D5-4A1AC7446AD7}">
-  <ds:schemaRefs>
-    <ds:schemaRef ds:uri="http://schemas.microsoft.com/sharepoint/v3/contenttype/forms"/>
-  </ds:schemaRefs>
-</ds:datastoreItem>
-</file>
-
-<file path=customXml/itemProps2.xml><?xml version="1.0" encoding="utf-8"?>
-<ds:datastoreItem xmlns:ds="http://schemas.openxmlformats.org/officeDocument/2006/customXml" ds:itemID="{9C548E13-5A66-4A8D-A673-4157D210C475}">
-  <ds:schemaRefs>
-    <ds:schemaRef ds:uri="http://schemas.openxmlformats.org/officeDocument/2006/bibliography"/>
-  </ds:schemaRefs>
-</ds:datastoreItem>
-</file>
-
-<file path=customXml/itemProps3.xml><?xml version="1.0" encoding="utf-8"?>
 <ds:datastoreItem xmlns:ds="http://schemas.openxmlformats.org/officeDocument/2006/customXml" ds:itemID="{96BD86A1-AC78-4E24-8A66-F9ED0DCA7B2F}">
   <ds:schemaRefs>
     <ds:schemaRef ds:uri="http://schemas.microsoft.com/office/2006/metadata/contentType"/>
@@ -8243,6 +8193,22 @@
 </ds:datastoreItem>
 </file>
 
+<file path=customXml/itemProps2.xml><?xml version="1.0" encoding="utf-8"?>
+<ds:datastoreItem xmlns:ds="http://schemas.openxmlformats.org/officeDocument/2006/customXml" ds:itemID="{9C548E13-5A66-4A8D-A673-4157D210C475}">
+  <ds:schemaRefs>
+    <ds:schemaRef ds:uri="http://schemas.openxmlformats.org/officeDocument/2006/bibliography"/>
+  </ds:schemaRefs>
+</ds:datastoreItem>
+</file>
+
+<file path=customXml/itemProps3.xml><?xml version="1.0" encoding="utf-8"?>
+<ds:datastoreItem xmlns:ds="http://schemas.openxmlformats.org/officeDocument/2006/customXml" ds:itemID="{A4AC1EF0-51CD-475F-A8D5-4A1AC7446AD7}">
+  <ds:schemaRefs>
+    <ds:schemaRef ds:uri="http://schemas.microsoft.com/sharepoint/v3/contenttype/forms"/>
+  </ds:schemaRefs>
+</ds:datastoreItem>
+</file>
+
 <file path=customXml/itemProps4.xml><?xml version="1.0" encoding="utf-8"?>
 <ds:datastoreItem xmlns:ds="http://schemas.openxmlformats.org/officeDocument/2006/customXml" ds:itemID="{FCF80C64-445C-4D02-A0D9-655C07303A11}">
   <ds:schemaRefs>

</xml_diff>